<commit_message>
falta recuperar los datos de la base de datos
</commit_message>
<xml_diff>
--- a/UF3-ACT1-BaseDatosDocumental.docx
+++ b/UF3-ACT1-BaseDatosDocumental.docx
@@ -1,6 +1,6 @@
 
 <file path=word/document.xml><?xml version="1.0" encoding="utf-8"?>
-<w:document xmlns:wpc="http://schemas.microsoft.com/office/word/2010/wordprocessingCanvas" xmlns:cx="http://schemas.microsoft.com/office/drawing/2014/chartex" xmlns:cx1="http://schemas.microsoft.com/office/drawing/2015/9/8/chartex" xmlns:cx2="http://schemas.microsoft.com/office/drawing/2015/10/21/chartex" xmlns:cx3="http://schemas.microsoft.com/office/drawing/2016/5/9/chartex" xmlns:cx4="http://schemas.microsoft.com/office/drawing/2016/5/10/chartex" xmlns:cx5="http://schemas.microsoft.com/office/drawing/2016/5/11/chartex" xmlns:cx6="http://schemas.microsoft.com/office/drawing/2016/5/12/chartex" xmlns:cx7="http://schemas.microsoft.com/office/drawing/2016/5/13/chartex" xmlns:cx8="http://schemas.microsoft.com/office/drawing/2016/5/14/chartex" xmlns:mc="http://schemas.openxmlformats.org/markup-compatibility/2006" xmlns:aink="http://schemas.microsoft.com/office/drawing/2016/ink" xmlns:am3d="http://schemas.microsoft.com/office/drawing/2017/model3d" xmlns:o="urn:schemas-microsoft-com:office:office" xmlns:oel="http://schemas.microsoft.com/office/2019/extlst" xmlns:r="http://schemas.openxmlformats.org/officeDocument/2006/relationships" xmlns:m="http://schemas.openxmlformats.org/officeDocument/2006/math" xmlns:v="urn:schemas-microsoft-com:vml" xmlns:wp14="http://schemas.microsoft.com/office/word/2010/wordprocessingDrawing" xmlns:wp="http://schemas.openxmlformats.org/drawingml/2006/wordprocessingDrawing" xmlns:w10="urn:schemas-microsoft-com:office:word" xmlns:w="http://schemas.openxmlformats.org/wordprocessingml/2006/main" xmlns:w14="http://schemas.microsoft.com/office/word/2010/wordml" xmlns:w15="http://schemas.microsoft.com/office/word/2012/wordml" xmlns:w16cex="http://schemas.microsoft.com/office/word/2018/wordml/cex" xmlns:w16cid="http://schemas.microsoft.com/office/word/2016/wordml/cid" xmlns:w16="http://schemas.microsoft.com/office/word/2018/wordml" xmlns:w16sdtdh="http://schemas.microsoft.com/office/word/2020/wordml/sdtdatahash" xmlns:w16se="http://schemas.microsoft.com/office/word/2015/wordml/symex" xmlns:wpg="http://schemas.microsoft.com/office/word/2010/wordprocessingGroup" xmlns:wpi="http://schemas.microsoft.com/office/word/2010/wordprocessingInk" xmlns:wne="http://schemas.microsoft.com/office/word/2006/wordml" xmlns:wps="http://schemas.microsoft.com/office/word/2010/wordprocessingShape" mc:Ignorable="w14 w15 w16se w16cid w16 w16cex w16sdtdh wp14">
+<w:document xmlns:wpc="http://schemas.microsoft.com/office/word/2010/wordprocessingCanvas" xmlns:cx="http://schemas.microsoft.com/office/drawing/2014/chartex" xmlns:cx1="http://schemas.microsoft.com/office/drawing/2015/9/8/chartex" xmlns:cx2="http://schemas.microsoft.com/office/drawing/2015/10/21/chartex" xmlns:cx3="http://schemas.microsoft.com/office/drawing/2016/5/9/chartex" xmlns:cx4="http://schemas.microsoft.com/office/drawing/2016/5/10/chartex" xmlns:cx5="http://schemas.microsoft.com/office/drawing/2016/5/11/chartex" xmlns:cx6="http://schemas.microsoft.com/office/drawing/2016/5/12/chartex" xmlns:cx7="http://schemas.microsoft.com/office/drawing/2016/5/13/chartex" xmlns:cx8="http://schemas.microsoft.com/office/drawing/2016/5/14/chartex" xmlns:mc="http://schemas.openxmlformats.org/markup-compatibility/2006" xmlns:aink="http://schemas.microsoft.com/office/drawing/2016/ink" xmlns:am3d="http://schemas.microsoft.com/office/drawing/2017/model3d" xmlns:o="urn:schemas-microsoft-com:office:office" xmlns:oel="http://schemas.microsoft.com/office/2019/extlst" xmlns:r="http://schemas.openxmlformats.org/officeDocument/2006/relationships" xmlns:m="http://schemas.openxmlformats.org/officeDocument/2006/math" xmlns:v="urn:schemas-microsoft-com:vml" xmlns:wp14="http://schemas.microsoft.com/office/word/2010/wordprocessingDrawing" xmlns:wp="http://schemas.openxmlformats.org/drawingml/2006/wordprocessingDrawing" xmlns:w10="urn:schemas-microsoft-com:office:word" xmlns:w="http://schemas.openxmlformats.org/wordprocessingml/2006/main" xmlns:w14="http://schemas.microsoft.com/office/word/2010/wordml" xmlns:w15="http://schemas.microsoft.com/office/word/2012/wordml" xmlns:w16cex="http://schemas.microsoft.com/office/word/2018/wordml/cex" xmlns:w16cid="http://schemas.microsoft.com/office/word/2016/wordml/cid" xmlns:w16="http://schemas.microsoft.com/office/word/2018/wordml" xmlns:w16du="http://schemas.microsoft.com/office/word/2023/wordml/word16du" xmlns:w16sdtdh="http://schemas.microsoft.com/office/word/2020/wordml/sdtdatahash" xmlns:w16sdtfl="http://schemas.microsoft.com/office/word/2024/wordml/sdtformatlock" xmlns:w16se="http://schemas.microsoft.com/office/word/2015/wordml/symex" xmlns:wpg="http://schemas.microsoft.com/office/word/2010/wordprocessingGroup" xmlns:wpi="http://schemas.microsoft.com/office/word/2010/wordprocessingInk" xmlns:wne="http://schemas.microsoft.com/office/word/2006/wordml" xmlns:wps="http://schemas.microsoft.com/office/word/2010/wordprocessingShape" mc:Ignorable="w14 w15 w16se w16cid w16 w16cex w16sdtdh w16sdtfl w16du wp14">
   <w:body>
     <w:p>
       <w:pPr>
@@ -440,11 +440,21 @@
         <w:rPr>
           <w:rFonts w:ascii="Arial Black" w:hAnsi="Arial Black" w:cs="Arial"/>
           <w:b/>
-          <w:color w:val="1D70B7"/>
-          <w:sz w:val="60"/>
-          <w:szCs w:val="60"/>
-        </w:rPr>
-      </w:pPr>
+          <w:color w:val="AEAAAA" w:themeColor="background2" w:themeShade="BF"/>
+          <w:sz w:val="24"/>
+          <w:szCs w:val="24"/>
+        </w:rPr>
+      </w:pPr>
+      <w:r>
+        <w:rPr>
+          <w:rFonts w:ascii="Microsoft YaHei UI" w:eastAsia="Microsoft YaHei UI" w:hAnsi="Microsoft YaHei UI" w:cs="Arial"/>
+          <w:b/>
+          <w:color w:val="AEAAAA" w:themeColor="background2" w:themeShade="BF"/>
+          <w:sz w:val="24"/>
+          <w:szCs w:val="24"/>
+        </w:rPr>
+        <w:t>Actualizado: 3 / 4 / 2025</w:t>
+      </w:r>
     </w:p>
     <w:p>
       <w:pPr>
@@ -719,6 +729,85 @@
       </w:pPr>
       <w:r>
         <w:rPr>
+          <w:rFonts w:ascii="Microsoft YaHei UI" w:eastAsia="Microsoft YaHei UI" w:hAnsi="Microsoft YaHei UI"/>
+          <w:b/>
+          <w:noProof/>
+          <w:color w:val="92D050"/>
+          <w:sz w:val="32"/>
+          <w:lang w:val="es-ES_tradnl" w:eastAsia="es-ES_tradnl"/>
+        </w:rPr>
+        <mc:AlternateContent>
+          <mc:Choice Requires="wps">
+            <w:drawing>
+              <wp:anchor distT="0" distB="0" distL="114300" distR="114300" simplePos="0" relativeHeight="251659264" behindDoc="0" locked="0" layoutInCell="1" allowOverlap="1" wp14:anchorId="470A3402" wp14:editId="6D7A162D">
+                <wp:simplePos x="0" y="0"/>
+                <wp:positionH relativeFrom="column">
+                  <wp:posOffset>-721360</wp:posOffset>
+                </wp:positionH>
+                <wp:positionV relativeFrom="paragraph">
+                  <wp:posOffset>3979545</wp:posOffset>
+                </wp:positionV>
+                <wp:extent cx="3526972" cy="190006"/>
+                <wp:effectExtent l="0" t="0" r="0" b="635"/>
+                <wp:wrapNone/>
+                <wp:docPr id="17" name="Rectángulo 17"/>
+                <wp:cNvGraphicFramePr/>
+                <a:graphic xmlns:a="http://schemas.openxmlformats.org/drawingml/2006/main">
+                  <a:graphicData uri="http://schemas.microsoft.com/office/word/2010/wordprocessingShape">
+                    <wps:wsp>
+                      <wps:cNvSpPr/>
+                      <wps:spPr>
+                        <a:xfrm>
+                          <a:off x="0" y="0"/>
+                          <a:ext cx="3526972" cy="190006"/>
+                        </a:xfrm>
+                        <a:prstGeom prst="rect">
+                          <a:avLst/>
+                        </a:prstGeom>
+                        <a:solidFill>
+                          <a:schemeClr val="bg1"/>
+                        </a:solidFill>
+                        <a:ln>
+                          <a:noFill/>
+                        </a:ln>
+                      </wps:spPr>
+                      <wps:style>
+                        <a:lnRef idx="2">
+                          <a:schemeClr val="accent1">
+                            <a:shade val="50000"/>
+                          </a:schemeClr>
+                        </a:lnRef>
+                        <a:fillRef idx="1">
+                          <a:schemeClr val="accent1"/>
+                        </a:fillRef>
+                        <a:effectRef idx="0">
+                          <a:schemeClr val="accent1"/>
+                        </a:effectRef>
+                        <a:fontRef idx="minor">
+                          <a:schemeClr val="lt1"/>
+                        </a:fontRef>
+                      </wps:style>
+                      <wps:bodyPr rot="0" spcFirstLastPara="0" vertOverflow="overflow" horzOverflow="overflow" vert="horz" wrap="square" lIns="91440" tIns="45720" rIns="91440" bIns="45720" numCol="1" spcCol="0" rtlCol="0" fromWordArt="0" anchor="ctr" anchorCtr="0" forceAA="0" compatLnSpc="1">
+                        <a:prstTxWarp prst="textNoShape">
+                          <a:avLst/>
+                        </a:prstTxWarp>
+                        <a:noAutofit/>
+                      </wps:bodyPr>
+                    </wps:wsp>
+                  </a:graphicData>
+                </a:graphic>
+              </wp:anchor>
+            </w:drawing>
+          </mc:Choice>
+          <mc:Fallback>
+            <w:pict>
+              <v:rect w14:anchorId="177B69A8" id="Rectángulo 17" o:spid="_x0000_s1026" style="position:absolute;margin-left:-56.8pt;margin-top:313.35pt;width:277.7pt;height:14.95pt;z-index:251659264;visibility:visible;mso-wrap-style:square;mso-wrap-distance-left:9pt;mso-wrap-distance-top:0;mso-wrap-distance-right:9pt;mso-wrap-distance-bottom:0;mso-position-horizontal:absolute;mso-position-horizontal-relative:text;mso-position-vertical:absolute;mso-position-vertical-relative:text;v-text-anchor:middle" o:gfxdata="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" fillcolor="white [3212]" stroked="f" strokeweight="1pt"/>
+            </w:pict>
+          </mc:Fallback>
+        </mc:AlternateContent>
+      </w:r>
+      <w:r>
+        <w:rPr>
           <w:rFonts w:ascii="Microsoft YaHei UI" w:eastAsia="Microsoft YaHei UI" w:hAnsi="Microsoft YaHei UI" w:cs="Arial"/>
           <w:b/>
           <w:color w:val="92D050"/>
@@ -759,7 +848,43 @@
           <w:color w:val="FF0000"/>
           <w:sz w:val="44"/>
         </w:rPr>
-        <w:t>Jorge Luis Garcia Orbegoso</w:t>
+        <w:t xml:space="preserve">Nombre </w:t>
+      </w:r>
+      <w:r>
+        <w:rPr>
+          <w:rFonts w:ascii="Microsoft YaHei UI" w:eastAsia="Microsoft YaHei UI" w:hAnsi="Microsoft YaHei UI"/>
+          <w:b/>
+          <w:color w:val="FF0000"/>
+          <w:sz w:val="44"/>
+        </w:rPr>
+        <w:t>y apellido</w:t>
+      </w:r>
+      <w:r>
+        <w:rPr>
+          <w:rFonts w:ascii="Microsoft YaHei UI" w:eastAsia="Microsoft YaHei UI" w:hAnsi="Microsoft YaHei UI"/>
+          <w:b/>
+          <w:color w:val="FF0000"/>
+          <w:sz w:val="44"/>
+        </w:rPr>
+        <w:t>s</w:t>
+      </w:r>
+      <w:r>
+        <w:rPr>
+          <w:rFonts w:ascii="Microsoft YaHei UI" w:eastAsia="Microsoft YaHei UI" w:hAnsi="Microsoft YaHei UI"/>
+          <w:b/>
+          <w:color w:val="FF0000"/>
+          <w:sz w:val="44"/>
+        </w:rPr>
+        <w:t xml:space="preserve"> del</w:t>
+      </w:r>
+      <w:r>
+        <w:rPr>
+          <w:rFonts w:ascii="Microsoft YaHei UI" w:eastAsia="Microsoft YaHei UI" w:hAnsi="Microsoft YaHei UI"/>
+          <w:b/>
+          <w:color w:val="FF0000"/>
+          <w:sz w:val="44"/>
+        </w:rPr>
+        <w:t xml:space="preserve"> alumno</w:t>
       </w:r>
     </w:p>
     <w:p>
@@ -1578,80 +1703,6 @@
         <w:lastRenderedPageBreak/>
         <w:t>Situación</w:t>
       </w:r>
-    </w:p>
-    <w:p>
-      <w:pPr>
-        <w:spacing w:after="160" w:line="259" w:lineRule="auto"/>
-        <w:rPr>
-          <w:rFonts w:ascii="Arial" w:hAnsi="Arial" w:cs="Arial"/>
-        </w:rPr>
-      </w:pPr>
-    </w:p>
-    <w:p>
-      <w:pPr>
-        <w:spacing w:after="160" w:line="259" w:lineRule="auto"/>
-        <w:rPr>
-          <w:rFonts w:ascii="Arial" w:hAnsi="Arial" w:cs="Arial"/>
-        </w:rPr>
-      </w:pPr>
-      <w:r>
-        <w:rPr>
-          <w:rFonts w:ascii="Arial" w:hAnsi="Arial" w:cs="Arial"/>
-        </w:rPr>
-        <w:t xml:space="preserve">Queremos añadir un sistema de </w:t>
-      </w:r>
-      <w:r>
-        <w:rPr>
-          <w:rFonts w:ascii="Arial" w:hAnsi="Arial" w:cs="Arial"/>
-        </w:rPr>
-        <w:t>rastreo</w:t>
-      </w:r>
-      <w:r>
-        <w:rPr>
-          <w:rFonts w:ascii="Arial" w:hAnsi="Arial" w:cs="Arial"/>
-        </w:rPr>
-        <w:t xml:space="preserve"> de </w:t>
-      </w:r>
-      <w:r>
-        <w:rPr>
-          <w:rFonts w:ascii="Arial" w:hAnsi="Arial" w:cs="Arial"/>
-        </w:rPr>
-        <w:t xml:space="preserve">estadísticas </w:t>
-      </w:r>
-      <w:r>
-        <w:rPr>
-          <w:rFonts w:ascii="Arial" w:hAnsi="Arial" w:cs="Arial"/>
-        </w:rPr>
-        <w:t>a un juego de carreras</w:t>
-      </w:r>
-      <w:r>
-        <w:rPr>
-          <w:rFonts w:ascii="Arial" w:hAnsi="Arial" w:cs="Arial"/>
-        </w:rPr>
-        <w:t xml:space="preserve"> usando</w:t>
-      </w:r>
-      <w:r>
-        <w:rPr>
-          <w:rFonts w:ascii="Arial" w:hAnsi="Arial" w:cs="Arial"/>
-        </w:rPr>
-        <w:t xml:space="preserve"> una base documental como soporte.</w:t>
-      </w:r>
-    </w:p>
-    <w:p>
-      <w:pPr>
-        <w:spacing w:after="160" w:line="259" w:lineRule="auto"/>
-        <w:rPr>
-          <w:rFonts w:ascii="Arial" w:hAnsi="Arial" w:cs="Arial"/>
-        </w:rPr>
-      </w:pPr>
-    </w:p>
-    <w:p>
-      <w:pPr>
-        <w:spacing w:after="160" w:line="259" w:lineRule="auto"/>
-        <w:rPr>
-          <w:rFonts w:ascii="Arial" w:hAnsi="Arial" w:cs="Arial"/>
-        </w:rPr>
-      </w:pPr>
       <w:r>
         <w:rPr>
           <w:rFonts w:ascii="Microsoft YaHei UI" w:eastAsia="Microsoft YaHei UI" w:hAnsi="Microsoft YaHei UI" w:cs="Arial"/>
@@ -1660,7 +1711,101 @@
           <w:sz w:val="28"/>
           <w:szCs w:val="28"/>
         </w:rPr>
+        <w:t xml:space="preserve"> (Versión 1)</w:t>
+      </w:r>
+    </w:p>
+    <w:p>
+      <w:pPr>
+        <w:spacing w:after="160" w:line="259" w:lineRule="auto"/>
+        <w:rPr>
+          <w:rFonts w:ascii="Arial" w:hAnsi="Arial" w:cs="Arial"/>
+        </w:rPr>
+      </w:pPr>
+    </w:p>
+    <w:p>
+      <w:pPr>
+        <w:spacing w:after="160" w:line="259" w:lineRule="auto"/>
+        <w:rPr>
+          <w:rFonts w:ascii="Arial" w:hAnsi="Arial" w:cs="Arial"/>
+        </w:rPr>
+      </w:pPr>
+      <w:r>
+        <w:rPr>
+          <w:rFonts w:ascii="Arial" w:hAnsi="Arial" w:cs="Arial"/>
+        </w:rPr>
+        <w:t xml:space="preserve">Queremos añadir un sistema de </w:t>
+      </w:r>
+      <w:r>
+        <w:rPr>
+          <w:rFonts w:ascii="Arial" w:hAnsi="Arial" w:cs="Arial"/>
+        </w:rPr>
+        <w:t>rastreo</w:t>
+      </w:r>
+      <w:r>
+        <w:rPr>
+          <w:rFonts w:ascii="Arial" w:hAnsi="Arial" w:cs="Arial"/>
+        </w:rPr>
+        <w:t xml:space="preserve"> de </w:t>
+      </w:r>
+      <w:r>
+        <w:rPr>
+          <w:rFonts w:ascii="Arial" w:hAnsi="Arial" w:cs="Arial"/>
+        </w:rPr>
+        <w:t xml:space="preserve">estadísticas </w:t>
+      </w:r>
+      <w:r>
+        <w:rPr>
+          <w:rFonts w:ascii="Arial" w:hAnsi="Arial" w:cs="Arial"/>
+        </w:rPr>
+        <w:t>a un juego de carreras</w:t>
+      </w:r>
+      <w:r>
+        <w:rPr>
+          <w:rFonts w:ascii="Arial" w:hAnsi="Arial" w:cs="Arial"/>
+        </w:rPr>
+        <w:t xml:space="preserve"> usando</w:t>
+      </w:r>
+      <w:r>
+        <w:rPr>
+          <w:rFonts w:ascii="Arial" w:hAnsi="Arial" w:cs="Arial"/>
+        </w:rPr>
+        <w:t xml:space="preserve"> una base documental como soporte.</w:t>
+      </w:r>
+    </w:p>
+    <w:p>
+      <w:pPr>
+        <w:spacing w:after="160" w:line="259" w:lineRule="auto"/>
+        <w:rPr>
+          <w:rFonts w:ascii="Arial" w:hAnsi="Arial" w:cs="Arial"/>
+        </w:rPr>
+      </w:pPr>
+    </w:p>
+    <w:p>
+      <w:pPr>
+        <w:spacing w:after="160" w:line="259" w:lineRule="auto"/>
+        <w:rPr>
+          <w:rFonts w:ascii="Arial" w:hAnsi="Arial" w:cs="Arial"/>
+        </w:rPr>
+      </w:pPr>
+      <w:r>
+        <w:rPr>
+          <w:rFonts w:ascii="Microsoft YaHei UI" w:eastAsia="Microsoft YaHei UI" w:hAnsi="Microsoft YaHei UI" w:cs="Arial"/>
+          <w:b/>
+          <w:color w:val="0070C0"/>
+          <w:sz w:val="28"/>
+          <w:szCs w:val="28"/>
+        </w:rPr>
         <w:t>Diseño de juego</w:t>
+      </w:r>
+      <w:r>
+        <w:rPr>
+          <w:rFonts w:ascii="Microsoft YaHei UI" w:eastAsia="Microsoft YaHei UI" w:hAnsi="Microsoft YaHei UI" w:cs="Arial"/>
+          <w:b/>
+          <w:color w:val="0070C0"/>
+          <w:sz w:val="28"/>
+          <w:szCs w:val="28"/>
+        </w:rPr>
+        <w:t xml:space="preserve"> (Versión 1)</w:t>
       </w:r>
     </w:p>
     <w:p>
@@ -1909,6 +2054,26 @@
         <w:lastRenderedPageBreak/>
         <w:t>Diseño de programa</w:t>
       </w:r>
+      <w:r>
+        <w:rPr>
+          <w:rFonts w:ascii="Microsoft YaHei UI" w:eastAsia="Microsoft YaHei UI" w:hAnsi="Microsoft YaHei UI" w:cs="Arial"/>
+          <w:b/>
+          <w:color w:val="0070C0"/>
+          <w:sz w:val="28"/>
+          <w:szCs w:val="28"/>
+        </w:rPr>
+        <w:t xml:space="preserve"> </w:t>
+      </w:r>
+      <w:r>
+        <w:rPr>
+          <w:rFonts w:ascii="Microsoft YaHei UI" w:eastAsia="Microsoft YaHei UI" w:hAnsi="Microsoft YaHei UI" w:cs="Arial"/>
+          <w:b/>
+          <w:color w:val="0070C0"/>
+          <w:sz w:val="28"/>
+          <w:szCs w:val="28"/>
+        </w:rPr>
+        <w:t>(Versión 1)</w:t>
+      </w:r>
     </w:p>
     <w:p>
       <w:pPr>
@@ -2044,7 +2209,7 @@
     </w:p>
     <w:tbl>
       <w:tblPr>
-        <w:tblStyle w:val="Tablaconcuadrcula"/>
+        <w:tblStyle w:val="TableGrid"/>
         <w:tblW w:w="10550" w:type="dxa"/>
         <w:tblLook w:val="04A0" w:firstRow="1" w:lastRow="0" w:firstColumn="1" w:lastColumn="0" w:noHBand="0" w:noVBand="1"/>
       </w:tblPr>
@@ -2497,7 +2662,7 @@
         <w:tc>
           <w:tcPr>
             <w:tcW w:w="4700" w:type="dxa"/>
-            <w:shd w:val="clear" w:color="auto" w:fill="FF7C80"/>
+            <w:shd w:val="clear" w:color="auto" w:fill="auto"/>
           </w:tcPr>
           <w:p>
             <w:pPr>
@@ -2530,7 +2695,7 @@
           <w:tcPr>
             <w:tcW w:w="5850" w:type="dxa"/>
             <w:gridSpan w:val="2"/>
-            <w:shd w:val="clear" w:color="auto" w:fill="FF7C80"/>
+            <w:shd w:val="clear" w:color="auto" w:fill="auto"/>
           </w:tcPr>
           <w:p>
             <w:pPr>
@@ -2556,7 +2721,7 @@
         <w:tc>
           <w:tcPr>
             <w:tcW w:w="4700" w:type="dxa"/>
-            <w:shd w:val="clear" w:color="auto" w:fill="FF7C80"/>
+            <w:shd w:val="clear" w:color="auto" w:fill="auto"/>
           </w:tcPr>
           <w:p>
             <w:pPr>
@@ -2583,7 +2748,7 @@
           <w:tcPr>
             <w:tcW w:w="5850" w:type="dxa"/>
             <w:gridSpan w:val="2"/>
-            <w:shd w:val="clear" w:color="auto" w:fill="FF7C80"/>
+            <w:shd w:val="clear" w:color="auto" w:fill="auto"/>
           </w:tcPr>
           <w:p>
             <w:pPr>
@@ -2609,7 +2774,7 @@
         <w:tc>
           <w:tcPr>
             <w:tcW w:w="4700" w:type="dxa"/>
-            <w:shd w:val="clear" w:color="auto" w:fill="FF7C80"/>
+            <w:shd w:val="clear" w:color="auto" w:fill="auto"/>
           </w:tcPr>
           <w:p>
             <w:pPr>
@@ -2634,7 +2799,7 @@
           <w:tcPr>
             <w:tcW w:w="5850" w:type="dxa"/>
             <w:gridSpan w:val="2"/>
-            <w:shd w:val="clear" w:color="auto" w:fill="FF7C80"/>
+            <w:shd w:val="clear" w:color="auto" w:fill="auto"/>
           </w:tcPr>
           <w:p>
             <w:pPr>
@@ -2660,7 +2825,7 @@
         <w:tc>
           <w:tcPr>
             <w:tcW w:w="4700" w:type="dxa"/>
-            <w:shd w:val="clear" w:color="auto" w:fill="FF7C80"/>
+            <w:shd w:val="clear" w:color="auto" w:fill="auto"/>
           </w:tcPr>
           <w:p>
             <w:pPr>
@@ -2685,7 +2850,7 @@
           <w:tcPr>
             <w:tcW w:w="5850" w:type="dxa"/>
             <w:gridSpan w:val="2"/>
-            <w:shd w:val="clear" w:color="auto" w:fill="FF7C80"/>
+            <w:shd w:val="clear" w:color="auto" w:fill="auto"/>
           </w:tcPr>
           <w:p>
             <w:pPr>
@@ -2800,7 +2965,7 @@
           <w:noProof/>
         </w:rPr>
         <w:drawing>
-          <wp:inline distT="0" distB="0" distL="0" distR="0" wp14:anchorId="0F0437E9" wp14:editId="5BEED41E">
+          <wp:inline distT="0" distB="0" distL="0" distR="0" wp14:anchorId="0F0437E9" wp14:editId="4CD4B786">
             <wp:extent cx="5457825" cy="4867275"/>
             <wp:effectExtent l="0" t="0" r="9525" b="9525"/>
             <wp:docPr id="5" name="Picture 5"/>
@@ -2890,10 +3055,3459 @@
         </w:rPr>
         <w:t>.</w:t>
       </w:r>
+      <w:r>
+        <w:rPr>
+          <w:rFonts w:ascii="Arial" w:hAnsi="Arial" w:cs="Arial"/>
+        </w:rPr>
+        <w:t xml:space="preserve"> </w:t>
+      </w:r>
+    </w:p>
+    <w:p>
+      <w:pPr>
+        <w:spacing w:after="160" w:line="259" w:lineRule="auto"/>
+        <w:rPr>
+          <w:rFonts w:ascii="Arial" w:hAnsi="Arial" w:cs="Arial"/>
+          <w:b/>
+          <w:bCs/>
+          <w:color w:val="FF0000"/>
+        </w:rPr>
+      </w:pPr>
+      <w:r>
+        <w:rPr>
+          <w:rFonts w:ascii="Arial" w:hAnsi="Arial" w:cs="Arial"/>
+          <w:b/>
+          <w:bCs/>
+          <w:color w:val="FF0000"/>
+        </w:rPr>
+        <w:br w:type="page"/>
+      </w:r>
+    </w:p>
+    <w:p>
+      <w:pPr>
+        <w:spacing w:after="160" w:line="259" w:lineRule="auto"/>
+        <w:rPr>
+          <w:rFonts w:ascii="Microsoft YaHei UI" w:eastAsia="Microsoft YaHei UI" w:hAnsi="Microsoft YaHei UI" w:cs="Arial"/>
+          <w:b/>
+          <w:color w:val="0070C0"/>
+          <w:sz w:val="28"/>
+          <w:szCs w:val="28"/>
+        </w:rPr>
+      </w:pPr>
+      <w:r>
+        <w:rPr>
+          <w:rFonts w:ascii="Microsoft YaHei UI" w:eastAsia="Microsoft YaHei UI" w:hAnsi="Microsoft YaHei UI" w:cs="Arial"/>
+          <w:b/>
+          <w:color w:val="0070C0"/>
+          <w:sz w:val="28"/>
+          <w:szCs w:val="28"/>
+        </w:rPr>
+        <w:lastRenderedPageBreak/>
+        <w:t xml:space="preserve">Situación (Versión </w:t>
+      </w:r>
+      <w:r>
+        <w:rPr>
+          <w:rFonts w:ascii="Microsoft YaHei UI" w:eastAsia="Microsoft YaHei UI" w:hAnsi="Microsoft YaHei UI" w:cs="Arial"/>
+          <w:b/>
+          <w:color w:val="0070C0"/>
+          <w:sz w:val="28"/>
+          <w:szCs w:val="28"/>
+        </w:rPr>
+        <w:t>2</w:t>
+      </w:r>
+      <w:r>
+        <w:rPr>
+          <w:rFonts w:ascii="Microsoft YaHei UI" w:eastAsia="Microsoft YaHei UI" w:hAnsi="Microsoft YaHei UI" w:cs="Arial"/>
+          <w:b/>
+          <w:color w:val="0070C0"/>
+          <w:sz w:val="28"/>
+          <w:szCs w:val="28"/>
+        </w:rPr>
+        <w:t>)</w:t>
+      </w:r>
+    </w:p>
+    <w:p>
+      <w:pPr>
+        <w:spacing w:after="160" w:line="259" w:lineRule="auto"/>
+        <w:rPr>
+          <w:rFonts w:ascii="Arial" w:hAnsi="Arial" w:cs="Arial"/>
+        </w:rPr>
+      </w:pPr>
+    </w:p>
+    <w:p>
+      <w:pPr>
+        <w:spacing w:after="160" w:line="259" w:lineRule="auto"/>
+        <w:rPr>
+          <w:rFonts w:ascii="Arial" w:hAnsi="Arial" w:cs="Arial"/>
+        </w:rPr>
+      </w:pPr>
+      <w:r>
+        <w:rPr>
+          <w:rFonts w:ascii="Arial" w:hAnsi="Arial" w:cs="Arial"/>
+        </w:rPr>
+        <w:t>En esta versión añadiremos un sistema de análisis de datos que registrará las posiciones y orientaciones del coche durante la carrera (telemetría) con una cierta frecuencia, por ejemplo 5 veces por segundo.</w:t>
+      </w:r>
+    </w:p>
+    <w:p>
+      <w:pPr>
+        <w:spacing w:after="160" w:line="259" w:lineRule="auto"/>
+        <w:rPr>
+          <w:rFonts w:ascii="Arial" w:hAnsi="Arial" w:cs="Arial"/>
+        </w:rPr>
+      </w:pPr>
+      <w:r>
+        <w:rPr>
+          <w:rFonts w:ascii="Arial" w:hAnsi="Arial" w:cs="Arial"/>
+        </w:rPr>
+        <w:t>También situaremos barreras en la pista.</w:t>
+      </w:r>
+    </w:p>
+    <w:p>
+      <w:pPr>
+        <w:spacing w:after="160" w:line="259" w:lineRule="auto"/>
+        <w:rPr>
+          <w:rFonts w:ascii="Arial" w:hAnsi="Arial" w:cs="Arial"/>
+        </w:rPr>
+      </w:pPr>
+      <w:r>
+        <w:rPr>
+          <w:rFonts w:ascii="Microsoft YaHei UI" w:eastAsia="Microsoft YaHei UI" w:hAnsi="Microsoft YaHei UI" w:cs="Arial"/>
+          <w:b/>
+          <w:color w:val="0070C0"/>
+          <w:sz w:val="28"/>
+          <w:szCs w:val="28"/>
+        </w:rPr>
+        <w:t xml:space="preserve">Diseño de juego (Versión </w:t>
+      </w:r>
+      <w:r>
+        <w:rPr>
+          <w:rFonts w:ascii="Microsoft YaHei UI" w:eastAsia="Microsoft YaHei UI" w:hAnsi="Microsoft YaHei UI" w:cs="Arial"/>
+          <w:b/>
+          <w:color w:val="0070C0"/>
+          <w:sz w:val="28"/>
+          <w:szCs w:val="28"/>
+        </w:rPr>
+        <w:t>2</w:t>
+      </w:r>
+      <w:r>
+        <w:rPr>
+          <w:rFonts w:ascii="Microsoft YaHei UI" w:eastAsia="Microsoft YaHei UI" w:hAnsi="Microsoft YaHei UI" w:cs="Arial"/>
+          <w:b/>
+          <w:color w:val="0070C0"/>
+          <w:sz w:val="28"/>
+          <w:szCs w:val="28"/>
+        </w:rPr>
+        <w:t>)</w:t>
+      </w:r>
+    </w:p>
+    <w:p>
+      <w:pPr>
+        <w:spacing w:after="160" w:line="259" w:lineRule="auto"/>
+        <w:rPr>
+          <w:rFonts w:ascii="Arial" w:hAnsi="Arial" w:cs="Arial"/>
+        </w:rPr>
+      </w:pPr>
+    </w:p>
+    <w:p>
+      <w:pPr>
+        <w:spacing w:after="160" w:line="259" w:lineRule="auto"/>
+        <w:rPr>
+          <w:rFonts w:ascii="Arial" w:hAnsi="Arial" w:cs="Arial"/>
+        </w:rPr>
+      </w:pPr>
+      <w:r>
+        <w:rPr>
+          <w:rFonts w:ascii="Arial" w:hAnsi="Arial" w:cs="Arial"/>
+        </w:rPr>
+        <w:t>Repartidas por el nivel tenemos una serie de puertas que registran el tiempo que ha tardado el coche del jugador en alcanzarlas y la velocidad que tenía al hacerlo.</w:t>
+      </w:r>
+    </w:p>
+    <w:p>
+      <w:pPr>
+        <w:spacing w:after="160" w:line="259" w:lineRule="auto"/>
+        <w:rPr>
+          <w:rFonts w:ascii="Arial" w:hAnsi="Arial" w:cs="Arial"/>
+        </w:rPr>
+      </w:pPr>
+    </w:p>
+    <w:p>
+      <w:pPr>
+        <w:spacing w:after="160" w:line="259" w:lineRule="auto"/>
+        <w:rPr>
+          <w:rFonts w:ascii="Arial" w:hAnsi="Arial" w:cs="Arial"/>
+        </w:rPr>
+      </w:pPr>
+      <w:r>
+        <w:rPr>
+          <w:rFonts w:ascii="Arial" w:hAnsi="Arial" w:cs="Arial"/>
+          <w:noProof/>
+        </w:rPr>
+        <w:drawing>
+          <wp:inline distT="0" distB="0" distL="0" distR="0" wp14:anchorId="5247B4D8" wp14:editId="4D1BB842">
+            <wp:extent cx="3200400" cy="2622263"/>
+            <wp:effectExtent l="0" t="0" r="0" b="6985"/>
+            <wp:docPr id="370147894" name="Picture 370147894" descr="A race track with a road and a plane&#10;&#10;AI-generated content may be incorrect."/>
+            <wp:cNvGraphicFramePr>
+              <a:graphicFrameLocks xmlns:a="http://schemas.openxmlformats.org/drawingml/2006/main" noChangeAspect="1"/>
+            </wp:cNvGraphicFramePr>
+            <a:graphic xmlns:a="http://schemas.openxmlformats.org/drawingml/2006/main">
+              <a:graphicData uri="http://schemas.openxmlformats.org/drawingml/2006/picture">
+                <pic:pic xmlns:pic="http://schemas.openxmlformats.org/drawingml/2006/picture">
+                  <pic:nvPicPr>
+                    <pic:cNvPr id="370147894" name="Picture 370147894" descr="A race track with a road and a plane&#10;&#10;AI-generated content may be incorrect."/>
+                    <pic:cNvPicPr>
+                      <a:picLocks noChangeAspect="1" noChangeArrowheads="1"/>
+                    </pic:cNvPicPr>
+                  </pic:nvPicPr>
+                  <pic:blipFill>
+                    <a:blip r:embed="rId17">
+                      <a:extLst>
+                        <a:ext uri="{28A0092B-C50C-407E-A947-70E740481C1C}">
+                          <a14:useLocalDpi xmlns:a14="http://schemas.microsoft.com/office/drawing/2010/main" val="0"/>
+                        </a:ext>
+                      </a:extLst>
+                    </a:blip>
+                    <a:srcRect/>
+                    <a:stretch>
+                      <a:fillRect/>
+                    </a:stretch>
+                  </pic:blipFill>
+                  <pic:spPr bwMode="auto">
+                    <a:xfrm>
+                      <a:off x="0" y="0"/>
+                      <a:ext cx="3213364" cy="2632885"/>
+                    </a:xfrm>
+                    <a:prstGeom prst="rect">
+                      <a:avLst/>
+                    </a:prstGeom>
+                    <a:noFill/>
+                    <a:ln>
+                      <a:noFill/>
+                    </a:ln>
+                  </pic:spPr>
+                </pic:pic>
+              </a:graphicData>
+            </a:graphic>
+          </wp:inline>
+        </w:drawing>
+      </w:r>
+    </w:p>
+    <w:p>
+      <w:pPr>
+        <w:spacing w:after="160" w:line="259" w:lineRule="auto"/>
+        <w:rPr>
+          <w:rFonts w:ascii="Arial" w:hAnsi="Arial" w:cs="Arial"/>
+        </w:rPr>
+      </w:pPr>
+      <w:r>
+        <w:rPr>
+          <w:rFonts w:ascii="Arial" w:hAnsi="Arial" w:cs="Arial"/>
+        </w:rPr>
+        <w:t>Estas puertas sólo registran estas estadísticas una vez y para que lo hagan deben visitarse en orden.</w:t>
+      </w:r>
+    </w:p>
+    <w:p>
+      <w:pPr>
+        <w:spacing w:after="160" w:line="259" w:lineRule="auto"/>
+        <w:rPr>
+          <w:rFonts w:ascii="Arial" w:hAnsi="Arial" w:cs="Arial"/>
+        </w:rPr>
+      </w:pPr>
+      <w:r>
+        <w:rPr>
+          <w:rFonts w:ascii="Arial" w:hAnsi="Arial" w:cs="Arial"/>
+        </w:rPr>
+        <w:t>La carrera finaliza cuando el jugador visita todas las puertas en orden o bien cuando se agota el límite de tiempo de que dispone.</w:t>
+      </w:r>
+    </w:p>
+    <w:p>
+      <w:pPr>
+        <w:spacing w:after="160" w:line="259" w:lineRule="auto"/>
+        <w:rPr>
+          <w:rFonts w:ascii="Arial" w:hAnsi="Arial" w:cs="Arial"/>
+        </w:rPr>
+      </w:pPr>
+      <w:r>
+        <w:rPr>
+          <w:rFonts w:ascii="Arial" w:hAnsi="Arial" w:cs="Arial"/>
+        </w:rPr>
+        <w:t>Al finalizar la carrera se muestran las estadísticas recogidas en cada puerta visitada en orden.</w:t>
+      </w:r>
+    </w:p>
+    <w:p>
+      <w:pPr>
+        <w:spacing w:after="160" w:line="259" w:lineRule="auto"/>
+        <w:rPr>
+          <w:rFonts w:ascii="Arial" w:hAnsi="Arial" w:cs="Arial"/>
+        </w:rPr>
+      </w:pPr>
+    </w:p>
+    <w:p>
+      <w:pPr>
+        <w:spacing w:after="160" w:line="259" w:lineRule="auto"/>
+        <w:rPr>
+          <w:rFonts w:ascii="Arial" w:hAnsi="Arial" w:cs="Arial"/>
+        </w:rPr>
+      </w:pPr>
+      <w:r>
+        <w:rPr>
+          <w:rFonts w:ascii="Arial" w:hAnsi="Arial" w:cs="Arial"/>
+          <w:noProof/>
+        </w:rPr>
+        <w:drawing>
+          <wp:inline distT="0" distB="0" distL="0" distR="0" wp14:anchorId="084E05A2" wp14:editId="3B789C43">
+            <wp:extent cx="3235610" cy="2495550"/>
+            <wp:effectExtent l="0" t="0" r="3175" b="0"/>
+            <wp:docPr id="1015892508" name="Picture 1015892508" descr="A screenshot of a video game&#10;&#10;AI-generated content may be incorrect."/>
+            <wp:cNvGraphicFramePr>
+              <a:graphicFrameLocks xmlns:a="http://schemas.openxmlformats.org/drawingml/2006/main" noChangeAspect="1"/>
+            </wp:cNvGraphicFramePr>
+            <a:graphic xmlns:a="http://schemas.openxmlformats.org/drawingml/2006/main">
+              <a:graphicData uri="http://schemas.openxmlformats.org/drawingml/2006/picture">
+                <pic:pic xmlns:pic="http://schemas.openxmlformats.org/drawingml/2006/picture">
+                  <pic:nvPicPr>
+                    <pic:cNvPr id="1015892508" name="Picture 1015892508" descr="A screenshot of a video game&#10;&#10;AI-generated content may be incorrect."/>
+                    <pic:cNvPicPr>
+                      <a:picLocks noChangeAspect="1" noChangeArrowheads="1"/>
+                    </pic:cNvPicPr>
+                  </pic:nvPicPr>
+                  <pic:blipFill>
+                    <a:blip r:embed="rId18">
+                      <a:extLst>
+                        <a:ext uri="{28A0092B-C50C-407E-A947-70E740481C1C}">
+                          <a14:useLocalDpi xmlns:a14="http://schemas.microsoft.com/office/drawing/2010/main" val="0"/>
+                        </a:ext>
+                      </a:extLst>
+                    </a:blip>
+                    <a:srcRect/>
+                    <a:stretch>
+                      <a:fillRect/>
+                    </a:stretch>
+                  </pic:blipFill>
+                  <pic:spPr bwMode="auto">
+                    <a:xfrm>
+                      <a:off x="0" y="0"/>
+                      <a:ext cx="3239384" cy="2498461"/>
+                    </a:xfrm>
+                    <a:prstGeom prst="rect">
+                      <a:avLst/>
+                    </a:prstGeom>
+                    <a:noFill/>
+                    <a:ln>
+                      <a:noFill/>
+                    </a:ln>
+                  </pic:spPr>
+                </pic:pic>
+              </a:graphicData>
+            </a:graphic>
+          </wp:inline>
+        </w:drawing>
+      </w:r>
+    </w:p>
+    <w:p>
+      <w:pPr>
+        <w:spacing w:after="160" w:line="259" w:lineRule="auto"/>
+        <w:rPr>
+          <w:rFonts w:ascii="Arial" w:hAnsi="Arial" w:cs="Arial"/>
+          <w:b/>
+          <w:bCs/>
+          <w:color w:val="FF0000"/>
+        </w:rPr>
+      </w:pPr>
+    </w:p>
+    <w:p>
+      <w:pPr>
+        <w:spacing w:after="160" w:line="259" w:lineRule="auto"/>
+        <w:rPr>
+          <w:rFonts w:ascii="Arial" w:hAnsi="Arial" w:cs="Arial"/>
+          <w:b/>
+          <w:bCs/>
+          <w:color w:val="FF0000"/>
+        </w:rPr>
+      </w:pPr>
+      <w:r>
+        <w:rPr>
+          <w:rFonts w:ascii="Arial" w:hAnsi="Arial" w:cs="Arial"/>
+          <w:highlight w:val="yellow"/>
+        </w:rPr>
+        <w:t>Repartid</w:t>
+      </w:r>
+      <w:r>
+        <w:rPr>
+          <w:rFonts w:ascii="Arial" w:hAnsi="Arial" w:cs="Arial"/>
+          <w:highlight w:val="yellow"/>
+        </w:rPr>
+        <w:t>a</w:t>
+      </w:r>
+      <w:r>
+        <w:rPr>
+          <w:rFonts w:ascii="Arial" w:hAnsi="Arial" w:cs="Arial"/>
+          <w:highlight w:val="yellow"/>
+        </w:rPr>
+        <w:t>s por el nivel podemos encontrar una cierta cantidad de barreras con las que el coche puede chocar.</w:t>
+      </w:r>
+    </w:p>
+    <w:p>
+      <w:pPr>
+        <w:spacing w:after="160" w:line="259" w:lineRule="auto"/>
+        <w:rPr>
+          <w:rFonts w:ascii="Arial" w:hAnsi="Arial" w:cs="Arial"/>
+          <w:b/>
+          <w:bCs/>
+          <w:color w:val="FF0000"/>
+        </w:rPr>
+      </w:pPr>
+    </w:p>
+    <w:p>
+      <w:pPr>
+        <w:spacing w:after="160" w:line="259" w:lineRule="auto"/>
+        <w:rPr>
+          <w:rFonts w:ascii="Arial" w:hAnsi="Arial" w:cs="Arial"/>
+          <w:b/>
+          <w:bCs/>
+          <w:color w:val="FF0000"/>
+        </w:rPr>
+      </w:pPr>
+      <w:r>
+        <w:rPr>
+          <w:rFonts w:ascii="Arial" w:hAnsi="Arial" w:cs="Arial"/>
+          <w:b/>
+          <w:bCs/>
+          <w:noProof/>
+          <w:color w:val="FF0000"/>
+        </w:rPr>
+        <w:drawing>
+          <wp:inline distT="0" distB="0" distL="0" distR="0" wp14:anchorId="042F607E" wp14:editId="3C59FE43">
+            <wp:extent cx="3265714" cy="2799183"/>
+            <wp:effectExtent l="0" t="0" r="0" b="1270"/>
+            <wp:docPr id="921973709" name="Picture 2"/>
+            <wp:cNvGraphicFramePr>
+              <a:graphicFrameLocks xmlns:a="http://schemas.openxmlformats.org/drawingml/2006/main" noChangeAspect="1"/>
+            </wp:cNvGraphicFramePr>
+            <a:graphic xmlns:a="http://schemas.openxmlformats.org/drawingml/2006/main">
+              <a:graphicData uri="http://schemas.openxmlformats.org/drawingml/2006/picture">
+                <pic:pic xmlns:pic="http://schemas.openxmlformats.org/drawingml/2006/picture">
+                  <pic:nvPicPr>
+                    <pic:cNvPr id="0" name="Picture 1"/>
+                    <pic:cNvPicPr>
+                      <a:picLocks noChangeAspect="1" noChangeArrowheads="1"/>
+                    </pic:cNvPicPr>
+                  </pic:nvPicPr>
+                  <pic:blipFill>
+                    <a:blip r:embed="rId21">
+                      <a:extLst>
+                        <a:ext uri="{28A0092B-C50C-407E-A947-70E740481C1C}">
+                          <a14:useLocalDpi xmlns:a14="http://schemas.microsoft.com/office/drawing/2010/main" val="0"/>
+                        </a:ext>
+                      </a:extLst>
+                    </a:blip>
+                    <a:srcRect/>
+                    <a:stretch>
+                      <a:fillRect/>
+                    </a:stretch>
+                  </pic:blipFill>
+                  <pic:spPr bwMode="auto">
+                    <a:xfrm>
+                      <a:off x="0" y="0"/>
+                      <a:ext cx="3268988" cy="2801989"/>
+                    </a:xfrm>
+                    <a:prstGeom prst="rect">
+                      <a:avLst/>
+                    </a:prstGeom>
+                    <a:noFill/>
+                    <a:ln>
+                      <a:noFill/>
+                    </a:ln>
+                  </pic:spPr>
+                </pic:pic>
+              </a:graphicData>
+            </a:graphic>
+          </wp:inline>
+        </w:drawing>
+      </w:r>
+    </w:p>
+    <w:p>
+      <w:pPr>
+        <w:spacing w:after="160" w:line="259" w:lineRule="auto"/>
+        <w:rPr>
+          <w:rFonts w:ascii="Arial" w:hAnsi="Arial" w:cs="Arial"/>
+          <w:b/>
+          <w:bCs/>
+          <w:color w:val="FF0000"/>
+        </w:rPr>
+      </w:pPr>
+    </w:p>
+    <w:p>
+      <w:pPr>
+        <w:spacing w:after="160" w:line="259" w:lineRule="auto"/>
+        <w:rPr>
+          <w:rFonts w:ascii="Microsoft YaHei UI" w:eastAsia="Microsoft YaHei UI" w:hAnsi="Microsoft YaHei UI" w:cs="Arial"/>
+          <w:b/>
+          <w:color w:val="0070C0"/>
+          <w:sz w:val="28"/>
+          <w:szCs w:val="28"/>
+        </w:rPr>
+      </w:pPr>
+      <w:r>
+        <w:rPr>
+          <w:rFonts w:ascii="Microsoft YaHei UI" w:eastAsia="Microsoft YaHei UI" w:hAnsi="Microsoft YaHei UI" w:cs="Arial"/>
+          <w:b/>
+          <w:color w:val="0070C0"/>
+          <w:sz w:val="28"/>
+          <w:szCs w:val="28"/>
+        </w:rPr>
+        <w:br w:type="page"/>
+      </w:r>
+    </w:p>
+    <w:p>
+      <w:pPr>
+        <w:spacing w:after="160" w:line="259" w:lineRule="auto"/>
+        <w:rPr>
+          <w:rFonts w:ascii="Arial" w:hAnsi="Arial" w:cs="Arial"/>
+        </w:rPr>
+      </w:pPr>
+      <w:r>
+        <w:rPr>
+          <w:rFonts w:ascii="Microsoft YaHei UI" w:eastAsia="Microsoft YaHei UI" w:hAnsi="Microsoft YaHei UI" w:cs="Arial"/>
+          <w:b/>
+          <w:color w:val="0070C0"/>
+          <w:sz w:val="28"/>
+          <w:szCs w:val="28"/>
+        </w:rPr>
+        <w:lastRenderedPageBreak/>
+        <w:t xml:space="preserve">Diseño de programa (Versión </w:t>
+      </w:r>
+      <w:r>
+        <w:rPr>
+          <w:rFonts w:ascii="Microsoft YaHei UI" w:eastAsia="Microsoft YaHei UI" w:hAnsi="Microsoft YaHei UI" w:cs="Arial"/>
+          <w:b/>
+          <w:color w:val="0070C0"/>
+          <w:sz w:val="28"/>
+          <w:szCs w:val="28"/>
+        </w:rPr>
+        <w:t>2</w:t>
+      </w:r>
+      <w:r>
+        <w:rPr>
+          <w:rFonts w:ascii="Microsoft YaHei UI" w:eastAsia="Microsoft YaHei UI" w:hAnsi="Microsoft YaHei UI" w:cs="Arial"/>
+          <w:b/>
+          <w:color w:val="0070C0"/>
+          <w:sz w:val="28"/>
+          <w:szCs w:val="28"/>
+        </w:rPr>
+        <w:t>)</w:t>
+      </w:r>
+    </w:p>
+    <w:p>
+      <w:pPr>
+        <w:spacing w:after="160" w:line="259" w:lineRule="auto"/>
+        <w:rPr>
+          <w:rFonts w:ascii="Arial" w:hAnsi="Arial" w:cs="Arial"/>
+          <w:noProof/>
+        </w:rPr>
+      </w:pPr>
+    </w:p>
+    <w:p>
+      <w:pPr>
+        <w:spacing w:after="160" w:line="259" w:lineRule="auto"/>
+        <w:rPr>
+          <w:rFonts w:ascii="Arial" w:hAnsi="Arial" w:cs="Arial"/>
+          <w:b/>
+          <w:bCs/>
+          <w:noProof/>
+        </w:rPr>
+      </w:pPr>
+      <w:r>
+        <w:rPr>
+          <w:rFonts w:ascii="Arial" w:hAnsi="Arial" w:cs="Arial"/>
+          <w:b/>
+          <w:bCs/>
+          <w:noProof/>
+        </w:rPr>
+        <w:t>Secuencias de llamadas</w:t>
+      </w:r>
+    </w:p>
+    <w:p>
+      <w:pPr>
+        <w:spacing w:after="160" w:line="259" w:lineRule="auto"/>
+        <w:rPr>
+          <w:rFonts w:ascii="Arial" w:hAnsi="Arial" w:cs="Arial"/>
+          <w:noProof/>
+        </w:rPr>
+      </w:pPr>
+      <w:r>
+        <w:rPr>
+          <w:rFonts w:ascii="Arial" w:hAnsi="Arial" w:cs="Arial"/>
+          <w:noProof/>
+        </w:rPr>
+        <w:drawing>
+          <wp:inline distT="0" distB="0" distL="0" distR="0" wp14:anchorId="4B30E9C5" wp14:editId="262529CA">
+            <wp:extent cx="4018944" cy="4876800"/>
+            <wp:effectExtent l="0" t="0" r="635" b="0"/>
+            <wp:docPr id="912909505" name="Picture 912909505" descr="A diagram of a project&#10;&#10;AI-generated content may be incorrect."/>
+            <wp:cNvGraphicFramePr>
+              <a:graphicFrameLocks xmlns:a="http://schemas.openxmlformats.org/drawingml/2006/main" noChangeAspect="1"/>
+            </wp:cNvGraphicFramePr>
+            <a:graphic xmlns:a="http://schemas.openxmlformats.org/drawingml/2006/main">
+              <a:graphicData uri="http://schemas.openxmlformats.org/drawingml/2006/picture">
+                <pic:pic xmlns:pic="http://schemas.openxmlformats.org/drawingml/2006/picture">
+                  <pic:nvPicPr>
+                    <pic:cNvPr id="912909505" name="Picture 912909505" descr="A diagram of a project&#10;&#10;AI-generated content may be incorrect."/>
+                    <pic:cNvPicPr>
+                      <a:picLocks noChangeAspect="1" noChangeArrowheads="1"/>
+                    </pic:cNvPicPr>
+                  </pic:nvPicPr>
+                  <pic:blipFill>
+                    <a:blip r:embed="rId19">
+                      <a:extLst>
+                        <a:ext uri="{28A0092B-C50C-407E-A947-70E740481C1C}">
+                          <a14:useLocalDpi xmlns:a14="http://schemas.microsoft.com/office/drawing/2010/main" val="0"/>
+                        </a:ext>
+                      </a:extLst>
+                    </a:blip>
+                    <a:srcRect/>
+                    <a:stretch>
+                      <a:fillRect/>
+                    </a:stretch>
+                  </pic:blipFill>
+                  <pic:spPr bwMode="auto">
+                    <a:xfrm>
+                      <a:off x="0" y="0"/>
+                      <a:ext cx="4023360" cy="4882159"/>
+                    </a:xfrm>
+                    <a:prstGeom prst="rect">
+                      <a:avLst/>
+                    </a:prstGeom>
+                    <a:noFill/>
+                    <a:ln>
+                      <a:noFill/>
+                    </a:ln>
+                  </pic:spPr>
+                </pic:pic>
+              </a:graphicData>
+            </a:graphic>
+          </wp:inline>
+        </w:drawing>
+      </w:r>
+    </w:p>
+    <w:p>
+      <w:pPr>
+        <w:spacing w:after="160" w:line="259" w:lineRule="auto"/>
+        <w:rPr>
+          <w:rFonts w:ascii="Arial" w:hAnsi="Arial" w:cs="Arial"/>
+          <w:noProof/>
+        </w:rPr>
+      </w:pPr>
+      <w:r>
+        <w:rPr>
+          <w:rFonts w:ascii="Arial" w:hAnsi="Arial" w:cs="Arial"/>
+          <w:noProof/>
+        </w:rPr>
+        <w:drawing>
+          <wp:inline distT="0" distB="0" distL="0" distR="0" wp14:anchorId="0C44C322" wp14:editId="58C292AE">
+            <wp:extent cx="3571875" cy="1752600"/>
+            <wp:effectExtent l="0" t="0" r="9525" b="0"/>
+            <wp:docPr id="1144786027" name="Picture 5"/>
+            <wp:cNvGraphicFramePr>
+              <a:graphicFrameLocks xmlns:a="http://schemas.openxmlformats.org/drawingml/2006/main" noChangeAspect="1"/>
+            </wp:cNvGraphicFramePr>
+            <a:graphic xmlns:a="http://schemas.openxmlformats.org/drawingml/2006/main">
+              <a:graphicData uri="http://schemas.openxmlformats.org/drawingml/2006/picture">
+                <pic:pic xmlns:pic="http://schemas.openxmlformats.org/drawingml/2006/picture">
+                  <pic:nvPicPr>
+                    <pic:cNvPr id="0" name="Picture 4"/>
+                    <pic:cNvPicPr>
+                      <a:picLocks noChangeAspect="1" noChangeArrowheads="1"/>
+                    </pic:cNvPicPr>
+                  </pic:nvPicPr>
+                  <pic:blipFill>
+                    <a:blip r:embed="rId22">
+                      <a:extLst>
+                        <a:ext uri="{28A0092B-C50C-407E-A947-70E740481C1C}">
+                          <a14:useLocalDpi xmlns:a14="http://schemas.microsoft.com/office/drawing/2010/main" val="0"/>
+                        </a:ext>
+                      </a:extLst>
+                    </a:blip>
+                    <a:srcRect/>
+                    <a:stretch>
+                      <a:fillRect/>
+                    </a:stretch>
+                  </pic:blipFill>
+                  <pic:spPr bwMode="auto">
+                    <a:xfrm>
+                      <a:off x="0" y="0"/>
+                      <a:ext cx="3571875" cy="1752600"/>
+                    </a:xfrm>
+                    <a:prstGeom prst="rect">
+                      <a:avLst/>
+                    </a:prstGeom>
+                    <a:noFill/>
+                    <a:ln>
+                      <a:noFill/>
+                    </a:ln>
+                  </pic:spPr>
+                </pic:pic>
+              </a:graphicData>
+            </a:graphic>
+          </wp:inline>
+        </w:drawing>
+      </w:r>
+    </w:p>
+    <w:p>
+      <w:pPr>
+        <w:spacing w:after="160" w:line="259" w:lineRule="auto"/>
+        <w:rPr>
+          <w:rFonts w:ascii="Arial" w:hAnsi="Arial" w:cs="Arial"/>
+          <w:noProof/>
+        </w:rPr>
+      </w:pPr>
+    </w:p>
+    <w:p>
+      <w:pPr>
+        <w:spacing w:after="160" w:line="259" w:lineRule="auto"/>
+        <w:rPr>
+          <w:rFonts w:ascii="Arial" w:hAnsi="Arial" w:cs="Arial"/>
+          <w:b/>
+          <w:bCs/>
+          <w:noProof/>
+        </w:rPr>
+      </w:pPr>
+      <w:r>
+        <w:rPr>
+          <w:rFonts w:ascii="Arial" w:hAnsi="Arial" w:cs="Arial"/>
+          <w:b/>
+          <w:bCs/>
+          <w:noProof/>
+        </w:rPr>
+        <w:br w:type="page"/>
+      </w:r>
+    </w:p>
+    <w:p>
+      <w:pPr>
+        <w:spacing w:after="160" w:line="259" w:lineRule="auto"/>
+        <w:rPr>
+          <w:rFonts w:ascii="Arial" w:hAnsi="Arial" w:cs="Arial"/>
+          <w:b/>
+          <w:bCs/>
+          <w:noProof/>
+        </w:rPr>
+      </w:pPr>
+      <w:r>
+        <w:rPr>
+          <w:rFonts w:ascii="Arial" w:hAnsi="Arial" w:cs="Arial"/>
+          <w:b/>
+          <w:bCs/>
+          <w:noProof/>
+        </w:rPr>
+        <w:lastRenderedPageBreak/>
+        <w:t>Clase StatsManager</w:t>
+      </w:r>
+    </w:p>
+    <w:p>
+      <w:pPr>
+        <w:spacing w:after="160" w:line="259" w:lineRule="auto"/>
+        <w:rPr>
+          <w:rFonts w:ascii="Arial" w:hAnsi="Arial" w:cs="Arial"/>
+          <w:b/>
+          <w:bCs/>
+          <w:noProof/>
+        </w:rPr>
+      </w:pPr>
     </w:p>
     <w:tbl>
       <w:tblPr>
-        <w:tblStyle w:val="Tablaconcuadrcula"/>
+        <w:tblStyle w:val="TableGrid"/>
+        <w:tblW w:w="10550" w:type="dxa"/>
+        <w:tblLayout w:type="fixed"/>
+        <w:tblLook w:val="04A0" w:firstRow="1" w:lastRow="0" w:firstColumn="1" w:lastColumn="0" w:noHBand="0" w:noVBand="1"/>
+      </w:tblPr>
+      <w:tblGrid>
+        <w:gridCol w:w="4957"/>
+        <w:gridCol w:w="708"/>
+        <w:gridCol w:w="4885"/>
+      </w:tblGrid>
+      <w:tr>
+        <w:trPr>
+          <w:trHeight w:val="305"/>
+        </w:trPr>
+        <w:tc>
+          <w:tcPr>
+            <w:tcW w:w="10550" w:type="dxa"/>
+            <w:gridSpan w:val="3"/>
+            <w:shd w:val="clear" w:color="auto" w:fill="4472C4" w:themeFill="accent1"/>
+          </w:tcPr>
+          <w:p>
+            <w:pPr>
+              <w:spacing w:after="0" w:line="259" w:lineRule="auto"/>
+              <w:rPr>
+                <w:rFonts w:ascii="Arial" w:hAnsi="Arial" w:cs="Arial"/>
+                <w:b/>
+                <w:bCs/>
+                <w:color w:val="FFFFFF" w:themeColor="background1"/>
+                <w:sz w:val="20"/>
+                <w:szCs w:val="20"/>
+              </w:rPr>
+            </w:pPr>
+            <w:r>
+              <w:rPr>
+                <w:rFonts w:ascii="Arial" w:hAnsi="Arial" w:cs="Arial"/>
+                <w:b/>
+                <w:bCs/>
+                <w:color w:val="FFFFFF" w:themeColor="background1"/>
+                <w:sz w:val="20"/>
+                <w:szCs w:val="20"/>
+              </w:rPr>
+              <w:t>StatsManager</w:t>
+            </w:r>
+          </w:p>
+        </w:tc>
+      </w:tr>
+      <w:tr>
+        <w:trPr>
+          <w:trHeight w:val="260"/>
+        </w:trPr>
+        <w:tc>
+          <w:tcPr>
+            <w:tcW w:w="4957" w:type="dxa"/>
+            <w:shd w:val="clear" w:color="auto" w:fill="4472C4" w:themeFill="accent1"/>
+          </w:tcPr>
+          <w:p>
+            <w:pPr>
+              <w:spacing w:after="0" w:line="259" w:lineRule="auto"/>
+              <w:rPr>
+                <w:rFonts w:ascii="Arial" w:hAnsi="Arial" w:cs="Arial"/>
+                <w:b/>
+                <w:bCs/>
+                <w:color w:val="FFFFFF" w:themeColor="background1"/>
+                <w:sz w:val="20"/>
+                <w:szCs w:val="20"/>
+              </w:rPr>
+            </w:pPr>
+            <w:r>
+              <w:rPr>
+                <w:rFonts w:ascii="Arial" w:hAnsi="Arial" w:cs="Arial"/>
+                <w:b/>
+                <w:bCs/>
+                <w:color w:val="FFFFFF" w:themeColor="background1"/>
+                <w:sz w:val="20"/>
+                <w:szCs w:val="20"/>
+              </w:rPr>
+              <w:t>Propiedad</w:t>
+            </w:r>
+          </w:p>
+        </w:tc>
+        <w:tc>
+          <w:tcPr>
+            <w:tcW w:w="708" w:type="dxa"/>
+            <w:shd w:val="clear" w:color="auto" w:fill="4472C4" w:themeFill="accent1"/>
+          </w:tcPr>
+          <w:p>
+            <w:pPr>
+              <w:spacing w:after="0" w:line="259" w:lineRule="auto"/>
+              <w:rPr>
+                <w:rFonts w:ascii="Arial" w:hAnsi="Arial" w:cs="Arial"/>
+                <w:b/>
+                <w:bCs/>
+                <w:color w:val="FFFFFF" w:themeColor="background1"/>
+                <w:sz w:val="20"/>
+                <w:szCs w:val="20"/>
+              </w:rPr>
+            </w:pPr>
+            <w:r>
+              <w:rPr>
+                <w:rFonts w:ascii="Arial" w:hAnsi="Arial" w:cs="Arial"/>
+                <w:b/>
+                <w:bCs/>
+                <w:color w:val="FFFFFF" w:themeColor="background1"/>
+                <w:sz w:val="20"/>
+                <w:szCs w:val="20"/>
+              </w:rPr>
+              <w:t>Tipo</w:t>
+            </w:r>
+          </w:p>
+        </w:tc>
+        <w:tc>
+          <w:tcPr>
+            <w:tcW w:w="4885" w:type="dxa"/>
+            <w:shd w:val="clear" w:color="auto" w:fill="4472C4" w:themeFill="accent1"/>
+          </w:tcPr>
+          <w:p>
+            <w:pPr>
+              <w:spacing w:after="0" w:line="259" w:lineRule="auto"/>
+              <w:rPr>
+                <w:rFonts w:ascii="Arial" w:hAnsi="Arial" w:cs="Arial"/>
+                <w:b/>
+                <w:bCs/>
+                <w:color w:val="FFFFFF" w:themeColor="background1"/>
+                <w:sz w:val="20"/>
+                <w:szCs w:val="20"/>
+              </w:rPr>
+            </w:pPr>
+            <w:r>
+              <w:rPr>
+                <w:rFonts w:ascii="Arial" w:hAnsi="Arial" w:cs="Arial"/>
+                <w:b/>
+                <w:bCs/>
+                <w:color w:val="FFFFFF" w:themeColor="background1"/>
+                <w:sz w:val="20"/>
+                <w:szCs w:val="20"/>
+              </w:rPr>
+              <w:t>Descripción</w:t>
+            </w:r>
+          </w:p>
+        </w:tc>
+      </w:tr>
+      <w:tr>
+        <w:trPr>
+          <w:trHeight w:val="395"/>
+        </w:trPr>
+        <w:tc>
+          <w:tcPr>
+            <w:tcW w:w="4957" w:type="dxa"/>
+            <w:shd w:val="clear" w:color="auto" w:fill="auto"/>
+          </w:tcPr>
+          <w:p>
+            <w:pPr>
+              <w:spacing w:after="0" w:line="259" w:lineRule="auto"/>
+              <w:rPr>
+                <w:rFonts w:ascii="Arial" w:hAnsi="Arial" w:cs="Arial"/>
+                <w:sz w:val="20"/>
+                <w:szCs w:val="20"/>
+              </w:rPr>
+            </w:pPr>
+            <w:r>
+              <w:rPr>
+                <w:rFonts w:ascii="Arial" w:hAnsi="Arial" w:cs="Arial"/>
+                <w:sz w:val="20"/>
+                <w:szCs w:val="20"/>
+              </w:rPr>
+              <w:t>serverAddress</w:t>
+            </w:r>
+          </w:p>
+        </w:tc>
+        <w:tc>
+          <w:tcPr>
+            <w:tcW w:w="708" w:type="dxa"/>
+            <w:shd w:val="clear" w:color="auto" w:fill="auto"/>
+          </w:tcPr>
+          <w:p>
+            <w:pPr>
+              <w:spacing w:after="0" w:line="259" w:lineRule="auto"/>
+              <w:rPr>
+                <w:rFonts w:ascii="Arial" w:hAnsi="Arial" w:cs="Arial"/>
+                <w:color w:val="FFFFFF" w:themeColor="background1"/>
+                <w:sz w:val="20"/>
+                <w:szCs w:val="20"/>
+              </w:rPr>
+            </w:pPr>
+            <w:r>
+              <w:rPr>
+                <w:rFonts w:ascii="Arial" w:hAnsi="Arial" w:cs="Arial"/>
+                <w:sz w:val="20"/>
+                <w:szCs w:val="20"/>
+              </w:rPr>
+              <w:t>string</w:t>
+            </w:r>
+          </w:p>
+        </w:tc>
+        <w:tc>
+          <w:tcPr>
+            <w:tcW w:w="4885" w:type="dxa"/>
+            <w:shd w:val="clear" w:color="auto" w:fill="auto"/>
+          </w:tcPr>
+          <w:p>
+            <w:pPr>
+              <w:spacing w:after="0" w:line="259" w:lineRule="auto"/>
+              <w:rPr>
+                <w:rFonts w:ascii="Arial" w:hAnsi="Arial" w:cs="Arial"/>
+                <w:sz w:val="20"/>
+                <w:szCs w:val="20"/>
+              </w:rPr>
+            </w:pPr>
+            <w:r>
+              <w:rPr>
+                <w:rFonts w:ascii="Arial" w:hAnsi="Arial" w:cs="Arial"/>
+                <w:sz w:val="20"/>
+                <w:szCs w:val="20"/>
+              </w:rPr>
+              <w:t>Dirección del servidor</w:t>
+            </w:r>
+          </w:p>
+        </w:tc>
+      </w:tr>
+      <w:tr>
+        <w:trPr>
+          <w:trHeight w:val="395"/>
+        </w:trPr>
+        <w:tc>
+          <w:tcPr>
+            <w:tcW w:w="4957" w:type="dxa"/>
+            <w:shd w:val="clear" w:color="auto" w:fill="auto"/>
+          </w:tcPr>
+          <w:p>
+            <w:pPr>
+              <w:spacing w:after="0" w:line="259" w:lineRule="auto"/>
+              <w:rPr>
+                <w:rFonts w:ascii="Arial" w:hAnsi="Arial" w:cs="Arial"/>
+                <w:sz w:val="20"/>
+                <w:szCs w:val="20"/>
+              </w:rPr>
+            </w:pPr>
+            <w:r>
+              <w:rPr>
+                <w:rFonts w:ascii="Arial" w:hAnsi="Arial" w:cs="Arial"/>
+                <w:sz w:val="20"/>
+                <w:szCs w:val="20"/>
+              </w:rPr>
+              <w:t>database</w:t>
+            </w:r>
+          </w:p>
+        </w:tc>
+        <w:tc>
+          <w:tcPr>
+            <w:tcW w:w="708" w:type="dxa"/>
+            <w:shd w:val="clear" w:color="auto" w:fill="auto"/>
+          </w:tcPr>
+          <w:p>
+            <w:pPr>
+              <w:spacing w:after="0" w:line="259" w:lineRule="auto"/>
+              <w:rPr>
+                <w:rFonts w:ascii="Arial" w:hAnsi="Arial" w:cs="Arial"/>
+                <w:sz w:val="20"/>
+                <w:szCs w:val="20"/>
+              </w:rPr>
+            </w:pPr>
+            <w:r>
+              <w:rPr>
+                <w:rFonts w:ascii="Arial" w:hAnsi="Arial" w:cs="Arial"/>
+                <w:sz w:val="20"/>
+                <w:szCs w:val="20"/>
+              </w:rPr>
+              <w:t>string</w:t>
+            </w:r>
+          </w:p>
+        </w:tc>
+        <w:tc>
+          <w:tcPr>
+            <w:tcW w:w="4885" w:type="dxa"/>
+            <w:shd w:val="clear" w:color="auto" w:fill="auto"/>
+          </w:tcPr>
+          <w:p>
+            <w:pPr>
+              <w:spacing w:after="0" w:line="259" w:lineRule="auto"/>
+              <w:rPr>
+                <w:rFonts w:ascii="Arial" w:hAnsi="Arial" w:cs="Arial"/>
+                <w:sz w:val="20"/>
+                <w:szCs w:val="20"/>
+              </w:rPr>
+            </w:pPr>
+            <w:r>
+              <w:rPr>
+                <w:rFonts w:ascii="Arial" w:hAnsi="Arial" w:cs="Arial"/>
+                <w:sz w:val="20"/>
+                <w:szCs w:val="20"/>
+              </w:rPr>
+              <w:t>Nombre de la base de datos</w:t>
+            </w:r>
+          </w:p>
+        </w:tc>
+      </w:tr>
+      <w:tr>
+        <w:trPr>
+          <w:trHeight w:val="395"/>
+        </w:trPr>
+        <w:tc>
+          <w:tcPr>
+            <w:tcW w:w="4957" w:type="dxa"/>
+            <w:shd w:val="clear" w:color="auto" w:fill="auto"/>
+          </w:tcPr>
+          <w:p>
+            <w:pPr>
+              <w:spacing w:after="0" w:line="259" w:lineRule="auto"/>
+              <w:rPr>
+                <w:rFonts w:ascii="Arial" w:hAnsi="Arial" w:cs="Arial"/>
+                <w:sz w:val="20"/>
+                <w:szCs w:val="20"/>
+              </w:rPr>
+            </w:pPr>
+            <w:r>
+              <w:rPr>
+                <w:rFonts w:ascii="Arial" w:hAnsi="Arial" w:cs="Arial"/>
+                <w:sz w:val="20"/>
+                <w:szCs w:val="20"/>
+              </w:rPr>
+              <w:t>collection</w:t>
+            </w:r>
+          </w:p>
+        </w:tc>
+        <w:tc>
+          <w:tcPr>
+            <w:tcW w:w="708" w:type="dxa"/>
+            <w:shd w:val="clear" w:color="auto" w:fill="auto"/>
+          </w:tcPr>
+          <w:p>
+            <w:pPr>
+              <w:spacing w:after="0" w:line="259" w:lineRule="auto"/>
+              <w:rPr>
+                <w:rFonts w:ascii="Arial" w:hAnsi="Arial" w:cs="Arial"/>
+                <w:sz w:val="20"/>
+                <w:szCs w:val="20"/>
+              </w:rPr>
+            </w:pPr>
+            <w:r>
+              <w:rPr>
+                <w:rFonts w:ascii="Arial" w:hAnsi="Arial" w:cs="Arial"/>
+                <w:sz w:val="20"/>
+                <w:szCs w:val="20"/>
+              </w:rPr>
+              <w:t>string</w:t>
+            </w:r>
+          </w:p>
+        </w:tc>
+        <w:tc>
+          <w:tcPr>
+            <w:tcW w:w="4885" w:type="dxa"/>
+            <w:shd w:val="clear" w:color="auto" w:fill="auto"/>
+          </w:tcPr>
+          <w:p>
+            <w:pPr>
+              <w:spacing w:after="0" w:line="259" w:lineRule="auto"/>
+              <w:rPr>
+                <w:rFonts w:ascii="Arial" w:hAnsi="Arial" w:cs="Arial"/>
+                <w:sz w:val="20"/>
+                <w:szCs w:val="20"/>
+              </w:rPr>
+            </w:pPr>
+            <w:r>
+              <w:rPr>
+                <w:rFonts w:ascii="Arial" w:hAnsi="Arial" w:cs="Arial"/>
+                <w:sz w:val="20"/>
+                <w:szCs w:val="20"/>
+              </w:rPr>
+              <w:t>Nombre de la colección</w:t>
+            </w:r>
+          </w:p>
+        </w:tc>
+      </w:tr>
+      <w:tr>
+        <w:trPr>
+          <w:trHeight w:val="305"/>
+        </w:trPr>
+        <w:tc>
+          <w:tcPr>
+            <w:tcW w:w="4957" w:type="dxa"/>
+            <w:shd w:val="clear" w:color="auto" w:fill="4472C4" w:themeFill="accent1"/>
+          </w:tcPr>
+          <w:p>
+            <w:pPr>
+              <w:spacing w:after="0" w:line="259" w:lineRule="auto"/>
+              <w:rPr>
+                <w:rFonts w:ascii="Arial" w:hAnsi="Arial" w:cs="Arial"/>
+                <w:b/>
+                <w:bCs/>
+                <w:color w:val="FFFFFF" w:themeColor="background1"/>
+                <w:sz w:val="20"/>
+                <w:szCs w:val="20"/>
+              </w:rPr>
+            </w:pPr>
+            <w:r>
+              <w:rPr>
+                <w:rFonts w:ascii="Arial" w:hAnsi="Arial" w:cs="Arial"/>
+                <w:b/>
+                <w:bCs/>
+                <w:color w:val="FFFFFF" w:themeColor="background1"/>
+                <w:sz w:val="20"/>
+                <w:szCs w:val="20"/>
+              </w:rPr>
+              <w:t>Método</w:t>
+            </w:r>
+          </w:p>
+        </w:tc>
+        <w:tc>
+          <w:tcPr>
+            <w:tcW w:w="5593" w:type="dxa"/>
+            <w:gridSpan w:val="2"/>
+            <w:shd w:val="clear" w:color="auto" w:fill="4472C4" w:themeFill="accent1"/>
+          </w:tcPr>
+          <w:p>
+            <w:pPr>
+              <w:spacing w:after="0" w:line="259" w:lineRule="auto"/>
+              <w:rPr>
+                <w:rFonts w:ascii="Arial" w:hAnsi="Arial" w:cs="Arial"/>
+                <w:b/>
+                <w:bCs/>
+                <w:color w:val="FFFFFF" w:themeColor="background1"/>
+                <w:sz w:val="20"/>
+                <w:szCs w:val="20"/>
+              </w:rPr>
+            </w:pPr>
+            <w:r>
+              <w:rPr>
+                <w:rFonts w:ascii="Arial" w:hAnsi="Arial" w:cs="Arial"/>
+                <w:b/>
+                <w:bCs/>
+                <w:color w:val="FFFFFF" w:themeColor="background1"/>
+                <w:sz w:val="20"/>
+                <w:szCs w:val="20"/>
+              </w:rPr>
+              <w:t>Descripción</w:t>
+            </w:r>
+          </w:p>
+        </w:tc>
+      </w:tr>
+      <w:tr>
+        <w:tc>
+          <w:tcPr>
+            <w:tcW w:w="4957" w:type="dxa"/>
+            <w:shd w:val="clear" w:color="auto" w:fill="auto"/>
+          </w:tcPr>
+          <w:p>
+            <w:pPr>
+              <w:spacing w:after="0" w:line="259" w:lineRule="auto"/>
+              <w:rPr>
+                <w:rFonts w:ascii="Arial" w:hAnsi="Arial" w:cs="Arial"/>
+                <w:sz w:val="20"/>
+                <w:szCs w:val="20"/>
+              </w:rPr>
+            </w:pPr>
+            <w:r>
+              <w:rPr>
+                <w:rFonts w:ascii="Arial" w:hAnsi="Arial" w:cs="Arial"/>
+                <w:sz w:val="20"/>
+                <w:szCs w:val="20"/>
+              </w:rPr>
+              <w:t>OnRaceStarted()</w:t>
+            </w:r>
+          </w:p>
+        </w:tc>
+        <w:tc>
+          <w:tcPr>
+            <w:tcW w:w="5593" w:type="dxa"/>
+            <w:gridSpan w:val="2"/>
+            <w:shd w:val="clear" w:color="auto" w:fill="auto"/>
+          </w:tcPr>
+          <w:p>
+            <w:pPr>
+              <w:spacing w:after="0" w:line="259" w:lineRule="auto"/>
+              <w:rPr>
+                <w:rFonts w:ascii="Arial" w:hAnsi="Arial" w:cs="Arial"/>
+                <w:sz w:val="20"/>
+                <w:szCs w:val="20"/>
+              </w:rPr>
+            </w:pPr>
+            <w:r>
+              <w:rPr>
+                <w:rFonts w:ascii="Arial" w:hAnsi="Arial" w:cs="Arial"/>
+                <w:sz w:val="20"/>
+                <w:szCs w:val="20"/>
+              </w:rPr>
+              <w:t>Inicia un nuevo registro en memoria para la carrera</w:t>
+            </w:r>
+          </w:p>
+        </w:tc>
+      </w:tr>
+      <w:tr>
+        <w:tc>
+          <w:tcPr>
+            <w:tcW w:w="4957" w:type="dxa"/>
+            <w:shd w:val="clear" w:color="auto" w:fill="auto"/>
+          </w:tcPr>
+          <w:p>
+            <w:pPr>
+              <w:spacing w:after="0" w:line="259" w:lineRule="auto"/>
+              <w:rPr>
+                <w:rFonts w:ascii="Arial" w:hAnsi="Arial" w:cs="Arial"/>
+                <w:sz w:val="20"/>
+                <w:szCs w:val="20"/>
+                <w:lang w:val="en-US"/>
+              </w:rPr>
+            </w:pPr>
+            <w:r>
+              <w:rPr>
+                <w:rFonts w:ascii="Arial" w:hAnsi="Arial" w:cs="Arial"/>
+                <w:sz w:val="20"/>
+                <w:szCs w:val="20"/>
+                <w:lang w:val="en-US"/>
+              </w:rPr>
+              <w:t>OnGatePassed(int index, float time, float speed)</w:t>
+            </w:r>
+          </w:p>
+        </w:tc>
+        <w:tc>
+          <w:tcPr>
+            <w:tcW w:w="5593" w:type="dxa"/>
+            <w:gridSpan w:val="2"/>
+            <w:shd w:val="clear" w:color="auto" w:fill="auto"/>
+          </w:tcPr>
+          <w:p>
+            <w:pPr>
+              <w:spacing w:after="0" w:line="259" w:lineRule="auto"/>
+              <w:rPr>
+                <w:rFonts w:ascii="Arial" w:hAnsi="Arial" w:cs="Arial"/>
+                <w:sz w:val="20"/>
+                <w:szCs w:val="20"/>
+              </w:rPr>
+            </w:pPr>
+            <w:r>
+              <w:rPr>
+                <w:rFonts w:ascii="Arial" w:hAnsi="Arial" w:cs="Arial"/>
+                <w:sz w:val="20"/>
+                <w:szCs w:val="20"/>
+              </w:rPr>
+              <w:t>Registra en memoria el tiempo de paso de la puerta</w:t>
+            </w:r>
+          </w:p>
+        </w:tc>
+      </w:tr>
+      <w:tr>
+        <w:tc>
+          <w:tcPr>
+            <w:tcW w:w="4957" w:type="dxa"/>
+            <w:shd w:val="clear" w:color="auto" w:fill="auto"/>
+          </w:tcPr>
+          <w:p>
+            <w:pPr>
+              <w:spacing w:after="0" w:line="259" w:lineRule="auto"/>
+              <w:rPr>
+                <w:rFonts w:ascii="Arial" w:hAnsi="Arial" w:cs="Arial"/>
+                <w:sz w:val="20"/>
+                <w:szCs w:val="20"/>
+              </w:rPr>
+            </w:pPr>
+            <w:r>
+              <w:rPr>
+                <w:rFonts w:ascii="Arial" w:hAnsi="Arial" w:cs="Arial"/>
+                <w:sz w:val="20"/>
+                <w:szCs w:val="20"/>
+              </w:rPr>
+              <w:t>OnRaceFinished()</w:t>
+            </w:r>
+          </w:p>
+        </w:tc>
+        <w:tc>
+          <w:tcPr>
+            <w:tcW w:w="5593" w:type="dxa"/>
+            <w:gridSpan w:val="2"/>
+            <w:shd w:val="clear" w:color="auto" w:fill="auto"/>
+          </w:tcPr>
+          <w:p>
+            <w:pPr>
+              <w:spacing w:after="0" w:line="259" w:lineRule="auto"/>
+              <w:rPr>
+                <w:rFonts w:ascii="Arial" w:hAnsi="Arial" w:cs="Arial"/>
+                <w:sz w:val="20"/>
+                <w:szCs w:val="20"/>
+              </w:rPr>
+            </w:pPr>
+            <w:r>
+              <w:rPr>
+                <w:rFonts w:ascii="Arial" w:hAnsi="Arial" w:cs="Arial"/>
+                <w:sz w:val="20"/>
+                <w:szCs w:val="20"/>
+              </w:rPr>
+              <w:t>Inserta un nuevo documento en la base de datos</w:t>
+            </w:r>
+          </w:p>
+        </w:tc>
+      </w:tr>
+      <w:tr>
+        <w:tc>
+          <w:tcPr>
+            <w:tcW w:w="4957" w:type="dxa"/>
+            <w:shd w:val="clear" w:color="auto" w:fill="auto"/>
+          </w:tcPr>
+          <w:p>
+            <w:pPr>
+              <w:spacing w:after="0" w:line="259" w:lineRule="auto"/>
+              <w:rPr>
+                <w:rFonts w:ascii="Arial" w:hAnsi="Arial" w:cs="Arial"/>
+                <w:sz w:val="20"/>
+                <w:szCs w:val="20"/>
+              </w:rPr>
+            </w:pPr>
+            <w:r>
+              <w:rPr>
+                <w:rFonts w:ascii="Arial" w:hAnsi="Arial" w:cs="Arial"/>
+                <w:sz w:val="20"/>
+                <w:szCs w:val="20"/>
+              </w:rPr>
+              <w:t>int GetStats(Stat[] stats)</w:t>
+            </w:r>
+          </w:p>
+        </w:tc>
+        <w:tc>
+          <w:tcPr>
+            <w:tcW w:w="5593" w:type="dxa"/>
+            <w:gridSpan w:val="2"/>
+            <w:shd w:val="clear" w:color="auto" w:fill="auto"/>
+          </w:tcPr>
+          <w:p>
+            <w:pPr>
+              <w:spacing w:after="0" w:line="259" w:lineRule="auto"/>
+              <w:rPr>
+                <w:rFonts w:ascii="Arial" w:hAnsi="Arial" w:cs="Arial"/>
+                <w:sz w:val="20"/>
+                <w:szCs w:val="20"/>
+              </w:rPr>
+            </w:pPr>
+            <w:r>
+              <w:rPr>
+                <w:rFonts w:ascii="Arial" w:hAnsi="Arial" w:cs="Arial"/>
+                <w:sz w:val="20"/>
+                <w:szCs w:val="20"/>
+              </w:rPr>
+              <w:t xml:space="preserve">Recupera de la base de datos las estadísticas de la carrera </w:t>
+            </w:r>
+          </w:p>
+        </w:tc>
+      </w:tr>
+      <w:tr>
+        <w:tc>
+          <w:tcPr>
+            <w:tcW w:w="4957" w:type="dxa"/>
+            <w:shd w:val="clear" w:color="auto" w:fill="FFFF00"/>
+          </w:tcPr>
+          <w:p>
+            <w:pPr>
+              <w:spacing w:after="0" w:line="259" w:lineRule="auto"/>
+              <w:rPr>
+                <w:rFonts w:ascii="Arial" w:hAnsi="Arial" w:cs="Arial"/>
+                <w:sz w:val="20"/>
+                <w:szCs w:val="20"/>
+              </w:rPr>
+            </w:pPr>
+            <w:r>
+              <w:rPr>
+                <w:rFonts w:ascii="Arial" w:hAnsi="Arial" w:cs="Arial"/>
+                <w:sz w:val="20"/>
+                <w:szCs w:val="20"/>
+              </w:rPr>
+              <w:t>OnCarTelemetry(Vector3 pos, Vector3 rot, float time)</w:t>
+            </w:r>
+          </w:p>
+        </w:tc>
+        <w:tc>
+          <w:tcPr>
+            <w:tcW w:w="5593" w:type="dxa"/>
+            <w:gridSpan w:val="2"/>
+            <w:shd w:val="clear" w:color="auto" w:fill="FFFF00"/>
+          </w:tcPr>
+          <w:p>
+            <w:pPr>
+              <w:spacing w:after="0" w:line="259" w:lineRule="auto"/>
+              <w:rPr>
+                <w:rFonts w:ascii="Arial" w:hAnsi="Arial" w:cs="Arial"/>
+                <w:sz w:val="20"/>
+                <w:szCs w:val="20"/>
+              </w:rPr>
+            </w:pPr>
+            <w:r>
+              <w:rPr>
+                <w:rFonts w:ascii="Arial" w:hAnsi="Arial" w:cs="Arial"/>
+                <w:sz w:val="20"/>
+                <w:szCs w:val="20"/>
+              </w:rPr>
+              <w:t>Registra la telemetría del coche</w:t>
+            </w:r>
+          </w:p>
+        </w:tc>
+      </w:tr>
+    </w:tbl>
+    <w:p>
+      <w:pPr>
+        <w:spacing w:after="160" w:line="259" w:lineRule="auto"/>
+        <w:rPr>
+          <w:rFonts w:ascii="Arial" w:hAnsi="Arial" w:cs="Arial"/>
+        </w:rPr>
+      </w:pPr>
+    </w:p>
+    <w:p>
+      <w:pPr>
+        <w:spacing w:after="160" w:line="259" w:lineRule="auto"/>
+        <w:rPr>
+          <w:rFonts w:ascii="Arial" w:hAnsi="Arial" w:cs="Arial"/>
+        </w:rPr>
+      </w:pPr>
+    </w:p>
+    <w:p>
+      <w:pPr>
+        <w:spacing w:after="160" w:line="259" w:lineRule="auto"/>
+        <w:rPr>
+          <w:rFonts w:ascii="Arial" w:hAnsi="Arial" w:cs="Arial"/>
+          <w:b/>
+          <w:bCs/>
+        </w:rPr>
+      </w:pPr>
+      <w:r>
+        <w:rPr>
+          <w:rFonts w:ascii="Arial" w:hAnsi="Arial" w:cs="Arial"/>
+          <w:b/>
+          <w:bCs/>
+        </w:rPr>
+        <w:br w:type="page"/>
+      </w:r>
+    </w:p>
+    <w:p>
+      <w:pPr>
+        <w:spacing w:after="160" w:line="259" w:lineRule="auto"/>
+        <w:rPr>
+          <w:rFonts w:ascii="Arial" w:hAnsi="Arial" w:cs="Arial"/>
+          <w:b/>
+          <w:bCs/>
+        </w:rPr>
+      </w:pPr>
+      <w:r>
+        <w:rPr>
+          <w:rFonts w:ascii="Arial" w:hAnsi="Arial" w:cs="Arial"/>
+          <w:b/>
+          <w:bCs/>
+        </w:rPr>
+        <w:lastRenderedPageBreak/>
+        <w:t>Estructura de la base de datos</w:t>
+      </w:r>
+    </w:p>
+    <w:p>
+      <w:pPr>
+        <w:spacing w:after="160" w:line="259" w:lineRule="auto"/>
+        <w:rPr>
+          <w:rFonts w:ascii="Arial" w:hAnsi="Arial" w:cs="Arial"/>
+          <w:b/>
+          <w:bCs/>
+        </w:rPr>
+      </w:pPr>
+    </w:p>
+    <w:p>
+      <w:pPr>
+        <w:spacing w:after="160" w:line="259" w:lineRule="auto"/>
+        <w:rPr>
+          <w:rFonts w:ascii="Arial" w:hAnsi="Arial" w:cs="Arial"/>
+        </w:rPr>
+      </w:pPr>
+      <w:r>
+        <w:rPr>
+          <w:rFonts w:ascii="Arial" w:hAnsi="Arial" w:cs="Arial"/>
+          <w:noProof/>
+        </w:rPr>
+        <w:drawing>
+          <wp:inline distT="0" distB="0" distL="0" distR="0" wp14:anchorId="393F9775" wp14:editId="7D0D9E22">
+            <wp:extent cx="5457825" cy="7296150"/>
+            <wp:effectExtent l="0" t="0" r="9525" b="0"/>
+            <wp:docPr id="557443785" name="Picture 4"/>
+            <wp:cNvGraphicFramePr>
+              <a:graphicFrameLocks xmlns:a="http://schemas.openxmlformats.org/drawingml/2006/main" noChangeAspect="1"/>
+            </wp:cNvGraphicFramePr>
+            <a:graphic xmlns:a="http://schemas.openxmlformats.org/drawingml/2006/main">
+              <a:graphicData uri="http://schemas.openxmlformats.org/drawingml/2006/picture">
+                <pic:pic xmlns:pic="http://schemas.openxmlformats.org/drawingml/2006/picture">
+                  <pic:nvPicPr>
+                    <pic:cNvPr id="0" name="Picture 3"/>
+                    <pic:cNvPicPr>
+                      <a:picLocks noChangeAspect="1" noChangeArrowheads="1"/>
+                    </pic:cNvPicPr>
+                  </pic:nvPicPr>
+                  <pic:blipFill>
+                    <a:blip r:embed="rId23">
+                      <a:extLst>
+                        <a:ext uri="{28A0092B-C50C-407E-A947-70E740481C1C}">
+                          <a14:useLocalDpi xmlns:a14="http://schemas.microsoft.com/office/drawing/2010/main" val="0"/>
+                        </a:ext>
+                      </a:extLst>
+                    </a:blip>
+                    <a:srcRect/>
+                    <a:stretch>
+                      <a:fillRect/>
+                    </a:stretch>
+                  </pic:blipFill>
+                  <pic:spPr bwMode="auto">
+                    <a:xfrm>
+                      <a:off x="0" y="0"/>
+                      <a:ext cx="5457825" cy="7296150"/>
+                    </a:xfrm>
+                    <a:prstGeom prst="rect">
+                      <a:avLst/>
+                    </a:prstGeom>
+                    <a:noFill/>
+                    <a:ln>
+                      <a:noFill/>
+                    </a:ln>
+                  </pic:spPr>
+                </pic:pic>
+              </a:graphicData>
+            </a:graphic>
+          </wp:inline>
+        </w:drawing>
+      </w:r>
+    </w:p>
+    <w:p>
+      <w:pPr>
+        <w:spacing w:after="160" w:line="259" w:lineRule="auto"/>
+        <w:rPr>
+          <w:rFonts w:ascii="Arial" w:hAnsi="Arial" w:cs="Arial"/>
+          <w:b/>
+          <w:bCs/>
+        </w:rPr>
+      </w:pPr>
+    </w:p>
+    <w:p>
+      <w:pPr>
+        <w:spacing w:after="160" w:line="259" w:lineRule="auto"/>
+        <w:rPr>
+          <w:rFonts w:ascii="Arial" w:hAnsi="Arial" w:cs="Arial"/>
+        </w:rPr>
+      </w:pPr>
+      <w:r>
+        <w:rPr>
+          <w:rFonts w:ascii="Arial" w:hAnsi="Arial" w:cs="Arial"/>
+          <w:b/>
+          <w:bCs/>
+        </w:rPr>
+        <w:t>Ejercicio</w:t>
+      </w:r>
+      <w:r>
+        <w:rPr>
+          <w:rFonts w:ascii="Arial" w:hAnsi="Arial" w:cs="Arial"/>
+          <w:b/>
+          <w:bCs/>
+        </w:rPr>
+        <w:t>2</w:t>
+      </w:r>
+      <w:r>
+        <w:rPr>
+          <w:rFonts w:ascii="Arial" w:hAnsi="Arial" w:cs="Arial"/>
+          <w:b/>
+          <w:bCs/>
+        </w:rPr>
+        <w:t>:</w:t>
+      </w:r>
+      <w:r>
+        <w:rPr>
+          <w:rFonts w:ascii="Arial" w:hAnsi="Arial" w:cs="Arial"/>
+        </w:rPr>
+        <w:t xml:space="preserve"> Añade </w:t>
+      </w:r>
+      <w:r>
+        <w:rPr>
+          <w:rFonts w:ascii="Arial" w:hAnsi="Arial" w:cs="Arial"/>
+        </w:rPr>
+        <w:t xml:space="preserve">los obstáculos al circuito y </w:t>
+      </w:r>
+      <w:r>
+        <w:rPr>
+          <w:rFonts w:ascii="Arial" w:hAnsi="Arial" w:cs="Arial"/>
+        </w:rPr>
+        <w:t>el código necesario a la clase</w:t>
+      </w:r>
+      <w:r>
+        <w:rPr>
+          <w:rFonts w:ascii="Arial" w:hAnsi="Arial" w:cs="Arial"/>
+        </w:rPr>
+        <w:t>s</w:t>
+      </w:r>
+      <w:r>
+        <w:rPr>
+          <w:rFonts w:ascii="Arial" w:hAnsi="Arial" w:cs="Arial"/>
+        </w:rPr>
+        <w:t xml:space="preserve"> </w:t>
+      </w:r>
+      <w:r>
+        <w:rPr>
+          <w:rFonts w:ascii="Arial" w:hAnsi="Arial" w:cs="Arial"/>
+        </w:rPr>
+        <w:t xml:space="preserve">Car, LevelManager y StatsManager </w:t>
+      </w:r>
+      <w:r>
+        <w:rPr>
+          <w:rFonts w:ascii="Arial" w:hAnsi="Arial" w:cs="Arial"/>
+        </w:rPr>
+        <w:t xml:space="preserve">para que realice </w:t>
+      </w:r>
+      <w:r>
+        <w:rPr>
+          <w:rFonts w:ascii="Arial" w:hAnsi="Arial" w:cs="Arial"/>
+        </w:rPr>
+        <w:t>registro de la telemetría</w:t>
+      </w:r>
+      <w:r>
+        <w:rPr>
+          <w:rFonts w:ascii="Arial" w:hAnsi="Arial" w:cs="Arial"/>
+        </w:rPr>
+        <w:t xml:space="preserve">. </w:t>
+      </w:r>
+    </w:p>
+    <w:p>
+      <w:pPr>
+        <w:spacing w:after="160" w:line="259" w:lineRule="auto"/>
+        <w:rPr>
+          <w:rFonts w:ascii="Arial" w:hAnsi="Arial" w:cs="Arial"/>
+        </w:rPr>
+      </w:pPr>
+      <w:r>
+        <w:rPr>
+          <w:rFonts w:ascii="Arial" w:hAnsi="Arial" w:cs="Arial"/>
+        </w:rPr>
+        <w:br w:type="page"/>
+      </w:r>
+    </w:p>
+    <w:p>
+      <w:pPr>
+        <w:spacing w:after="160" w:line="259" w:lineRule="auto"/>
+        <w:rPr>
+          <w:rFonts w:ascii="Microsoft YaHei UI" w:eastAsia="Microsoft YaHei UI" w:hAnsi="Microsoft YaHei UI" w:cs="Arial"/>
+          <w:b/>
+          <w:color w:val="0070C0"/>
+          <w:sz w:val="28"/>
+          <w:szCs w:val="28"/>
+        </w:rPr>
+      </w:pPr>
+      <w:r>
+        <w:rPr>
+          <w:rFonts w:ascii="Microsoft YaHei UI" w:eastAsia="Microsoft YaHei UI" w:hAnsi="Microsoft YaHei UI" w:cs="Arial"/>
+          <w:b/>
+          <w:color w:val="0070C0"/>
+          <w:sz w:val="28"/>
+          <w:szCs w:val="28"/>
+        </w:rPr>
+        <w:lastRenderedPageBreak/>
+        <w:t xml:space="preserve">Situación (Versión </w:t>
+      </w:r>
+      <w:r>
+        <w:rPr>
+          <w:rFonts w:ascii="Microsoft YaHei UI" w:eastAsia="Microsoft YaHei UI" w:hAnsi="Microsoft YaHei UI" w:cs="Arial"/>
+          <w:b/>
+          <w:color w:val="0070C0"/>
+          <w:sz w:val="28"/>
+          <w:szCs w:val="28"/>
+        </w:rPr>
+        <w:t>3</w:t>
+      </w:r>
+      <w:r>
+        <w:rPr>
+          <w:rFonts w:ascii="Microsoft YaHei UI" w:eastAsia="Microsoft YaHei UI" w:hAnsi="Microsoft YaHei UI" w:cs="Arial"/>
+          <w:b/>
+          <w:color w:val="0070C0"/>
+          <w:sz w:val="28"/>
+          <w:szCs w:val="28"/>
+        </w:rPr>
+        <w:t>)</w:t>
+      </w:r>
+    </w:p>
+    <w:p>
+      <w:pPr>
+        <w:spacing w:after="160" w:line="259" w:lineRule="auto"/>
+        <w:rPr>
+          <w:rFonts w:ascii="Arial" w:hAnsi="Arial" w:cs="Arial"/>
+        </w:rPr>
+      </w:pPr>
+    </w:p>
+    <w:p>
+      <w:pPr>
+        <w:spacing w:after="160" w:line="259" w:lineRule="auto"/>
+        <w:rPr>
+          <w:rFonts w:ascii="Arial" w:hAnsi="Arial" w:cs="Arial"/>
+        </w:rPr>
+      </w:pPr>
+      <w:r>
+        <w:rPr>
+          <w:rFonts w:ascii="Arial" w:hAnsi="Arial" w:cs="Arial"/>
+        </w:rPr>
+        <w:t xml:space="preserve">En esta versión </w:t>
+      </w:r>
+      <w:r>
+        <w:rPr>
+          <w:rFonts w:ascii="Arial" w:hAnsi="Arial" w:cs="Arial"/>
+        </w:rPr>
+        <w:t>realizaremos una explotación de los datos de telemetría para nuestro juego</w:t>
+      </w:r>
+      <w:r>
+        <w:rPr>
+          <w:rFonts w:ascii="Arial" w:hAnsi="Arial" w:cs="Arial"/>
+        </w:rPr>
+        <w:t xml:space="preserve"> que consistirá en </w:t>
+      </w:r>
+      <w:r>
+        <w:rPr>
+          <w:rFonts w:ascii="Arial" w:hAnsi="Arial" w:cs="Arial"/>
+        </w:rPr>
+        <w:t>una guía mu</w:t>
+      </w:r>
+      <w:r>
+        <w:rPr>
+          <w:rFonts w:ascii="Arial" w:hAnsi="Arial" w:cs="Arial"/>
+        </w:rPr>
+        <w:t xml:space="preserve">ostrará </w:t>
+      </w:r>
+      <w:r>
+        <w:rPr>
+          <w:rFonts w:ascii="Arial" w:hAnsi="Arial" w:cs="Arial"/>
+        </w:rPr>
+        <w:t xml:space="preserve">una de las mejores carreras. </w:t>
+      </w:r>
+    </w:p>
+    <w:p>
+      <w:pPr>
+        <w:spacing w:after="160" w:line="259" w:lineRule="auto"/>
+        <w:rPr>
+          <w:rFonts w:ascii="Arial" w:hAnsi="Arial" w:cs="Arial"/>
+        </w:rPr>
+      </w:pPr>
+    </w:p>
+    <w:p>
+      <w:pPr>
+        <w:spacing w:after="160" w:line="259" w:lineRule="auto"/>
+        <w:rPr>
+          <w:rFonts w:ascii="Arial" w:hAnsi="Arial" w:cs="Arial"/>
+        </w:rPr>
+      </w:pPr>
+      <w:r>
+        <w:rPr>
+          <w:rFonts w:ascii="Microsoft YaHei UI" w:eastAsia="Microsoft YaHei UI" w:hAnsi="Microsoft YaHei UI" w:cs="Arial"/>
+          <w:b/>
+          <w:color w:val="0070C0"/>
+          <w:sz w:val="28"/>
+          <w:szCs w:val="28"/>
+        </w:rPr>
+        <w:t xml:space="preserve">Diseño de juego (Versión </w:t>
+      </w:r>
+      <w:r>
+        <w:rPr>
+          <w:rFonts w:ascii="Microsoft YaHei UI" w:eastAsia="Microsoft YaHei UI" w:hAnsi="Microsoft YaHei UI" w:cs="Arial"/>
+          <w:b/>
+          <w:color w:val="0070C0"/>
+          <w:sz w:val="28"/>
+          <w:szCs w:val="28"/>
+        </w:rPr>
+        <w:t>3</w:t>
+      </w:r>
+      <w:r>
+        <w:rPr>
+          <w:rFonts w:ascii="Microsoft YaHei UI" w:eastAsia="Microsoft YaHei UI" w:hAnsi="Microsoft YaHei UI" w:cs="Arial"/>
+          <w:b/>
+          <w:color w:val="0070C0"/>
+          <w:sz w:val="28"/>
+          <w:szCs w:val="28"/>
+        </w:rPr>
+        <w:t>)</w:t>
+      </w:r>
+    </w:p>
+    <w:p>
+      <w:pPr>
+        <w:spacing w:after="160" w:line="259" w:lineRule="auto"/>
+        <w:rPr>
+          <w:rFonts w:ascii="Arial" w:hAnsi="Arial" w:cs="Arial"/>
+        </w:rPr>
+      </w:pPr>
+    </w:p>
+    <w:p>
+      <w:pPr>
+        <w:spacing w:after="160" w:line="259" w:lineRule="auto"/>
+        <w:rPr>
+          <w:rFonts w:ascii="Arial" w:hAnsi="Arial" w:cs="Arial"/>
+        </w:rPr>
+      </w:pPr>
+      <w:r>
+        <w:rPr>
+          <w:rFonts w:ascii="Arial" w:hAnsi="Arial" w:cs="Arial"/>
+        </w:rPr>
+        <w:t>Repartidas por el nivel tenemos una serie de puertas que registran el tiempo que ha tardado el coche del jugador en alcanzarlas y la velocidad que tenía al hacerlo.</w:t>
+      </w:r>
+    </w:p>
+    <w:p>
+      <w:pPr>
+        <w:spacing w:after="160" w:line="259" w:lineRule="auto"/>
+        <w:rPr>
+          <w:rFonts w:ascii="Arial" w:hAnsi="Arial" w:cs="Arial"/>
+        </w:rPr>
+      </w:pPr>
+    </w:p>
+    <w:p>
+      <w:pPr>
+        <w:spacing w:after="160" w:line="259" w:lineRule="auto"/>
+        <w:rPr>
+          <w:rFonts w:ascii="Arial" w:hAnsi="Arial" w:cs="Arial"/>
+        </w:rPr>
+      </w:pPr>
+      <w:r>
+        <w:rPr>
+          <w:rFonts w:ascii="Arial" w:hAnsi="Arial" w:cs="Arial"/>
+          <w:noProof/>
+        </w:rPr>
+        <w:drawing>
+          <wp:inline distT="0" distB="0" distL="0" distR="0" wp14:anchorId="03974F5B" wp14:editId="5ECC0C28">
+            <wp:extent cx="3200400" cy="2622263"/>
+            <wp:effectExtent l="0" t="0" r="0" b="6985"/>
+            <wp:docPr id="1473858837" name="Picture 1473858837" descr="A race track with a road and a plane&#10;&#10;AI-generated content may be incorrect."/>
+            <wp:cNvGraphicFramePr>
+              <a:graphicFrameLocks xmlns:a="http://schemas.openxmlformats.org/drawingml/2006/main" noChangeAspect="1"/>
+            </wp:cNvGraphicFramePr>
+            <a:graphic xmlns:a="http://schemas.openxmlformats.org/drawingml/2006/main">
+              <a:graphicData uri="http://schemas.openxmlformats.org/drawingml/2006/picture">
+                <pic:pic xmlns:pic="http://schemas.openxmlformats.org/drawingml/2006/picture">
+                  <pic:nvPicPr>
+                    <pic:cNvPr id="370147894" name="Picture 370147894" descr="A race track with a road and a plane&#10;&#10;AI-generated content may be incorrect."/>
+                    <pic:cNvPicPr>
+                      <a:picLocks noChangeAspect="1" noChangeArrowheads="1"/>
+                    </pic:cNvPicPr>
+                  </pic:nvPicPr>
+                  <pic:blipFill>
+                    <a:blip r:embed="rId17">
+                      <a:extLst>
+                        <a:ext uri="{28A0092B-C50C-407E-A947-70E740481C1C}">
+                          <a14:useLocalDpi xmlns:a14="http://schemas.microsoft.com/office/drawing/2010/main" val="0"/>
+                        </a:ext>
+                      </a:extLst>
+                    </a:blip>
+                    <a:srcRect/>
+                    <a:stretch>
+                      <a:fillRect/>
+                    </a:stretch>
+                  </pic:blipFill>
+                  <pic:spPr bwMode="auto">
+                    <a:xfrm>
+                      <a:off x="0" y="0"/>
+                      <a:ext cx="3213364" cy="2632885"/>
+                    </a:xfrm>
+                    <a:prstGeom prst="rect">
+                      <a:avLst/>
+                    </a:prstGeom>
+                    <a:noFill/>
+                    <a:ln>
+                      <a:noFill/>
+                    </a:ln>
+                  </pic:spPr>
+                </pic:pic>
+              </a:graphicData>
+            </a:graphic>
+          </wp:inline>
+        </w:drawing>
+      </w:r>
+    </w:p>
+    <w:p>
+      <w:pPr>
+        <w:spacing w:after="160" w:line="259" w:lineRule="auto"/>
+        <w:rPr>
+          <w:rFonts w:ascii="Arial" w:hAnsi="Arial" w:cs="Arial"/>
+        </w:rPr>
+      </w:pPr>
+      <w:r>
+        <w:rPr>
+          <w:rFonts w:ascii="Arial" w:hAnsi="Arial" w:cs="Arial"/>
+        </w:rPr>
+        <w:t>Estas puertas sólo registran estas estadísticas una vez y para que lo hagan deben visitarse en orden.</w:t>
+      </w:r>
+    </w:p>
+    <w:p>
+      <w:pPr>
+        <w:spacing w:after="160" w:line="259" w:lineRule="auto"/>
+        <w:rPr>
+          <w:rFonts w:ascii="Arial" w:hAnsi="Arial" w:cs="Arial"/>
+        </w:rPr>
+      </w:pPr>
+      <w:r>
+        <w:rPr>
+          <w:rFonts w:ascii="Arial" w:hAnsi="Arial" w:cs="Arial"/>
+        </w:rPr>
+        <w:t>La carrera finaliza cuando el jugador visita todas las puertas en orden o bien cuando se agota el límite de tiempo de que dispone.</w:t>
+      </w:r>
+    </w:p>
+    <w:p>
+      <w:pPr>
+        <w:spacing w:after="160" w:line="259" w:lineRule="auto"/>
+        <w:rPr>
+          <w:rFonts w:ascii="Arial" w:hAnsi="Arial" w:cs="Arial"/>
+        </w:rPr>
+      </w:pPr>
+      <w:r>
+        <w:rPr>
+          <w:rFonts w:ascii="Arial" w:hAnsi="Arial" w:cs="Arial"/>
+        </w:rPr>
+        <w:t>Al finalizar la carrera se muestran las estadísticas recogidas en cada puerta visitada en orden.</w:t>
+      </w:r>
+    </w:p>
+    <w:p>
+      <w:pPr>
+        <w:spacing w:after="160" w:line="259" w:lineRule="auto"/>
+        <w:rPr>
+          <w:rFonts w:ascii="Arial" w:hAnsi="Arial" w:cs="Arial"/>
+        </w:rPr>
+      </w:pPr>
+    </w:p>
+    <w:p>
+      <w:pPr>
+        <w:spacing w:after="160" w:line="259" w:lineRule="auto"/>
+        <w:rPr>
+          <w:rFonts w:ascii="Arial" w:hAnsi="Arial" w:cs="Arial"/>
+        </w:rPr>
+      </w:pPr>
+      <w:r>
+        <w:rPr>
+          <w:rFonts w:ascii="Arial" w:hAnsi="Arial" w:cs="Arial"/>
+          <w:noProof/>
+        </w:rPr>
+        <w:drawing>
+          <wp:inline distT="0" distB="0" distL="0" distR="0" wp14:anchorId="54FB39EA" wp14:editId="44E9A89D">
+            <wp:extent cx="3235610" cy="2495550"/>
+            <wp:effectExtent l="0" t="0" r="3175" b="0"/>
+            <wp:docPr id="1452500463" name="Picture 1452500463" descr="A screenshot of a video game&#10;&#10;AI-generated content may be incorrect."/>
+            <wp:cNvGraphicFramePr>
+              <a:graphicFrameLocks xmlns:a="http://schemas.openxmlformats.org/drawingml/2006/main" noChangeAspect="1"/>
+            </wp:cNvGraphicFramePr>
+            <a:graphic xmlns:a="http://schemas.openxmlformats.org/drawingml/2006/main">
+              <a:graphicData uri="http://schemas.openxmlformats.org/drawingml/2006/picture">
+                <pic:pic xmlns:pic="http://schemas.openxmlformats.org/drawingml/2006/picture">
+                  <pic:nvPicPr>
+                    <pic:cNvPr id="1015892508" name="Picture 1015892508" descr="A screenshot of a video game&#10;&#10;AI-generated content may be incorrect."/>
+                    <pic:cNvPicPr>
+                      <a:picLocks noChangeAspect="1" noChangeArrowheads="1"/>
+                    </pic:cNvPicPr>
+                  </pic:nvPicPr>
+                  <pic:blipFill>
+                    <a:blip r:embed="rId18">
+                      <a:extLst>
+                        <a:ext uri="{28A0092B-C50C-407E-A947-70E740481C1C}">
+                          <a14:useLocalDpi xmlns:a14="http://schemas.microsoft.com/office/drawing/2010/main" val="0"/>
+                        </a:ext>
+                      </a:extLst>
+                    </a:blip>
+                    <a:srcRect/>
+                    <a:stretch>
+                      <a:fillRect/>
+                    </a:stretch>
+                  </pic:blipFill>
+                  <pic:spPr bwMode="auto">
+                    <a:xfrm>
+                      <a:off x="0" y="0"/>
+                      <a:ext cx="3239384" cy="2498461"/>
+                    </a:xfrm>
+                    <a:prstGeom prst="rect">
+                      <a:avLst/>
+                    </a:prstGeom>
+                    <a:noFill/>
+                    <a:ln>
+                      <a:noFill/>
+                    </a:ln>
+                  </pic:spPr>
+                </pic:pic>
+              </a:graphicData>
+            </a:graphic>
+          </wp:inline>
+        </w:drawing>
+      </w:r>
+    </w:p>
+    <w:p>
+      <w:pPr>
+        <w:spacing w:after="160" w:line="259" w:lineRule="auto"/>
+        <w:rPr>
+          <w:rFonts w:ascii="Arial" w:hAnsi="Arial" w:cs="Arial"/>
+          <w:b/>
+          <w:bCs/>
+          <w:color w:val="FF0000"/>
+        </w:rPr>
+      </w:pPr>
+    </w:p>
+    <w:p>
+      <w:pPr>
+        <w:spacing w:after="160" w:line="259" w:lineRule="auto"/>
+        <w:rPr>
+          <w:rFonts w:ascii="Arial" w:hAnsi="Arial" w:cs="Arial"/>
+          <w:b/>
+          <w:bCs/>
+          <w:color w:val="FF0000"/>
+        </w:rPr>
+      </w:pPr>
+      <w:r>
+        <w:rPr>
+          <w:rFonts w:ascii="Arial" w:hAnsi="Arial" w:cs="Arial"/>
+        </w:rPr>
+        <w:t>Repartidas por el nivel podemos encontrar una cierta cantidad de barreras con las que el coche puede chocar.</w:t>
+      </w:r>
+    </w:p>
+    <w:p>
+      <w:pPr>
+        <w:spacing w:after="160" w:line="259" w:lineRule="auto"/>
+        <w:rPr>
+          <w:rFonts w:ascii="Arial" w:hAnsi="Arial" w:cs="Arial"/>
+          <w:b/>
+          <w:bCs/>
+          <w:color w:val="FF0000"/>
+        </w:rPr>
+      </w:pPr>
+    </w:p>
+    <w:p>
+      <w:pPr>
+        <w:spacing w:after="160" w:line="259" w:lineRule="auto"/>
+        <w:rPr>
+          <w:rFonts w:ascii="Arial" w:hAnsi="Arial" w:cs="Arial"/>
+          <w:b/>
+          <w:bCs/>
+          <w:color w:val="FF0000"/>
+        </w:rPr>
+      </w:pPr>
+      <w:r>
+        <w:rPr>
+          <w:rFonts w:ascii="Arial" w:hAnsi="Arial" w:cs="Arial"/>
+          <w:b/>
+          <w:bCs/>
+          <w:noProof/>
+          <w:color w:val="FF0000"/>
+        </w:rPr>
+        <w:drawing>
+          <wp:inline distT="0" distB="0" distL="0" distR="0" wp14:anchorId="52F66A5F" wp14:editId="00A48D21">
+            <wp:extent cx="3265714" cy="2799183"/>
+            <wp:effectExtent l="0" t="0" r="0" b="1270"/>
+            <wp:docPr id="459391142" name="Picture 2" descr="A yellow and brown road blocks&#10;&#10;AI-generated content may be incorrect."/>
+            <wp:cNvGraphicFramePr>
+              <a:graphicFrameLocks xmlns:a="http://schemas.openxmlformats.org/drawingml/2006/main" noChangeAspect="1"/>
+            </wp:cNvGraphicFramePr>
+            <a:graphic xmlns:a="http://schemas.openxmlformats.org/drawingml/2006/main">
+              <a:graphicData uri="http://schemas.openxmlformats.org/drawingml/2006/picture">
+                <pic:pic xmlns:pic="http://schemas.openxmlformats.org/drawingml/2006/picture">
+                  <pic:nvPicPr>
+                    <pic:cNvPr id="459391142" name="Picture 2" descr="A yellow and brown road blocks&#10;&#10;AI-generated content may be incorrect."/>
+                    <pic:cNvPicPr>
+                      <a:picLocks noChangeAspect="1" noChangeArrowheads="1"/>
+                    </pic:cNvPicPr>
+                  </pic:nvPicPr>
+                  <pic:blipFill>
+                    <a:blip r:embed="rId21">
+                      <a:extLst>
+                        <a:ext uri="{28A0092B-C50C-407E-A947-70E740481C1C}">
+                          <a14:useLocalDpi xmlns:a14="http://schemas.microsoft.com/office/drawing/2010/main" val="0"/>
+                        </a:ext>
+                      </a:extLst>
+                    </a:blip>
+                    <a:srcRect/>
+                    <a:stretch>
+                      <a:fillRect/>
+                    </a:stretch>
+                  </pic:blipFill>
+                  <pic:spPr bwMode="auto">
+                    <a:xfrm>
+                      <a:off x="0" y="0"/>
+                      <a:ext cx="3268988" cy="2801989"/>
+                    </a:xfrm>
+                    <a:prstGeom prst="rect">
+                      <a:avLst/>
+                    </a:prstGeom>
+                    <a:noFill/>
+                    <a:ln>
+                      <a:noFill/>
+                    </a:ln>
+                  </pic:spPr>
+                </pic:pic>
+              </a:graphicData>
+            </a:graphic>
+          </wp:inline>
+        </w:drawing>
+      </w:r>
+    </w:p>
+    <w:p>
+      <w:pPr>
+        <w:spacing w:after="160" w:line="259" w:lineRule="auto"/>
+        <w:rPr>
+          <w:rFonts w:ascii="Arial" w:hAnsi="Arial" w:cs="Arial"/>
+          <w:b/>
+          <w:bCs/>
+          <w:color w:val="FF0000"/>
+        </w:rPr>
+      </w:pPr>
+    </w:p>
+    <w:p>
+      <w:pPr>
+        <w:spacing w:after="160" w:line="259" w:lineRule="auto"/>
+        <w:rPr>
+          <w:rFonts w:ascii="Arial" w:hAnsi="Arial" w:cs="Arial"/>
+          <w:b/>
+          <w:bCs/>
+          <w:color w:val="FF0000"/>
+        </w:rPr>
+      </w:pPr>
+      <w:r>
+        <w:rPr>
+          <w:rFonts w:ascii="Arial" w:hAnsi="Arial" w:cs="Arial"/>
+          <w:highlight w:val="yellow"/>
+        </w:rPr>
+        <w:t xml:space="preserve">Durante la carrera se mostrará a modo de guía la trayectoria del jugador que haya completado la carrera en menos tiempo </w:t>
+      </w:r>
+      <w:r>
+        <w:rPr>
+          <w:rFonts w:ascii="Arial" w:hAnsi="Arial" w:cs="Arial"/>
+          <w:highlight w:val="yellow"/>
+        </w:rPr>
+        <w:t>de un conjunto de al menos 5 carreras seleccionadas al azar.</w:t>
+      </w:r>
+    </w:p>
+    <w:p>
+      <w:pPr>
+        <w:spacing w:after="160" w:line="259" w:lineRule="auto"/>
+        <w:rPr>
+          <w:rFonts w:ascii="Microsoft YaHei UI" w:eastAsia="Microsoft YaHei UI" w:hAnsi="Microsoft YaHei UI" w:cs="Arial"/>
+          <w:b/>
+          <w:color w:val="0070C0"/>
+          <w:sz w:val="28"/>
+          <w:szCs w:val="28"/>
+        </w:rPr>
+      </w:pPr>
+      <w:r>
+        <w:rPr>
+          <w:rFonts w:ascii="Microsoft YaHei UI" w:eastAsia="Microsoft YaHei UI" w:hAnsi="Microsoft YaHei UI" w:cs="Arial"/>
+          <w:b/>
+          <w:noProof/>
+          <w:color w:val="0070C0"/>
+          <w:sz w:val="28"/>
+          <w:szCs w:val="28"/>
+        </w:rPr>
+        <w:drawing>
+          <wp:inline distT="0" distB="0" distL="0" distR="0" wp14:anchorId="2638DD1B" wp14:editId="5321D5D6">
+            <wp:extent cx="3228975" cy="2381250"/>
+            <wp:effectExtent l="0" t="0" r="9525" b="0"/>
+            <wp:docPr id="799222213" name="Picture 6"/>
+            <wp:cNvGraphicFramePr>
+              <a:graphicFrameLocks xmlns:a="http://schemas.openxmlformats.org/drawingml/2006/main" noChangeAspect="1"/>
+            </wp:cNvGraphicFramePr>
+            <a:graphic xmlns:a="http://schemas.openxmlformats.org/drawingml/2006/main">
+              <a:graphicData uri="http://schemas.openxmlformats.org/drawingml/2006/picture">
+                <pic:pic xmlns:pic="http://schemas.openxmlformats.org/drawingml/2006/picture">
+                  <pic:nvPicPr>
+                    <pic:cNvPr id="0" name="Picture 5"/>
+                    <pic:cNvPicPr>
+                      <a:picLocks noChangeAspect="1" noChangeArrowheads="1"/>
+                    </pic:cNvPicPr>
+                  </pic:nvPicPr>
+                  <pic:blipFill>
+                    <a:blip r:embed="rId24">
+                      <a:extLst>
+                        <a:ext uri="{28A0092B-C50C-407E-A947-70E740481C1C}">
+                          <a14:useLocalDpi xmlns:a14="http://schemas.microsoft.com/office/drawing/2010/main" val="0"/>
+                        </a:ext>
+                      </a:extLst>
+                    </a:blip>
+                    <a:srcRect/>
+                    <a:stretch>
+                      <a:fillRect/>
+                    </a:stretch>
+                  </pic:blipFill>
+                  <pic:spPr bwMode="auto">
+                    <a:xfrm>
+                      <a:off x="0" y="0"/>
+                      <a:ext cx="3228975" cy="2381250"/>
+                    </a:xfrm>
+                    <a:prstGeom prst="rect">
+                      <a:avLst/>
+                    </a:prstGeom>
+                    <a:noFill/>
+                    <a:ln>
+                      <a:noFill/>
+                    </a:ln>
+                  </pic:spPr>
+                </pic:pic>
+              </a:graphicData>
+            </a:graphic>
+          </wp:inline>
+        </w:drawing>
+      </w:r>
+      <w:r>
+        <w:rPr>
+          <w:rFonts w:ascii="Microsoft YaHei UI" w:eastAsia="Microsoft YaHei UI" w:hAnsi="Microsoft YaHei UI" w:cs="Arial"/>
+          <w:b/>
+          <w:color w:val="0070C0"/>
+          <w:sz w:val="28"/>
+          <w:szCs w:val="28"/>
+        </w:rPr>
+        <w:br w:type="page"/>
+      </w:r>
+    </w:p>
+    <w:p>
+      <w:pPr>
+        <w:spacing w:after="160" w:line="259" w:lineRule="auto"/>
+        <w:rPr>
+          <w:rFonts w:ascii="Arial" w:hAnsi="Arial" w:cs="Arial"/>
+        </w:rPr>
+      </w:pPr>
+      <w:r>
+        <w:rPr>
+          <w:rFonts w:ascii="Microsoft YaHei UI" w:eastAsia="Microsoft YaHei UI" w:hAnsi="Microsoft YaHei UI" w:cs="Arial"/>
+          <w:b/>
+          <w:color w:val="0070C0"/>
+          <w:sz w:val="28"/>
+          <w:szCs w:val="28"/>
+        </w:rPr>
+        <w:lastRenderedPageBreak/>
+        <w:t xml:space="preserve">Diseño de programa (Versión </w:t>
+      </w:r>
+      <w:r>
+        <w:rPr>
+          <w:rFonts w:ascii="Microsoft YaHei UI" w:eastAsia="Microsoft YaHei UI" w:hAnsi="Microsoft YaHei UI" w:cs="Arial"/>
+          <w:b/>
+          <w:color w:val="0070C0"/>
+          <w:sz w:val="28"/>
+          <w:szCs w:val="28"/>
+        </w:rPr>
+        <w:t>3</w:t>
+      </w:r>
+      <w:r>
+        <w:rPr>
+          <w:rFonts w:ascii="Microsoft YaHei UI" w:eastAsia="Microsoft YaHei UI" w:hAnsi="Microsoft YaHei UI" w:cs="Arial"/>
+          <w:b/>
+          <w:color w:val="0070C0"/>
+          <w:sz w:val="28"/>
+          <w:szCs w:val="28"/>
+        </w:rPr>
+        <w:t>)</w:t>
+      </w:r>
+    </w:p>
+    <w:p>
+      <w:pPr>
+        <w:spacing w:after="160" w:line="259" w:lineRule="auto"/>
+        <w:rPr>
+          <w:rFonts w:ascii="Arial" w:hAnsi="Arial" w:cs="Arial"/>
+          <w:noProof/>
+        </w:rPr>
+      </w:pPr>
+    </w:p>
+    <w:p>
+      <w:pPr>
+        <w:spacing w:after="160" w:line="259" w:lineRule="auto"/>
+        <w:rPr>
+          <w:rFonts w:ascii="Arial" w:hAnsi="Arial" w:cs="Arial"/>
+          <w:b/>
+          <w:bCs/>
+          <w:noProof/>
+        </w:rPr>
+      </w:pPr>
+      <w:r>
+        <w:rPr>
+          <w:rFonts w:ascii="Arial" w:hAnsi="Arial" w:cs="Arial"/>
+          <w:b/>
+          <w:bCs/>
+          <w:noProof/>
+        </w:rPr>
+        <w:t>Secuencias de llamadas</w:t>
+      </w:r>
+    </w:p>
+    <w:p>
+      <w:pPr>
+        <w:spacing w:after="160" w:line="259" w:lineRule="auto"/>
+        <w:rPr>
+          <w:rFonts w:ascii="Arial" w:hAnsi="Arial" w:cs="Arial"/>
+          <w:noProof/>
+        </w:rPr>
+      </w:pPr>
+      <w:r>
+        <w:rPr>
+          <w:rFonts w:ascii="Arial" w:hAnsi="Arial" w:cs="Arial"/>
+          <w:noProof/>
+        </w:rPr>
+        <w:drawing>
+          <wp:inline distT="0" distB="0" distL="0" distR="0" wp14:anchorId="215A8A90" wp14:editId="29828C08">
+            <wp:extent cx="4018944" cy="4876800"/>
+            <wp:effectExtent l="0" t="0" r="635" b="0"/>
+            <wp:docPr id="189787342" name="Picture 189787342" descr="A diagram of a project&#10;&#10;AI-generated content may be incorrect."/>
+            <wp:cNvGraphicFramePr>
+              <a:graphicFrameLocks xmlns:a="http://schemas.openxmlformats.org/drawingml/2006/main" noChangeAspect="1"/>
+            </wp:cNvGraphicFramePr>
+            <a:graphic xmlns:a="http://schemas.openxmlformats.org/drawingml/2006/main">
+              <a:graphicData uri="http://schemas.openxmlformats.org/drawingml/2006/picture">
+                <pic:pic xmlns:pic="http://schemas.openxmlformats.org/drawingml/2006/picture">
+                  <pic:nvPicPr>
+                    <pic:cNvPr id="912909505" name="Picture 912909505" descr="A diagram of a project&#10;&#10;AI-generated content may be incorrect."/>
+                    <pic:cNvPicPr>
+                      <a:picLocks noChangeAspect="1" noChangeArrowheads="1"/>
+                    </pic:cNvPicPr>
+                  </pic:nvPicPr>
+                  <pic:blipFill>
+                    <a:blip r:embed="rId19">
+                      <a:extLst>
+                        <a:ext uri="{28A0092B-C50C-407E-A947-70E740481C1C}">
+                          <a14:useLocalDpi xmlns:a14="http://schemas.microsoft.com/office/drawing/2010/main" val="0"/>
+                        </a:ext>
+                      </a:extLst>
+                    </a:blip>
+                    <a:srcRect/>
+                    <a:stretch>
+                      <a:fillRect/>
+                    </a:stretch>
+                  </pic:blipFill>
+                  <pic:spPr bwMode="auto">
+                    <a:xfrm>
+                      <a:off x="0" y="0"/>
+                      <a:ext cx="4023360" cy="4882159"/>
+                    </a:xfrm>
+                    <a:prstGeom prst="rect">
+                      <a:avLst/>
+                    </a:prstGeom>
+                    <a:noFill/>
+                    <a:ln>
+                      <a:noFill/>
+                    </a:ln>
+                  </pic:spPr>
+                </pic:pic>
+              </a:graphicData>
+            </a:graphic>
+          </wp:inline>
+        </w:drawing>
+      </w:r>
+    </w:p>
+    <w:p>
+      <w:pPr>
+        <w:spacing w:after="160" w:line="259" w:lineRule="auto"/>
+        <w:rPr>
+          <w:rFonts w:ascii="Arial" w:hAnsi="Arial" w:cs="Arial"/>
+          <w:noProof/>
+        </w:rPr>
+      </w:pPr>
+      <w:r>
+        <w:rPr>
+          <w:rFonts w:ascii="Arial" w:hAnsi="Arial" w:cs="Arial"/>
+          <w:noProof/>
+        </w:rPr>
+        <w:drawing>
+          <wp:inline distT="0" distB="0" distL="0" distR="0" wp14:anchorId="0D241FC5" wp14:editId="60105DC4">
+            <wp:extent cx="3609975" cy="1733550"/>
+            <wp:effectExtent l="0" t="0" r="9525" b="0"/>
+            <wp:docPr id="621348259" name="Picture 9"/>
+            <wp:cNvGraphicFramePr>
+              <a:graphicFrameLocks xmlns:a="http://schemas.openxmlformats.org/drawingml/2006/main" noChangeAspect="1"/>
+            </wp:cNvGraphicFramePr>
+            <a:graphic xmlns:a="http://schemas.openxmlformats.org/drawingml/2006/main">
+              <a:graphicData uri="http://schemas.openxmlformats.org/drawingml/2006/picture">
+                <pic:pic xmlns:pic="http://schemas.openxmlformats.org/drawingml/2006/picture">
+                  <pic:nvPicPr>
+                    <pic:cNvPr id="0" name="Picture 8"/>
+                    <pic:cNvPicPr>
+                      <a:picLocks noChangeAspect="1" noChangeArrowheads="1"/>
+                    </pic:cNvPicPr>
+                  </pic:nvPicPr>
+                  <pic:blipFill>
+                    <a:blip r:embed="rId25">
+                      <a:extLst>
+                        <a:ext uri="{28A0092B-C50C-407E-A947-70E740481C1C}">
+                          <a14:useLocalDpi xmlns:a14="http://schemas.microsoft.com/office/drawing/2010/main" val="0"/>
+                        </a:ext>
+                      </a:extLst>
+                    </a:blip>
+                    <a:srcRect/>
+                    <a:stretch>
+                      <a:fillRect/>
+                    </a:stretch>
+                  </pic:blipFill>
+                  <pic:spPr bwMode="auto">
+                    <a:xfrm>
+                      <a:off x="0" y="0"/>
+                      <a:ext cx="3609975" cy="1733550"/>
+                    </a:xfrm>
+                    <a:prstGeom prst="rect">
+                      <a:avLst/>
+                    </a:prstGeom>
+                    <a:noFill/>
+                    <a:ln>
+                      <a:noFill/>
+                    </a:ln>
+                  </pic:spPr>
+                </pic:pic>
+              </a:graphicData>
+            </a:graphic>
+          </wp:inline>
+        </w:drawing>
+      </w:r>
+    </w:p>
+    <w:p>
+      <w:pPr>
+        <w:spacing w:after="160" w:line="259" w:lineRule="auto"/>
+        <w:rPr>
+          <w:rFonts w:ascii="Arial" w:hAnsi="Arial" w:cs="Arial"/>
+          <w:noProof/>
+        </w:rPr>
+      </w:pPr>
+    </w:p>
+    <w:p>
+      <w:pPr>
+        <w:spacing w:after="160" w:line="259" w:lineRule="auto"/>
+        <w:rPr>
+          <w:rFonts w:ascii="Arial" w:hAnsi="Arial" w:cs="Arial"/>
+          <w:b/>
+          <w:bCs/>
+          <w:noProof/>
+        </w:rPr>
+      </w:pPr>
+      <w:r>
+        <w:rPr>
+          <w:rFonts w:ascii="Arial" w:hAnsi="Arial" w:cs="Arial"/>
+          <w:b/>
+          <w:bCs/>
+          <w:noProof/>
+        </w:rPr>
+        <w:br w:type="page"/>
+      </w:r>
+    </w:p>
+    <w:p>
+      <w:pPr>
+        <w:spacing w:after="160" w:line="259" w:lineRule="auto"/>
+        <w:rPr>
+          <w:rFonts w:ascii="Arial" w:hAnsi="Arial" w:cs="Arial"/>
+          <w:b/>
+          <w:bCs/>
+          <w:noProof/>
+        </w:rPr>
+      </w:pPr>
+      <w:r>
+        <w:rPr>
+          <w:rFonts w:ascii="Arial" w:hAnsi="Arial" w:cs="Arial"/>
+          <w:b/>
+          <w:bCs/>
+          <w:noProof/>
+        </w:rPr>
+        <w:lastRenderedPageBreak/>
+        <w:t>Clase StatsManager</w:t>
+      </w:r>
+    </w:p>
+    <w:p>
+      <w:pPr>
+        <w:spacing w:after="160" w:line="259" w:lineRule="auto"/>
+        <w:rPr>
+          <w:rFonts w:ascii="Arial" w:hAnsi="Arial" w:cs="Arial"/>
+          <w:b/>
+          <w:bCs/>
+          <w:noProof/>
+        </w:rPr>
+      </w:pPr>
+    </w:p>
+    <w:tbl>
+      <w:tblPr>
+        <w:tblStyle w:val="TableGrid"/>
+        <w:tblW w:w="10550" w:type="dxa"/>
+        <w:tblLayout w:type="fixed"/>
+        <w:tblLook w:val="04A0" w:firstRow="1" w:lastRow="0" w:firstColumn="1" w:lastColumn="0" w:noHBand="0" w:noVBand="1"/>
+      </w:tblPr>
+      <w:tblGrid>
+        <w:gridCol w:w="4957"/>
+        <w:gridCol w:w="708"/>
+        <w:gridCol w:w="4885"/>
+      </w:tblGrid>
+      <w:tr>
+        <w:trPr>
+          <w:trHeight w:val="305"/>
+        </w:trPr>
+        <w:tc>
+          <w:tcPr>
+            <w:tcW w:w="10550" w:type="dxa"/>
+            <w:gridSpan w:val="3"/>
+            <w:shd w:val="clear" w:color="auto" w:fill="4472C4" w:themeFill="accent1"/>
+          </w:tcPr>
+          <w:p>
+            <w:pPr>
+              <w:spacing w:after="0" w:line="259" w:lineRule="auto"/>
+              <w:rPr>
+                <w:rFonts w:ascii="Arial" w:hAnsi="Arial" w:cs="Arial"/>
+                <w:b/>
+                <w:bCs/>
+                <w:color w:val="FFFFFF" w:themeColor="background1"/>
+                <w:sz w:val="20"/>
+                <w:szCs w:val="20"/>
+              </w:rPr>
+            </w:pPr>
+            <w:r>
+              <w:rPr>
+                <w:rFonts w:ascii="Arial" w:hAnsi="Arial" w:cs="Arial"/>
+                <w:b/>
+                <w:bCs/>
+                <w:color w:val="FFFFFF" w:themeColor="background1"/>
+                <w:sz w:val="20"/>
+                <w:szCs w:val="20"/>
+              </w:rPr>
+              <w:t>StatsManager</w:t>
+            </w:r>
+          </w:p>
+        </w:tc>
+      </w:tr>
+      <w:tr>
+        <w:trPr>
+          <w:trHeight w:val="260"/>
+        </w:trPr>
+        <w:tc>
+          <w:tcPr>
+            <w:tcW w:w="4957" w:type="dxa"/>
+            <w:shd w:val="clear" w:color="auto" w:fill="4472C4" w:themeFill="accent1"/>
+          </w:tcPr>
+          <w:p>
+            <w:pPr>
+              <w:spacing w:after="0" w:line="259" w:lineRule="auto"/>
+              <w:rPr>
+                <w:rFonts w:ascii="Arial" w:hAnsi="Arial" w:cs="Arial"/>
+                <w:b/>
+                <w:bCs/>
+                <w:color w:val="FFFFFF" w:themeColor="background1"/>
+                <w:sz w:val="20"/>
+                <w:szCs w:val="20"/>
+              </w:rPr>
+            </w:pPr>
+            <w:r>
+              <w:rPr>
+                <w:rFonts w:ascii="Arial" w:hAnsi="Arial" w:cs="Arial"/>
+                <w:b/>
+                <w:bCs/>
+                <w:color w:val="FFFFFF" w:themeColor="background1"/>
+                <w:sz w:val="20"/>
+                <w:szCs w:val="20"/>
+              </w:rPr>
+              <w:t>Propiedad</w:t>
+            </w:r>
+          </w:p>
+        </w:tc>
+        <w:tc>
+          <w:tcPr>
+            <w:tcW w:w="708" w:type="dxa"/>
+            <w:shd w:val="clear" w:color="auto" w:fill="4472C4" w:themeFill="accent1"/>
+          </w:tcPr>
+          <w:p>
+            <w:pPr>
+              <w:spacing w:after="0" w:line="259" w:lineRule="auto"/>
+              <w:rPr>
+                <w:rFonts w:ascii="Arial" w:hAnsi="Arial" w:cs="Arial"/>
+                <w:b/>
+                <w:bCs/>
+                <w:color w:val="FFFFFF" w:themeColor="background1"/>
+                <w:sz w:val="20"/>
+                <w:szCs w:val="20"/>
+              </w:rPr>
+            </w:pPr>
+            <w:r>
+              <w:rPr>
+                <w:rFonts w:ascii="Arial" w:hAnsi="Arial" w:cs="Arial"/>
+                <w:b/>
+                <w:bCs/>
+                <w:color w:val="FFFFFF" w:themeColor="background1"/>
+                <w:sz w:val="20"/>
+                <w:szCs w:val="20"/>
+              </w:rPr>
+              <w:t>Tipo</w:t>
+            </w:r>
+          </w:p>
+        </w:tc>
+        <w:tc>
+          <w:tcPr>
+            <w:tcW w:w="4885" w:type="dxa"/>
+            <w:shd w:val="clear" w:color="auto" w:fill="4472C4" w:themeFill="accent1"/>
+          </w:tcPr>
+          <w:p>
+            <w:pPr>
+              <w:spacing w:after="0" w:line="259" w:lineRule="auto"/>
+              <w:rPr>
+                <w:rFonts w:ascii="Arial" w:hAnsi="Arial" w:cs="Arial"/>
+                <w:b/>
+                <w:bCs/>
+                <w:color w:val="FFFFFF" w:themeColor="background1"/>
+                <w:sz w:val="20"/>
+                <w:szCs w:val="20"/>
+              </w:rPr>
+            </w:pPr>
+            <w:r>
+              <w:rPr>
+                <w:rFonts w:ascii="Arial" w:hAnsi="Arial" w:cs="Arial"/>
+                <w:b/>
+                <w:bCs/>
+                <w:color w:val="FFFFFF" w:themeColor="background1"/>
+                <w:sz w:val="20"/>
+                <w:szCs w:val="20"/>
+              </w:rPr>
+              <w:t>Descripción</w:t>
+            </w:r>
+          </w:p>
+        </w:tc>
+      </w:tr>
+      <w:tr>
+        <w:trPr>
+          <w:trHeight w:val="395"/>
+        </w:trPr>
+        <w:tc>
+          <w:tcPr>
+            <w:tcW w:w="4957" w:type="dxa"/>
+            <w:shd w:val="clear" w:color="auto" w:fill="auto"/>
+          </w:tcPr>
+          <w:p>
+            <w:pPr>
+              <w:spacing w:after="0" w:line="259" w:lineRule="auto"/>
+              <w:rPr>
+                <w:rFonts w:ascii="Arial" w:hAnsi="Arial" w:cs="Arial"/>
+                <w:sz w:val="20"/>
+                <w:szCs w:val="20"/>
+              </w:rPr>
+            </w:pPr>
+            <w:r>
+              <w:rPr>
+                <w:rFonts w:ascii="Arial" w:hAnsi="Arial" w:cs="Arial"/>
+                <w:sz w:val="20"/>
+                <w:szCs w:val="20"/>
+              </w:rPr>
+              <w:t>serverAddress</w:t>
+            </w:r>
+          </w:p>
+        </w:tc>
+        <w:tc>
+          <w:tcPr>
+            <w:tcW w:w="708" w:type="dxa"/>
+            <w:shd w:val="clear" w:color="auto" w:fill="auto"/>
+          </w:tcPr>
+          <w:p>
+            <w:pPr>
+              <w:spacing w:after="0" w:line="259" w:lineRule="auto"/>
+              <w:rPr>
+                <w:rFonts w:ascii="Arial" w:hAnsi="Arial" w:cs="Arial"/>
+                <w:color w:val="FFFFFF" w:themeColor="background1"/>
+                <w:sz w:val="20"/>
+                <w:szCs w:val="20"/>
+              </w:rPr>
+            </w:pPr>
+            <w:r>
+              <w:rPr>
+                <w:rFonts w:ascii="Arial" w:hAnsi="Arial" w:cs="Arial"/>
+                <w:sz w:val="20"/>
+                <w:szCs w:val="20"/>
+              </w:rPr>
+              <w:t>string</w:t>
+            </w:r>
+          </w:p>
+        </w:tc>
+        <w:tc>
+          <w:tcPr>
+            <w:tcW w:w="4885" w:type="dxa"/>
+            <w:shd w:val="clear" w:color="auto" w:fill="auto"/>
+          </w:tcPr>
+          <w:p>
+            <w:pPr>
+              <w:spacing w:after="0" w:line="259" w:lineRule="auto"/>
+              <w:rPr>
+                <w:rFonts w:ascii="Arial" w:hAnsi="Arial" w:cs="Arial"/>
+                <w:sz w:val="20"/>
+                <w:szCs w:val="20"/>
+              </w:rPr>
+            </w:pPr>
+            <w:r>
+              <w:rPr>
+                <w:rFonts w:ascii="Arial" w:hAnsi="Arial" w:cs="Arial"/>
+                <w:sz w:val="20"/>
+                <w:szCs w:val="20"/>
+              </w:rPr>
+              <w:t>Dirección del servidor</w:t>
+            </w:r>
+          </w:p>
+        </w:tc>
+      </w:tr>
+      <w:tr>
+        <w:trPr>
+          <w:trHeight w:val="395"/>
+        </w:trPr>
+        <w:tc>
+          <w:tcPr>
+            <w:tcW w:w="4957" w:type="dxa"/>
+            <w:shd w:val="clear" w:color="auto" w:fill="auto"/>
+          </w:tcPr>
+          <w:p>
+            <w:pPr>
+              <w:spacing w:after="0" w:line="259" w:lineRule="auto"/>
+              <w:rPr>
+                <w:rFonts w:ascii="Arial" w:hAnsi="Arial" w:cs="Arial"/>
+                <w:sz w:val="20"/>
+                <w:szCs w:val="20"/>
+              </w:rPr>
+            </w:pPr>
+            <w:r>
+              <w:rPr>
+                <w:rFonts w:ascii="Arial" w:hAnsi="Arial" w:cs="Arial"/>
+                <w:sz w:val="20"/>
+                <w:szCs w:val="20"/>
+              </w:rPr>
+              <w:t>database</w:t>
+            </w:r>
+          </w:p>
+        </w:tc>
+        <w:tc>
+          <w:tcPr>
+            <w:tcW w:w="708" w:type="dxa"/>
+            <w:shd w:val="clear" w:color="auto" w:fill="auto"/>
+          </w:tcPr>
+          <w:p>
+            <w:pPr>
+              <w:spacing w:after="0" w:line="259" w:lineRule="auto"/>
+              <w:rPr>
+                <w:rFonts w:ascii="Arial" w:hAnsi="Arial" w:cs="Arial"/>
+                <w:sz w:val="20"/>
+                <w:szCs w:val="20"/>
+              </w:rPr>
+            </w:pPr>
+            <w:r>
+              <w:rPr>
+                <w:rFonts w:ascii="Arial" w:hAnsi="Arial" w:cs="Arial"/>
+                <w:sz w:val="20"/>
+                <w:szCs w:val="20"/>
+              </w:rPr>
+              <w:t>string</w:t>
+            </w:r>
+          </w:p>
+        </w:tc>
+        <w:tc>
+          <w:tcPr>
+            <w:tcW w:w="4885" w:type="dxa"/>
+            <w:shd w:val="clear" w:color="auto" w:fill="auto"/>
+          </w:tcPr>
+          <w:p>
+            <w:pPr>
+              <w:spacing w:after="0" w:line="259" w:lineRule="auto"/>
+              <w:rPr>
+                <w:rFonts w:ascii="Arial" w:hAnsi="Arial" w:cs="Arial"/>
+                <w:sz w:val="20"/>
+                <w:szCs w:val="20"/>
+              </w:rPr>
+            </w:pPr>
+            <w:r>
+              <w:rPr>
+                <w:rFonts w:ascii="Arial" w:hAnsi="Arial" w:cs="Arial"/>
+                <w:sz w:val="20"/>
+                <w:szCs w:val="20"/>
+              </w:rPr>
+              <w:t>Nombre de la base de datos</w:t>
+            </w:r>
+          </w:p>
+        </w:tc>
+      </w:tr>
+      <w:tr>
+        <w:trPr>
+          <w:trHeight w:val="395"/>
+        </w:trPr>
+        <w:tc>
+          <w:tcPr>
+            <w:tcW w:w="4957" w:type="dxa"/>
+            <w:shd w:val="clear" w:color="auto" w:fill="auto"/>
+          </w:tcPr>
+          <w:p>
+            <w:pPr>
+              <w:spacing w:after="0" w:line="259" w:lineRule="auto"/>
+              <w:rPr>
+                <w:rFonts w:ascii="Arial" w:hAnsi="Arial" w:cs="Arial"/>
+                <w:sz w:val="20"/>
+                <w:szCs w:val="20"/>
+              </w:rPr>
+            </w:pPr>
+            <w:r>
+              <w:rPr>
+                <w:rFonts w:ascii="Arial" w:hAnsi="Arial" w:cs="Arial"/>
+                <w:sz w:val="20"/>
+                <w:szCs w:val="20"/>
+              </w:rPr>
+              <w:t>collection</w:t>
+            </w:r>
+          </w:p>
+        </w:tc>
+        <w:tc>
+          <w:tcPr>
+            <w:tcW w:w="708" w:type="dxa"/>
+            <w:shd w:val="clear" w:color="auto" w:fill="auto"/>
+          </w:tcPr>
+          <w:p>
+            <w:pPr>
+              <w:spacing w:after="0" w:line="259" w:lineRule="auto"/>
+              <w:rPr>
+                <w:rFonts w:ascii="Arial" w:hAnsi="Arial" w:cs="Arial"/>
+                <w:sz w:val="20"/>
+                <w:szCs w:val="20"/>
+              </w:rPr>
+            </w:pPr>
+            <w:r>
+              <w:rPr>
+                <w:rFonts w:ascii="Arial" w:hAnsi="Arial" w:cs="Arial"/>
+                <w:sz w:val="20"/>
+                <w:szCs w:val="20"/>
+              </w:rPr>
+              <w:t>string</w:t>
+            </w:r>
+          </w:p>
+        </w:tc>
+        <w:tc>
+          <w:tcPr>
+            <w:tcW w:w="4885" w:type="dxa"/>
+            <w:shd w:val="clear" w:color="auto" w:fill="auto"/>
+          </w:tcPr>
+          <w:p>
+            <w:pPr>
+              <w:spacing w:after="0" w:line="259" w:lineRule="auto"/>
+              <w:rPr>
+                <w:rFonts w:ascii="Arial" w:hAnsi="Arial" w:cs="Arial"/>
+                <w:sz w:val="20"/>
+                <w:szCs w:val="20"/>
+              </w:rPr>
+            </w:pPr>
+            <w:r>
+              <w:rPr>
+                <w:rFonts w:ascii="Arial" w:hAnsi="Arial" w:cs="Arial"/>
+                <w:sz w:val="20"/>
+                <w:szCs w:val="20"/>
+              </w:rPr>
+              <w:t>Nombre de la colección</w:t>
+            </w:r>
+          </w:p>
+        </w:tc>
+      </w:tr>
+      <w:tr>
+        <w:trPr>
+          <w:trHeight w:val="305"/>
+        </w:trPr>
+        <w:tc>
+          <w:tcPr>
+            <w:tcW w:w="4957" w:type="dxa"/>
+            <w:shd w:val="clear" w:color="auto" w:fill="4472C4" w:themeFill="accent1"/>
+          </w:tcPr>
+          <w:p>
+            <w:pPr>
+              <w:spacing w:after="0" w:line="259" w:lineRule="auto"/>
+              <w:rPr>
+                <w:rFonts w:ascii="Arial" w:hAnsi="Arial" w:cs="Arial"/>
+                <w:b/>
+                <w:bCs/>
+                <w:color w:val="FFFFFF" w:themeColor="background1"/>
+                <w:sz w:val="20"/>
+                <w:szCs w:val="20"/>
+              </w:rPr>
+            </w:pPr>
+            <w:r>
+              <w:rPr>
+                <w:rFonts w:ascii="Arial" w:hAnsi="Arial" w:cs="Arial"/>
+                <w:b/>
+                <w:bCs/>
+                <w:color w:val="FFFFFF" w:themeColor="background1"/>
+                <w:sz w:val="20"/>
+                <w:szCs w:val="20"/>
+              </w:rPr>
+              <w:t>Método</w:t>
+            </w:r>
+          </w:p>
+        </w:tc>
+        <w:tc>
+          <w:tcPr>
+            <w:tcW w:w="5593" w:type="dxa"/>
+            <w:gridSpan w:val="2"/>
+            <w:shd w:val="clear" w:color="auto" w:fill="4472C4" w:themeFill="accent1"/>
+          </w:tcPr>
+          <w:p>
+            <w:pPr>
+              <w:spacing w:after="0" w:line="259" w:lineRule="auto"/>
+              <w:rPr>
+                <w:rFonts w:ascii="Arial" w:hAnsi="Arial" w:cs="Arial"/>
+                <w:b/>
+                <w:bCs/>
+                <w:color w:val="FFFFFF" w:themeColor="background1"/>
+                <w:sz w:val="20"/>
+                <w:szCs w:val="20"/>
+              </w:rPr>
+            </w:pPr>
+            <w:r>
+              <w:rPr>
+                <w:rFonts w:ascii="Arial" w:hAnsi="Arial" w:cs="Arial"/>
+                <w:b/>
+                <w:bCs/>
+                <w:color w:val="FFFFFF" w:themeColor="background1"/>
+                <w:sz w:val="20"/>
+                <w:szCs w:val="20"/>
+              </w:rPr>
+              <w:t>Descripción</w:t>
+            </w:r>
+          </w:p>
+        </w:tc>
+      </w:tr>
+      <w:tr>
+        <w:tc>
+          <w:tcPr>
+            <w:tcW w:w="4957" w:type="dxa"/>
+            <w:shd w:val="clear" w:color="auto" w:fill="auto"/>
+          </w:tcPr>
+          <w:p>
+            <w:pPr>
+              <w:spacing w:after="0" w:line="259" w:lineRule="auto"/>
+              <w:rPr>
+                <w:rFonts w:ascii="Arial" w:hAnsi="Arial" w:cs="Arial"/>
+                <w:sz w:val="20"/>
+                <w:szCs w:val="20"/>
+              </w:rPr>
+            </w:pPr>
+            <w:r>
+              <w:rPr>
+                <w:rFonts w:ascii="Arial" w:hAnsi="Arial" w:cs="Arial"/>
+                <w:sz w:val="20"/>
+                <w:szCs w:val="20"/>
+              </w:rPr>
+              <w:t>OnRaceStarted()</w:t>
+            </w:r>
+          </w:p>
+        </w:tc>
+        <w:tc>
+          <w:tcPr>
+            <w:tcW w:w="5593" w:type="dxa"/>
+            <w:gridSpan w:val="2"/>
+            <w:shd w:val="clear" w:color="auto" w:fill="auto"/>
+          </w:tcPr>
+          <w:p>
+            <w:pPr>
+              <w:spacing w:after="0" w:line="259" w:lineRule="auto"/>
+              <w:rPr>
+                <w:rFonts w:ascii="Arial" w:hAnsi="Arial" w:cs="Arial"/>
+                <w:sz w:val="20"/>
+                <w:szCs w:val="20"/>
+              </w:rPr>
+            </w:pPr>
+            <w:r>
+              <w:rPr>
+                <w:rFonts w:ascii="Arial" w:hAnsi="Arial" w:cs="Arial"/>
+                <w:sz w:val="20"/>
+                <w:szCs w:val="20"/>
+              </w:rPr>
+              <w:t>Inicia un nuevo registro en memoria para la carrera</w:t>
+            </w:r>
+          </w:p>
+        </w:tc>
+      </w:tr>
+      <w:tr>
+        <w:tc>
+          <w:tcPr>
+            <w:tcW w:w="4957" w:type="dxa"/>
+            <w:shd w:val="clear" w:color="auto" w:fill="auto"/>
+          </w:tcPr>
+          <w:p>
+            <w:pPr>
+              <w:spacing w:after="0" w:line="259" w:lineRule="auto"/>
+              <w:rPr>
+                <w:rFonts w:ascii="Arial" w:hAnsi="Arial" w:cs="Arial"/>
+                <w:sz w:val="20"/>
+                <w:szCs w:val="20"/>
+                <w:lang w:val="en-US"/>
+              </w:rPr>
+            </w:pPr>
+            <w:r>
+              <w:rPr>
+                <w:rFonts w:ascii="Arial" w:hAnsi="Arial" w:cs="Arial"/>
+                <w:sz w:val="20"/>
+                <w:szCs w:val="20"/>
+                <w:lang w:val="en-US"/>
+              </w:rPr>
+              <w:t>OnGatePassed(int index, float time, float speed)</w:t>
+            </w:r>
+          </w:p>
+        </w:tc>
+        <w:tc>
+          <w:tcPr>
+            <w:tcW w:w="5593" w:type="dxa"/>
+            <w:gridSpan w:val="2"/>
+            <w:shd w:val="clear" w:color="auto" w:fill="auto"/>
+          </w:tcPr>
+          <w:p>
+            <w:pPr>
+              <w:spacing w:after="0" w:line="259" w:lineRule="auto"/>
+              <w:rPr>
+                <w:rFonts w:ascii="Arial" w:hAnsi="Arial" w:cs="Arial"/>
+                <w:sz w:val="20"/>
+                <w:szCs w:val="20"/>
+              </w:rPr>
+            </w:pPr>
+            <w:r>
+              <w:rPr>
+                <w:rFonts w:ascii="Arial" w:hAnsi="Arial" w:cs="Arial"/>
+                <w:sz w:val="20"/>
+                <w:szCs w:val="20"/>
+              </w:rPr>
+              <w:t>Registra en memoria el tiempo de paso de la puerta</w:t>
+            </w:r>
+          </w:p>
+        </w:tc>
+      </w:tr>
+      <w:tr>
+        <w:tc>
+          <w:tcPr>
+            <w:tcW w:w="4957" w:type="dxa"/>
+            <w:shd w:val="clear" w:color="auto" w:fill="auto"/>
+          </w:tcPr>
+          <w:p>
+            <w:pPr>
+              <w:spacing w:after="0" w:line="259" w:lineRule="auto"/>
+              <w:rPr>
+                <w:rFonts w:ascii="Arial" w:hAnsi="Arial" w:cs="Arial"/>
+                <w:sz w:val="20"/>
+                <w:szCs w:val="20"/>
+              </w:rPr>
+            </w:pPr>
+            <w:r>
+              <w:rPr>
+                <w:rFonts w:ascii="Arial" w:hAnsi="Arial" w:cs="Arial"/>
+                <w:sz w:val="20"/>
+                <w:szCs w:val="20"/>
+              </w:rPr>
+              <w:t>OnRaceFinished()</w:t>
+            </w:r>
+          </w:p>
+        </w:tc>
+        <w:tc>
+          <w:tcPr>
+            <w:tcW w:w="5593" w:type="dxa"/>
+            <w:gridSpan w:val="2"/>
+            <w:shd w:val="clear" w:color="auto" w:fill="auto"/>
+          </w:tcPr>
+          <w:p>
+            <w:pPr>
+              <w:spacing w:after="0" w:line="259" w:lineRule="auto"/>
+              <w:rPr>
+                <w:rFonts w:ascii="Arial" w:hAnsi="Arial" w:cs="Arial"/>
+                <w:sz w:val="20"/>
+                <w:szCs w:val="20"/>
+              </w:rPr>
+            </w:pPr>
+            <w:r>
+              <w:rPr>
+                <w:rFonts w:ascii="Arial" w:hAnsi="Arial" w:cs="Arial"/>
+                <w:sz w:val="20"/>
+                <w:szCs w:val="20"/>
+              </w:rPr>
+              <w:t>Inserta un nuevo documento en la base de datos</w:t>
+            </w:r>
+          </w:p>
+        </w:tc>
+      </w:tr>
+      <w:tr>
+        <w:tc>
+          <w:tcPr>
+            <w:tcW w:w="4957" w:type="dxa"/>
+            <w:shd w:val="clear" w:color="auto" w:fill="auto"/>
+          </w:tcPr>
+          <w:p>
+            <w:pPr>
+              <w:spacing w:after="0" w:line="259" w:lineRule="auto"/>
+              <w:rPr>
+                <w:rFonts w:ascii="Arial" w:hAnsi="Arial" w:cs="Arial"/>
+                <w:sz w:val="20"/>
+                <w:szCs w:val="20"/>
+              </w:rPr>
+            </w:pPr>
+            <w:r>
+              <w:rPr>
+                <w:rFonts w:ascii="Arial" w:hAnsi="Arial" w:cs="Arial"/>
+                <w:sz w:val="20"/>
+                <w:szCs w:val="20"/>
+              </w:rPr>
+              <w:t>int GetStats(Stat[] stats)</w:t>
+            </w:r>
+          </w:p>
+        </w:tc>
+        <w:tc>
+          <w:tcPr>
+            <w:tcW w:w="5593" w:type="dxa"/>
+            <w:gridSpan w:val="2"/>
+            <w:shd w:val="clear" w:color="auto" w:fill="auto"/>
+          </w:tcPr>
+          <w:p>
+            <w:pPr>
+              <w:spacing w:after="0" w:line="259" w:lineRule="auto"/>
+              <w:rPr>
+                <w:rFonts w:ascii="Arial" w:hAnsi="Arial" w:cs="Arial"/>
+                <w:sz w:val="20"/>
+                <w:szCs w:val="20"/>
+              </w:rPr>
+            </w:pPr>
+            <w:r>
+              <w:rPr>
+                <w:rFonts w:ascii="Arial" w:hAnsi="Arial" w:cs="Arial"/>
+                <w:sz w:val="20"/>
+                <w:szCs w:val="20"/>
+              </w:rPr>
+              <w:t xml:space="preserve">Recupera de la base de datos las estadísticas de la carrera </w:t>
+            </w:r>
+          </w:p>
+        </w:tc>
+      </w:tr>
+      <w:tr>
+        <w:tc>
+          <w:tcPr>
+            <w:tcW w:w="4957" w:type="dxa"/>
+            <w:shd w:val="clear" w:color="auto" w:fill="auto"/>
+          </w:tcPr>
+          <w:p>
+            <w:pPr>
+              <w:spacing w:after="0" w:line="259" w:lineRule="auto"/>
+              <w:rPr>
+                <w:rFonts w:ascii="Arial" w:hAnsi="Arial" w:cs="Arial"/>
+                <w:sz w:val="20"/>
+                <w:szCs w:val="20"/>
+              </w:rPr>
+            </w:pPr>
+            <w:r>
+              <w:rPr>
+                <w:rFonts w:ascii="Arial" w:hAnsi="Arial" w:cs="Arial"/>
+                <w:sz w:val="20"/>
+                <w:szCs w:val="20"/>
+              </w:rPr>
+              <w:t>OnCarTelemetry(Vector3 pos, Vector3 rot, float time)</w:t>
+            </w:r>
+          </w:p>
+        </w:tc>
+        <w:tc>
+          <w:tcPr>
+            <w:tcW w:w="5593" w:type="dxa"/>
+            <w:gridSpan w:val="2"/>
+            <w:shd w:val="clear" w:color="auto" w:fill="auto"/>
+          </w:tcPr>
+          <w:p>
+            <w:pPr>
+              <w:spacing w:after="0" w:line="259" w:lineRule="auto"/>
+              <w:rPr>
+                <w:rFonts w:ascii="Arial" w:hAnsi="Arial" w:cs="Arial"/>
+                <w:sz w:val="20"/>
+                <w:szCs w:val="20"/>
+              </w:rPr>
+            </w:pPr>
+            <w:r>
+              <w:rPr>
+                <w:rFonts w:ascii="Arial" w:hAnsi="Arial" w:cs="Arial"/>
+                <w:sz w:val="20"/>
+                <w:szCs w:val="20"/>
+              </w:rPr>
+              <w:t>Registra la telemetría del coche</w:t>
+            </w:r>
+          </w:p>
+        </w:tc>
+      </w:tr>
+      <w:tr>
+        <w:tc>
+          <w:tcPr>
+            <w:tcW w:w="4957" w:type="dxa"/>
+            <w:shd w:val="clear" w:color="auto" w:fill="FFFF00"/>
+          </w:tcPr>
+          <w:p>
+            <w:pPr>
+              <w:spacing w:after="0" w:line="259" w:lineRule="auto"/>
+              <w:rPr>
+                <w:rFonts w:ascii="Arial" w:hAnsi="Arial" w:cs="Arial"/>
+                <w:sz w:val="20"/>
+                <w:szCs w:val="20"/>
+              </w:rPr>
+            </w:pPr>
+            <w:r>
+              <w:rPr>
+                <w:rFonts w:ascii="Arial" w:hAnsi="Arial" w:cs="Arial"/>
+                <w:sz w:val="20"/>
+                <w:szCs w:val="20"/>
+              </w:rPr>
+              <w:t>Start()</w:t>
+            </w:r>
+          </w:p>
+        </w:tc>
+        <w:tc>
+          <w:tcPr>
+            <w:tcW w:w="5593" w:type="dxa"/>
+            <w:gridSpan w:val="2"/>
+            <w:shd w:val="clear" w:color="auto" w:fill="FFFF00"/>
+          </w:tcPr>
+          <w:p>
+            <w:pPr>
+              <w:spacing w:after="0" w:line="259" w:lineRule="auto"/>
+              <w:rPr>
+                <w:rFonts w:ascii="Arial" w:hAnsi="Arial" w:cs="Arial"/>
+                <w:sz w:val="20"/>
+                <w:szCs w:val="20"/>
+              </w:rPr>
+            </w:pPr>
+            <w:r>
+              <w:rPr>
+                <w:rFonts w:ascii="Arial" w:hAnsi="Arial" w:cs="Arial"/>
+                <w:sz w:val="20"/>
+                <w:szCs w:val="20"/>
+              </w:rPr>
+              <w:t>Busca la mejor trayectoria de entre un conjunto de carreras seleccionado al azar y almacena su telemetría.</w:t>
+            </w:r>
+          </w:p>
+        </w:tc>
+      </w:tr>
+      <w:tr>
+        <w:tc>
+          <w:tcPr>
+            <w:tcW w:w="4957" w:type="dxa"/>
+            <w:shd w:val="clear" w:color="auto" w:fill="FFFF00"/>
+          </w:tcPr>
+          <w:p>
+            <w:pPr>
+              <w:spacing w:after="0" w:line="259" w:lineRule="auto"/>
+              <w:rPr>
+                <w:rFonts w:ascii="Arial" w:hAnsi="Arial" w:cs="Arial"/>
+                <w:sz w:val="20"/>
+                <w:szCs w:val="20"/>
+              </w:rPr>
+            </w:pPr>
+            <w:r>
+              <w:rPr>
+                <w:rFonts w:ascii="Arial" w:hAnsi="Arial" w:cs="Arial"/>
+                <w:sz w:val="20"/>
+                <w:szCs w:val="20"/>
+              </w:rPr>
+              <w:t>Update()</w:t>
+            </w:r>
+          </w:p>
+        </w:tc>
+        <w:tc>
+          <w:tcPr>
+            <w:tcW w:w="5593" w:type="dxa"/>
+            <w:gridSpan w:val="2"/>
+            <w:shd w:val="clear" w:color="auto" w:fill="FFFF00"/>
+          </w:tcPr>
+          <w:p>
+            <w:pPr>
+              <w:spacing w:after="0" w:line="259" w:lineRule="auto"/>
+              <w:rPr>
+                <w:rFonts w:ascii="Arial" w:hAnsi="Arial" w:cs="Arial"/>
+                <w:sz w:val="20"/>
+                <w:szCs w:val="20"/>
+              </w:rPr>
+            </w:pPr>
+            <w:r>
+              <w:rPr>
+                <w:rFonts w:ascii="Arial" w:hAnsi="Arial" w:cs="Arial"/>
+                <w:sz w:val="20"/>
+                <w:szCs w:val="20"/>
+              </w:rPr>
+              <w:t>Dibuja la telemetría de la mejor carrera.</w:t>
+            </w:r>
+          </w:p>
+        </w:tc>
+      </w:tr>
+    </w:tbl>
+    <w:p>
+      <w:pPr>
+        <w:spacing w:after="160" w:line="259" w:lineRule="auto"/>
+        <w:rPr>
+          <w:rFonts w:ascii="Arial" w:hAnsi="Arial" w:cs="Arial"/>
+        </w:rPr>
+      </w:pPr>
+    </w:p>
+    <w:p>
+      <w:pPr>
+        <w:spacing w:after="160" w:line="259" w:lineRule="auto"/>
+        <w:rPr>
+          <w:rFonts w:ascii="Arial" w:hAnsi="Arial" w:cs="Arial"/>
+          <w:b/>
+          <w:bCs/>
+        </w:rPr>
+      </w:pPr>
+      <w:r>
+        <w:rPr>
+          <w:rFonts w:ascii="Arial" w:hAnsi="Arial" w:cs="Arial"/>
+          <w:b/>
+          <w:bCs/>
+        </w:rPr>
+        <w:t>Estructura de la base de datos</w:t>
+      </w:r>
+    </w:p>
+    <w:p>
+      <w:pPr>
+        <w:spacing w:after="160" w:line="259" w:lineRule="auto"/>
+        <w:rPr>
+          <w:rFonts w:ascii="Arial" w:hAnsi="Arial" w:cs="Arial"/>
+        </w:rPr>
+      </w:pPr>
+      <w:r>
+        <w:rPr>
+          <w:rFonts w:ascii="Arial" w:hAnsi="Arial" w:cs="Arial"/>
+          <w:noProof/>
+        </w:rPr>
+        <w:drawing>
+          <wp:inline distT="0" distB="0" distL="0" distR="0" wp14:anchorId="6354E177" wp14:editId="7E5983F9">
+            <wp:extent cx="2886075" cy="3858174"/>
+            <wp:effectExtent l="0" t="0" r="0" b="9525"/>
+            <wp:docPr id="315737464" name="Picture 8"/>
+            <wp:cNvGraphicFramePr>
+              <a:graphicFrameLocks xmlns:a="http://schemas.openxmlformats.org/drawingml/2006/main" noChangeAspect="1"/>
+            </wp:cNvGraphicFramePr>
+            <a:graphic xmlns:a="http://schemas.openxmlformats.org/drawingml/2006/main">
+              <a:graphicData uri="http://schemas.openxmlformats.org/drawingml/2006/picture">
+                <pic:pic xmlns:pic="http://schemas.openxmlformats.org/drawingml/2006/picture">
+                  <pic:nvPicPr>
+                    <pic:cNvPr id="0" name="Picture 7"/>
+                    <pic:cNvPicPr>
+                      <a:picLocks noChangeAspect="1" noChangeArrowheads="1"/>
+                    </pic:cNvPicPr>
+                  </pic:nvPicPr>
+                  <pic:blipFill>
+                    <a:blip r:embed="rId26">
+                      <a:extLst>
+                        <a:ext uri="{28A0092B-C50C-407E-A947-70E740481C1C}">
+                          <a14:useLocalDpi xmlns:a14="http://schemas.microsoft.com/office/drawing/2010/main" val="0"/>
+                        </a:ext>
+                      </a:extLst>
+                    </a:blip>
+                    <a:srcRect/>
+                    <a:stretch>
+                      <a:fillRect/>
+                    </a:stretch>
+                  </pic:blipFill>
+                  <pic:spPr bwMode="auto">
+                    <a:xfrm>
+                      <a:off x="0" y="0"/>
+                      <a:ext cx="2894905" cy="3869979"/>
+                    </a:xfrm>
+                    <a:prstGeom prst="rect">
+                      <a:avLst/>
+                    </a:prstGeom>
+                    <a:noFill/>
+                    <a:ln>
+                      <a:noFill/>
+                    </a:ln>
+                  </pic:spPr>
+                </pic:pic>
+              </a:graphicData>
+            </a:graphic>
+          </wp:inline>
+        </w:drawing>
+      </w:r>
+    </w:p>
+    <w:p>
+      <w:pPr>
+        <w:spacing w:after="160" w:line="259" w:lineRule="auto"/>
+        <w:rPr>
+          <w:rFonts w:ascii="Arial" w:hAnsi="Arial" w:cs="Arial"/>
+        </w:rPr>
+      </w:pPr>
+    </w:p>
+    <w:p>
+      <w:pPr>
+        <w:spacing w:after="160" w:line="259" w:lineRule="auto"/>
+        <w:rPr>
+          <w:rFonts w:ascii="Arial" w:hAnsi="Arial" w:cs="Arial"/>
+        </w:rPr>
+      </w:pPr>
+      <w:r>
+        <w:rPr>
+          <w:rFonts w:ascii="Arial" w:hAnsi="Arial" w:cs="Arial"/>
+          <w:b/>
+          <w:bCs/>
+        </w:rPr>
+        <w:t>Ejercicio</w:t>
+      </w:r>
+      <w:r>
+        <w:rPr>
+          <w:rFonts w:ascii="Arial" w:hAnsi="Arial" w:cs="Arial"/>
+          <w:b/>
+          <w:bCs/>
+        </w:rPr>
+        <w:t>3</w:t>
+      </w:r>
+      <w:r>
+        <w:rPr>
+          <w:rFonts w:ascii="Arial" w:hAnsi="Arial" w:cs="Arial"/>
+          <w:b/>
+          <w:bCs/>
+        </w:rPr>
+        <w:t>:</w:t>
+      </w:r>
+      <w:r>
+        <w:rPr>
+          <w:rFonts w:ascii="Arial" w:hAnsi="Arial" w:cs="Arial"/>
+        </w:rPr>
+        <w:t xml:space="preserve"> Añade el código necesario a la clase StatsManager para que calcule el mejor camino y lo dibuje durante la carrera. Una vez lo consigas, graba un vídeo explicativo (3 – 5 minutos) en el que muestres el juego, el código relevante y los cambios que se producen en la base de datos según se desarrolla una partida. Si lo alojas en un servicio externo, incluye un enlace a continuación.</w:t>
+      </w:r>
+    </w:p>
+    <w:tbl>
+      <w:tblPr>
+        <w:tblStyle w:val="TableGrid"/>
         <w:tblW w:w="0" w:type="auto"/>
         <w:tblLook w:val="04A0" w:firstRow="1" w:lastRow="0" w:firstColumn="1" w:lastColumn="0" w:noHBand="0" w:noVBand="1"/>
       </w:tblPr>
@@ -2924,29 +6538,9 @@
         </w:rPr>
       </w:pPr>
     </w:p>
-    <w:p>
-      <w:pPr>
-        <w:spacing w:after="160" w:line="259" w:lineRule="auto"/>
-        <w:rPr>
-          <w:rFonts w:ascii="Arial" w:hAnsi="Arial" w:cs="Arial"/>
-          <w:b/>
-          <w:bCs/>
-          <w:color w:val="FF0000"/>
-        </w:rPr>
-      </w:pPr>
-      <w:r>
-        <w:rPr>
-          <w:rFonts w:ascii="Arial" w:hAnsi="Arial" w:cs="Arial"/>
-          <w:b/>
-          <w:bCs/>
-          <w:color w:val="FF0000"/>
-        </w:rPr>
-        <w:t>Esta actividad se ampliará con nuevos ejercicios</w:t>
-      </w:r>
-    </w:p>
     <w:sectPr>
-      <w:headerReference w:type="default" r:id="rId21"/>
-      <w:footerReference w:type="default" r:id="rId22"/>
+      <w:headerReference w:type="default" r:id="rId27"/>
+      <w:footerReference w:type="default" r:id="rId28"/>
       <w:pgSz w:w="11906" w:h="16838"/>
       <w:pgMar w:top="720" w:right="720" w:bottom="720" w:left="720" w:header="708" w:footer="306" w:gutter="0"/>
       <w:cols w:space="708"/>
@@ -2957,7 +6551,7 @@
 </file>
 
 <file path=word/endnotes.xml><?xml version="1.0" encoding="utf-8"?>
-<w:endnotes xmlns:wpc="http://schemas.microsoft.com/office/word/2010/wordprocessingCanvas" xmlns:cx="http://schemas.microsoft.com/office/drawing/2014/chartex" xmlns:cx1="http://schemas.microsoft.com/office/drawing/2015/9/8/chartex" xmlns:cx2="http://schemas.microsoft.com/office/drawing/2015/10/21/chartex" xmlns:cx3="http://schemas.microsoft.com/office/drawing/2016/5/9/chartex" xmlns:cx4="http://schemas.microsoft.com/office/drawing/2016/5/10/chartex" xmlns:cx5="http://schemas.microsoft.com/office/drawing/2016/5/11/chartex" xmlns:cx6="http://schemas.microsoft.com/office/drawing/2016/5/12/chartex" xmlns:cx7="http://schemas.microsoft.com/office/drawing/2016/5/13/chartex" xmlns:cx8="http://schemas.microsoft.com/office/drawing/2016/5/14/chartex" xmlns:mc="http://schemas.openxmlformats.org/markup-compatibility/2006" xmlns:aink="http://schemas.microsoft.com/office/drawing/2016/ink" xmlns:am3d="http://schemas.microsoft.com/office/drawing/2017/model3d" xmlns:o="urn:schemas-microsoft-com:office:office" xmlns:oel="http://schemas.microsoft.com/office/2019/extlst" xmlns:r="http://schemas.openxmlformats.org/officeDocument/2006/relationships" xmlns:m="http://schemas.openxmlformats.org/officeDocument/2006/math" xmlns:v="urn:schemas-microsoft-com:vml" xmlns:wp14="http://schemas.microsoft.com/office/word/2010/wordprocessingDrawing" xmlns:wp="http://schemas.openxmlformats.org/drawingml/2006/wordprocessingDrawing" xmlns:w10="urn:schemas-microsoft-com:office:word" xmlns:w="http://schemas.openxmlformats.org/wordprocessingml/2006/main" xmlns:w14="http://schemas.microsoft.com/office/word/2010/wordml" xmlns:w15="http://schemas.microsoft.com/office/word/2012/wordml" xmlns:w16cex="http://schemas.microsoft.com/office/word/2018/wordml/cex" xmlns:w16cid="http://schemas.microsoft.com/office/word/2016/wordml/cid" xmlns:w16="http://schemas.microsoft.com/office/word/2018/wordml" xmlns:w16sdtdh="http://schemas.microsoft.com/office/word/2020/wordml/sdtdatahash" xmlns:w16se="http://schemas.microsoft.com/office/word/2015/wordml/symex" xmlns:wpg="http://schemas.microsoft.com/office/word/2010/wordprocessingGroup" xmlns:wpi="http://schemas.microsoft.com/office/word/2010/wordprocessingInk" xmlns:wne="http://schemas.microsoft.com/office/word/2006/wordml" xmlns:wps="http://schemas.microsoft.com/office/word/2010/wordprocessingShape" mc:Ignorable="w14 w15 w16se w16cid w16 w16cex w16sdtdh wp14">
+<w:endnotes xmlns:wpc="http://schemas.microsoft.com/office/word/2010/wordprocessingCanvas" xmlns:cx="http://schemas.microsoft.com/office/drawing/2014/chartex" xmlns:cx1="http://schemas.microsoft.com/office/drawing/2015/9/8/chartex" xmlns:cx2="http://schemas.microsoft.com/office/drawing/2015/10/21/chartex" xmlns:cx3="http://schemas.microsoft.com/office/drawing/2016/5/9/chartex" xmlns:cx4="http://schemas.microsoft.com/office/drawing/2016/5/10/chartex" xmlns:cx5="http://schemas.microsoft.com/office/drawing/2016/5/11/chartex" xmlns:cx6="http://schemas.microsoft.com/office/drawing/2016/5/12/chartex" xmlns:cx7="http://schemas.microsoft.com/office/drawing/2016/5/13/chartex" xmlns:cx8="http://schemas.microsoft.com/office/drawing/2016/5/14/chartex" xmlns:mc="http://schemas.openxmlformats.org/markup-compatibility/2006" xmlns:aink="http://schemas.microsoft.com/office/drawing/2016/ink" xmlns:am3d="http://schemas.microsoft.com/office/drawing/2017/model3d" xmlns:o="urn:schemas-microsoft-com:office:office" xmlns:oel="http://schemas.microsoft.com/office/2019/extlst" xmlns:r="http://schemas.openxmlformats.org/officeDocument/2006/relationships" xmlns:m="http://schemas.openxmlformats.org/officeDocument/2006/math" xmlns:v="urn:schemas-microsoft-com:vml" xmlns:wp14="http://schemas.microsoft.com/office/word/2010/wordprocessingDrawing" xmlns:wp="http://schemas.openxmlformats.org/drawingml/2006/wordprocessingDrawing" xmlns:w10="urn:schemas-microsoft-com:office:word" xmlns:w="http://schemas.openxmlformats.org/wordprocessingml/2006/main" xmlns:w14="http://schemas.microsoft.com/office/word/2010/wordml" xmlns:w15="http://schemas.microsoft.com/office/word/2012/wordml" xmlns:w16cex="http://schemas.microsoft.com/office/word/2018/wordml/cex" xmlns:w16cid="http://schemas.microsoft.com/office/word/2016/wordml/cid" xmlns:w16="http://schemas.microsoft.com/office/word/2018/wordml" xmlns:w16du="http://schemas.microsoft.com/office/word/2023/wordml/word16du" xmlns:w16sdtdh="http://schemas.microsoft.com/office/word/2020/wordml/sdtdatahash" xmlns:w16sdtfl="http://schemas.microsoft.com/office/word/2024/wordml/sdtformatlock" xmlns:w16se="http://schemas.microsoft.com/office/word/2015/wordml/symex" xmlns:wpg="http://schemas.microsoft.com/office/word/2010/wordprocessingGroup" xmlns:wpi="http://schemas.microsoft.com/office/word/2010/wordprocessingInk" xmlns:wne="http://schemas.microsoft.com/office/word/2006/wordml" xmlns:wps="http://schemas.microsoft.com/office/word/2010/wordprocessingShape" mc:Ignorable="w14 w15 w16se w16cid w16 w16cex w16sdtdh w16sdtfl w16du wp14">
   <w:endnote w:type="separator" w:id="-1">
     <w:p>
       <w:pPr>
@@ -2982,10 +6576,10 @@
 </file>
 
 <file path=word/footer1.xml><?xml version="1.0" encoding="utf-8"?>
-<w:ftr xmlns:wpc="http://schemas.microsoft.com/office/word/2010/wordprocessingCanvas" xmlns:cx="http://schemas.microsoft.com/office/drawing/2014/chartex" xmlns:cx1="http://schemas.microsoft.com/office/drawing/2015/9/8/chartex" xmlns:cx2="http://schemas.microsoft.com/office/drawing/2015/10/21/chartex" xmlns:cx3="http://schemas.microsoft.com/office/drawing/2016/5/9/chartex" xmlns:cx4="http://schemas.microsoft.com/office/drawing/2016/5/10/chartex" xmlns:cx5="http://schemas.microsoft.com/office/drawing/2016/5/11/chartex" xmlns:cx6="http://schemas.microsoft.com/office/drawing/2016/5/12/chartex" xmlns:cx7="http://schemas.microsoft.com/office/drawing/2016/5/13/chartex" xmlns:cx8="http://schemas.microsoft.com/office/drawing/2016/5/14/chartex" xmlns:mc="http://schemas.openxmlformats.org/markup-compatibility/2006" xmlns:aink="http://schemas.microsoft.com/office/drawing/2016/ink" xmlns:am3d="http://schemas.microsoft.com/office/drawing/2017/model3d" xmlns:o="urn:schemas-microsoft-com:office:office" xmlns:oel="http://schemas.microsoft.com/office/2019/extlst" xmlns:r="http://schemas.openxmlformats.org/officeDocument/2006/relationships" xmlns:m="http://schemas.openxmlformats.org/officeDocument/2006/math" xmlns:v="urn:schemas-microsoft-com:vml" xmlns:wp14="http://schemas.microsoft.com/office/word/2010/wordprocessingDrawing" xmlns:wp="http://schemas.openxmlformats.org/drawingml/2006/wordprocessingDrawing" xmlns:w10="urn:schemas-microsoft-com:office:word" xmlns:w="http://schemas.openxmlformats.org/wordprocessingml/2006/main" xmlns:w14="http://schemas.microsoft.com/office/word/2010/wordml" xmlns:w15="http://schemas.microsoft.com/office/word/2012/wordml" xmlns:w16cex="http://schemas.microsoft.com/office/word/2018/wordml/cex" xmlns:w16cid="http://schemas.microsoft.com/office/word/2016/wordml/cid" xmlns:w16="http://schemas.microsoft.com/office/word/2018/wordml" xmlns:w16sdtdh="http://schemas.microsoft.com/office/word/2020/wordml/sdtdatahash" xmlns:w16se="http://schemas.microsoft.com/office/word/2015/wordml/symex" xmlns:wpg="http://schemas.microsoft.com/office/word/2010/wordprocessingGroup" xmlns:wpi="http://schemas.microsoft.com/office/word/2010/wordprocessingInk" xmlns:wne="http://schemas.microsoft.com/office/word/2006/wordml" xmlns:wps="http://schemas.microsoft.com/office/word/2010/wordprocessingShape" mc:Ignorable="w14 w15 w16se w16cid w16 w16cex w16sdtdh wp14">
+<w:ftr xmlns:wpc="http://schemas.microsoft.com/office/word/2010/wordprocessingCanvas" xmlns:cx="http://schemas.microsoft.com/office/drawing/2014/chartex" xmlns:cx1="http://schemas.microsoft.com/office/drawing/2015/9/8/chartex" xmlns:cx2="http://schemas.microsoft.com/office/drawing/2015/10/21/chartex" xmlns:cx3="http://schemas.microsoft.com/office/drawing/2016/5/9/chartex" xmlns:cx4="http://schemas.microsoft.com/office/drawing/2016/5/10/chartex" xmlns:cx5="http://schemas.microsoft.com/office/drawing/2016/5/11/chartex" xmlns:cx6="http://schemas.microsoft.com/office/drawing/2016/5/12/chartex" xmlns:cx7="http://schemas.microsoft.com/office/drawing/2016/5/13/chartex" xmlns:cx8="http://schemas.microsoft.com/office/drawing/2016/5/14/chartex" xmlns:mc="http://schemas.openxmlformats.org/markup-compatibility/2006" xmlns:aink="http://schemas.microsoft.com/office/drawing/2016/ink" xmlns:am3d="http://schemas.microsoft.com/office/drawing/2017/model3d" xmlns:o="urn:schemas-microsoft-com:office:office" xmlns:oel="http://schemas.microsoft.com/office/2019/extlst" xmlns:r="http://schemas.openxmlformats.org/officeDocument/2006/relationships" xmlns:m="http://schemas.openxmlformats.org/officeDocument/2006/math" xmlns:v="urn:schemas-microsoft-com:vml" xmlns:wp14="http://schemas.microsoft.com/office/word/2010/wordprocessingDrawing" xmlns:wp="http://schemas.openxmlformats.org/drawingml/2006/wordprocessingDrawing" xmlns:w10="urn:schemas-microsoft-com:office:word" xmlns:w="http://schemas.openxmlformats.org/wordprocessingml/2006/main" xmlns:w14="http://schemas.microsoft.com/office/word/2010/wordml" xmlns:w15="http://schemas.microsoft.com/office/word/2012/wordml" xmlns:w16cex="http://schemas.microsoft.com/office/word/2018/wordml/cex" xmlns:w16cid="http://schemas.microsoft.com/office/word/2016/wordml/cid" xmlns:w16="http://schemas.microsoft.com/office/word/2018/wordml" xmlns:w16du="http://schemas.microsoft.com/office/word/2023/wordml/word16du" xmlns:w16sdtdh="http://schemas.microsoft.com/office/word/2020/wordml/sdtdatahash" xmlns:w16sdtfl="http://schemas.microsoft.com/office/word/2024/wordml/sdtformatlock" xmlns:w16se="http://schemas.microsoft.com/office/word/2015/wordml/symex" xmlns:wpg="http://schemas.microsoft.com/office/word/2010/wordprocessingGroup" xmlns:wpi="http://schemas.microsoft.com/office/word/2010/wordprocessingInk" xmlns:wne="http://schemas.microsoft.com/office/word/2006/wordml" xmlns:wps="http://schemas.microsoft.com/office/word/2010/wordprocessingShape" mc:Ignorable="w14 w15 w16se w16cid w16 w16cex w16sdtdh w16sdtfl w16du wp14">
   <w:p>
     <w:pPr>
-      <w:pStyle w:val="Piedepgina"/>
+      <w:pStyle w:val="Footer"/>
       <w:ind w:left="-993"/>
       <w:rPr>
         <w:rFonts w:ascii="Arial" w:hAnsi="Arial" w:cs="Arial"/>
@@ -2996,7 +6590,7 @@
   </w:p>
   <w:p>
     <w:pPr>
-      <w:pStyle w:val="Piedepgina"/>
+      <w:pStyle w:val="Footer"/>
       <w:ind w:left="-426"/>
     </w:pPr>
   </w:p>
@@ -3004,7 +6598,7 @@
 </file>
 
 <file path=word/footnotes.xml><?xml version="1.0" encoding="utf-8"?>
-<w:footnotes xmlns:wpc="http://schemas.microsoft.com/office/word/2010/wordprocessingCanvas" xmlns:cx="http://schemas.microsoft.com/office/drawing/2014/chartex" xmlns:cx1="http://schemas.microsoft.com/office/drawing/2015/9/8/chartex" xmlns:cx2="http://schemas.microsoft.com/office/drawing/2015/10/21/chartex" xmlns:cx3="http://schemas.microsoft.com/office/drawing/2016/5/9/chartex" xmlns:cx4="http://schemas.microsoft.com/office/drawing/2016/5/10/chartex" xmlns:cx5="http://schemas.microsoft.com/office/drawing/2016/5/11/chartex" xmlns:cx6="http://schemas.microsoft.com/office/drawing/2016/5/12/chartex" xmlns:cx7="http://schemas.microsoft.com/office/drawing/2016/5/13/chartex" xmlns:cx8="http://schemas.microsoft.com/office/drawing/2016/5/14/chartex" xmlns:mc="http://schemas.openxmlformats.org/markup-compatibility/2006" xmlns:aink="http://schemas.microsoft.com/office/drawing/2016/ink" xmlns:am3d="http://schemas.microsoft.com/office/drawing/2017/model3d" xmlns:o="urn:schemas-microsoft-com:office:office" xmlns:oel="http://schemas.microsoft.com/office/2019/extlst" xmlns:r="http://schemas.openxmlformats.org/officeDocument/2006/relationships" xmlns:m="http://schemas.openxmlformats.org/officeDocument/2006/math" xmlns:v="urn:schemas-microsoft-com:vml" xmlns:wp14="http://schemas.microsoft.com/office/word/2010/wordprocessingDrawing" xmlns:wp="http://schemas.openxmlformats.org/drawingml/2006/wordprocessingDrawing" xmlns:w10="urn:schemas-microsoft-com:office:word" xmlns:w="http://schemas.openxmlformats.org/wordprocessingml/2006/main" xmlns:w14="http://schemas.microsoft.com/office/word/2010/wordml" xmlns:w15="http://schemas.microsoft.com/office/word/2012/wordml" xmlns:w16cex="http://schemas.microsoft.com/office/word/2018/wordml/cex" xmlns:w16cid="http://schemas.microsoft.com/office/word/2016/wordml/cid" xmlns:w16="http://schemas.microsoft.com/office/word/2018/wordml" xmlns:w16sdtdh="http://schemas.microsoft.com/office/word/2020/wordml/sdtdatahash" xmlns:w16se="http://schemas.microsoft.com/office/word/2015/wordml/symex" xmlns:wpg="http://schemas.microsoft.com/office/word/2010/wordprocessingGroup" xmlns:wpi="http://schemas.microsoft.com/office/word/2010/wordprocessingInk" xmlns:wne="http://schemas.microsoft.com/office/word/2006/wordml" xmlns:wps="http://schemas.microsoft.com/office/word/2010/wordprocessingShape" mc:Ignorable="w14 w15 w16se w16cid w16 w16cex w16sdtdh wp14">
+<w:footnotes xmlns:wpc="http://schemas.microsoft.com/office/word/2010/wordprocessingCanvas" xmlns:cx="http://schemas.microsoft.com/office/drawing/2014/chartex" xmlns:cx1="http://schemas.microsoft.com/office/drawing/2015/9/8/chartex" xmlns:cx2="http://schemas.microsoft.com/office/drawing/2015/10/21/chartex" xmlns:cx3="http://schemas.microsoft.com/office/drawing/2016/5/9/chartex" xmlns:cx4="http://schemas.microsoft.com/office/drawing/2016/5/10/chartex" xmlns:cx5="http://schemas.microsoft.com/office/drawing/2016/5/11/chartex" xmlns:cx6="http://schemas.microsoft.com/office/drawing/2016/5/12/chartex" xmlns:cx7="http://schemas.microsoft.com/office/drawing/2016/5/13/chartex" xmlns:cx8="http://schemas.microsoft.com/office/drawing/2016/5/14/chartex" xmlns:mc="http://schemas.openxmlformats.org/markup-compatibility/2006" xmlns:aink="http://schemas.microsoft.com/office/drawing/2016/ink" xmlns:am3d="http://schemas.microsoft.com/office/drawing/2017/model3d" xmlns:o="urn:schemas-microsoft-com:office:office" xmlns:oel="http://schemas.microsoft.com/office/2019/extlst" xmlns:r="http://schemas.openxmlformats.org/officeDocument/2006/relationships" xmlns:m="http://schemas.openxmlformats.org/officeDocument/2006/math" xmlns:v="urn:schemas-microsoft-com:vml" xmlns:wp14="http://schemas.microsoft.com/office/word/2010/wordprocessingDrawing" xmlns:wp="http://schemas.openxmlformats.org/drawingml/2006/wordprocessingDrawing" xmlns:w10="urn:schemas-microsoft-com:office:word" xmlns:w="http://schemas.openxmlformats.org/wordprocessingml/2006/main" xmlns:w14="http://schemas.microsoft.com/office/word/2010/wordml" xmlns:w15="http://schemas.microsoft.com/office/word/2012/wordml" xmlns:w16cex="http://schemas.microsoft.com/office/word/2018/wordml/cex" xmlns:w16cid="http://schemas.microsoft.com/office/word/2016/wordml/cid" xmlns:w16="http://schemas.microsoft.com/office/word/2018/wordml" xmlns:w16du="http://schemas.microsoft.com/office/word/2023/wordml/word16du" xmlns:w16sdtdh="http://schemas.microsoft.com/office/word/2020/wordml/sdtdatahash" xmlns:w16sdtfl="http://schemas.microsoft.com/office/word/2024/wordml/sdtformatlock" xmlns:w16se="http://schemas.microsoft.com/office/word/2015/wordml/symex" xmlns:wpg="http://schemas.microsoft.com/office/word/2010/wordprocessingGroup" xmlns:wpi="http://schemas.microsoft.com/office/word/2010/wordprocessingInk" xmlns:wne="http://schemas.microsoft.com/office/word/2006/wordml" xmlns:wps="http://schemas.microsoft.com/office/word/2010/wordprocessingShape" mc:Ignorable="w14 w15 w16se w16cid w16 w16cex w16sdtdh w16sdtfl w16du wp14">
   <w:footnote w:type="separator" w:id="-1">
     <w:p>
       <w:pPr>
@@ -3029,10 +6623,10 @@
 </file>
 
 <file path=word/header1.xml><?xml version="1.0" encoding="utf-8"?>
-<w:hdr xmlns:wpc="http://schemas.microsoft.com/office/word/2010/wordprocessingCanvas" xmlns:cx="http://schemas.microsoft.com/office/drawing/2014/chartex" xmlns:cx1="http://schemas.microsoft.com/office/drawing/2015/9/8/chartex" xmlns:cx2="http://schemas.microsoft.com/office/drawing/2015/10/21/chartex" xmlns:cx3="http://schemas.microsoft.com/office/drawing/2016/5/9/chartex" xmlns:cx4="http://schemas.microsoft.com/office/drawing/2016/5/10/chartex" xmlns:cx5="http://schemas.microsoft.com/office/drawing/2016/5/11/chartex" xmlns:cx6="http://schemas.microsoft.com/office/drawing/2016/5/12/chartex" xmlns:cx7="http://schemas.microsoft.com/office/drawing/2016/5/13/chartex" xmlns:cx8="http://schemas.microsoft.com/office/drawing/2016/5/14/chartex" xmlns:mc="http://schemas.openxmlformats.org/markup-compatibility/2006" xmlns:aink="http://schemas.microsoft.com/office/drawing/2016/ink" xmlns:am3d="http://schemas.microsoft.com/office/drawing/2017/model3d" xmlns:o="urn:schemas-microsoft-com:office:office" xmlns:oel="http://schemas.microsoft.com/office/2019/extlst" xmlns:r="http://schemas.openxmlformats.org/officeDocument/2006/relationships" xmlns:m="http://schemas.openxmlformats.org/officeDocument/2006/math" xmlns:v="urn:schemas-microsoft-com:vml" xmlns:wp14="http://schemas.microsoft.com/office/word/2010/wordprocessingDrawing" xmlns:wp="http://schemas.openxmlformats.org/drawingml/2006/wordprocessingDrawing" xmlns:w10="urn:schemas-microsoft-com:office:word" xmlns:w="http://schemas.openxmlformats.org/wordprocessingml/2006/main" xmlns:w14="http://schemas.microsoft.com/office/word/2010/wordml" xmlns:w15="http://schemas.microsoft.com/office/word/2012/wordml" xmlns:w16cex="http://schemas.microsoft.com/office/word/2018/wordml/cex" xmlns:w16cid="http://schemas.microsoft.com/office/word/2016/wordml/cid" xmlns:w16="http://schemas.microsoft.com/office/word/2018/wordml" xmlns:w16sdtdh="http://schemas.microsoft.com/office/word/2020/wordml/sdtdatahash" xmlns:w16se="http://schemas.microsoft.com/office/word/2015/wordml/symex" xmlns:wpg="http://schemas.microsoft.com/office/word/2010/wordprocessingGroup" xmlns:wpi="http://schemas.microsoft.com/office/word/2010/wordprocessingInk" xmlns:wne="http://schemas.microsoft.com/office/word/2006/wordml" xmlns:wps="http://schemas.microsoft.com/office/word/2010/wordprocessingShape" mc:Ignorable="w14 w15 w16se w16cid w16 w16cex w16sdtdh wp14">
+<w:hdr xmlns:wpc="http://schemas.microsoft.com/office/word/2010/wordprocessingCanvas" xmlns:cx="http://schemas.microsoft.com/office/drawing/2014/chartex" xmlns:cx1="http://schemas.microsoft.com/office/drawing/2015/9/8/chartex" xmlns:cx2="http://schemas.microsoft.com/office/drawing/2015/10/21/chartex" xmlns:cx3="http://schemas.microsoft.com/office/drawing/2016/5/9/chartex" xmlns:cx4="http://schemas.microsoft.com/office/drawing/2016/5/10/chartex" xmlns:cx5="http://schemas.microsoft.com/office/drawing/2016/5/11/chartex" xmlns:cx6="http://schemas.microsoft.com/office/drawing/2016/5/12/chartex" xmlns:cx7="http://schemas.microsoft.com/office/drawing/2016/5/13/chartex" xmlns:cx8="http://schemas.microsoft.com/office/drawing/2016/5/14/chartex" xmlns:mc="http://schemas.openxmlformats.org/markup-compatibility/2006" xmlns:aink="http://schemas.microsoft.com/office/drawing/2016/ink" xmlns:am3d="http://schemas.microsoft.com/office/drawing/2017/model3d" xmlns:o="urn:schemas-microsoft-com:office:office" xmlns:oel="http://schemas.microsoft.com/office/2019/extlst" xmlns:r="http://schemas.openxmlformats.org/officeDocument/2006/relationships" xmlns:m="http://schemas.openxmlformats.org/officeDocument/2006/math" xmlns:v="urn:schemas-microsoft-com:vml" xmlns:wp14="http://schemas.microsoft.com/office/word/2010/wordprocessingDrawing" xmlns:wp="http://schemas.openxmlformats.org/drawingml/2006/wordprocessingDrawing" xmlns:w10="urn:schemas-microsoft-com:office:word" xmlns:w="http://schemas.openxmlformats.org/wordprocessingml/2006/main" xmlns:w14="http://schemas.microsoft.com/office/word/2010/wordml" xmlns:w15="http://schemas.microsoft.com/office/word/2012/wordml" xmlns:w16cex="http://schemas.microsoft.com/office/word/2018/wordml/cex" xmlns:w16cid="http://schemas.microsoft.com/office/word/2016/wordml/cid" xmlns:w16="http://schemas.microsoft.com/office/word/2018/wordml" xmlns:w16du="http://schemas.microsoft.com/office/word/2023/wordml/word16du" xmlns:w16sdtdh="http://schemas.microsoft.com/office/word/2020/wordml/sdtdatahash" xmlns:w16sdtfl="http://schemas.microsoft.com/office/word/2024/wordml/sdtformatlock" xmlns:w16se="http://schemas.microsoft.com/office/word/2015/wordml/symex" xmlns:wpg="http://schemas.microsoft.com/office/word/2010/wordprocessingGroup" xmlns:wpi="http://schemas.microsoft.com/office/word/2010/wordprocessingInk" xmlns:wne="http://schemas.microsoft.com/office/word/2006/wordml" xmlns:wps="http://schemas.microsoft.com/office/word/2010/wordprocessingShape" mc:Ignorable="w14 w15 w16se w16cid w16 w16cex w16sdtdh w16sdtfl w16du wp14">
   <w:p>
     <w:pPr>
-      <w:pStyle w:val="Encabezado"/>
+      <w:pStyle w:val="Header"/>
     </w:pPr>
     <w:r>
       <w:rPr>
@@ -3107,7 +6701,7 @@
 </file>
 
 <file path=word/numbering.xml><?xml version="1.0" encoding="utf-8"?>
-<w:numbering xmlns:wpc="http://schemas.microsoft.com/office/word/2010/wordprocessingCanvas" xmlns:cx="http://schemas.microsoft.com/office/drawing/2014/chartex" xmlns:cx1="http://schemas.microsoft.com/office/drawing/2015/9/8/chartex" xmlns:cx2="http://schemas.microsoft.com/office/drawing/2015/10/21/chartex" xmlns:cx3="http://schemas.microsoft.com/office/drawing/2016/5/9/chartex" xmlns:cx4="http://schemas.microsoft.com/office/drawing/2016/5/10/chartex" xmlns:cx5="http://schemas.microsoft.com/office/drawing/2016/5/11/chartex" xmlns:cx6="http://schemas.microsoft.com/office/drawing/2016/5/12/chartex" xmlns:cx7="http://schemas.microsoft.com/office/drawing/2016/5/13/chartex" xmlns:cx8="http://schemas.microsoft.com/office/drawing/2016/5/14/chartex" xmlns:mc="http://schemas.openxmlformats.org/markup-compatibility/2006" xmlns:aink="http://schemas.microsoft.com/office/drawing/2016/ink" xmlns:am3d="http://schemas.microsoft.com/office/drawing/2017/model3d" xmlns:o="urn:schemas-microsoft-com:office:office" xmlns:oel="http://schemas.microsoft.com/office/2019/extlst" xmlns:r="http://schemas.openxmlformats.org/officeDocument/2006/relationships" xmlns:m="http://schemas.openxmlformats.org/officeDocument/2006/math" xmlns:v="urn:schemas-microsoft-com:vml" xmlns:wp14="http://schemas.microsoft.com/office/word/2010/wordprocessingDrawing" xmlns:wp="http://schemas.openxmlformats.org/drawingml/2006/wordprocessingDrawing" xmlns:w10="urn:schemas-microsoft-com:office:word" xmlns:w="http://schemas.openxmlformats.org/wordprocessingml/2006/main" xmlns:w14="http://schemas.microsoft.com/office/word/2010/wordml" xmlns:w15="http://schemas.microsoft.com/office/word/2012/wordml" xmlns:w16cex="http://schemas.microsoft.com/office/word/2018/wordml/cex" xmlns:w16cid="http://schemas.microsoft.com/office/word/2016/wordml/cid" xmlns:w16="http://schemas.microsoft.com/office/word/2018/wordml" xmlns:w16sdtdh="http://schemas.microsoft.com/office/word/2020/wordml/sdtdatahash" xmlns:w16se="http://schemas.microsoft.com/office/word/2015/wordml/symex" xmlns:wpg="http://schemas.microsoft.com/office/word/2010/wordprocessingGroup" xmlns:wpi="http://schemas.microsoft.com/office/word/2010/wordprocessingInk" xmlns:wne="http://schemas.microsoft.com/office/word/2006/wordml" xmlns:wps="http://schemas.microsoft.com/office/word/2010/wordprocessingShape" mc:Ignorable="w14 w15 w16se w16cid w16 w16cex w16sdtdh wp14">
+<w:numbering xmlns:wpc="http://schemas.microsoft.com/office/word/2010/wordprocessingCanvas" xmlns:cx="http://schemas.microsoft.com/office/drawing/2014/chartex" xmlns:cx1="http://schemas.microsoft.com/office/drawing/2015/9/8/chartex" xmlns:cx2="http://schemas.microsoft.com/office/drawing/2015/10/21/chartex" xmlns:cx3="http://schemas.microsoft.com/office/drawing/2016/5/9/chartex" xmlns:cx4="http://schemas.microsoft.com/office/drawing/2016/5/10/chartex" xmlns:cx5="http://schemas.microsoft.com/office/drawing/2016/5/11/chartex" xmlns:cx6="http://schemas.microsoft.com/office/drawing/2016/5/12/chartex" xmlns:cx7="http://schemas.microsoft.com/office/drawing/2016/5/13/chartex" xmlns:cx8="http://schemas.microsoft.com/office/drawing/2016/5/14/chartex" xmlns:mc="http://schemas.openxmlformats.org/markup-compatibility/2006" xmlns:aink="http://schemas.microsoft.com/office/drawing/2016/ink" xmlns:am3d="http://schemas.microsoft.com/office/drawing/2017/model3d" xmlns:o="urn:schemas-microsoft-com:office:office" xmlns:oel="http://schemas.microsoft.com/office/2019/extlst" xmlns:r="http://schemas.openxmlformats.org/officeDocument/2006/relationships" xmlns:m="http://schemas.openxmlformats.org/officeDocument/2006/math" xmlns:v="urn:schemas-microsoft-com:vml" xmlns:wp14="http://schemas.microsoft.com/office/word/2010/wordprocessingDrawing" xmlns:wp="http://schemas.openxmlformats.org/drawingml/2006/wordprocessingDrawing" xmlns:w10="urn:schemas-microsoft-com:office:word" xmlns:w="http://schemas.openxmlformats.org/wordprocessingml/2006/main" xmlns:w14="http://schemas.microsoft.com/office/word/2010/wordml" xmlns:w15="http://schemas.microsoft.com/office/word/2012/wordml" xmlns:w16cex="http://schemas.microsoft.com/office/word/2018/wordml/cex" xmlns:w16cid="http://schemas.microsoft.com/office/word/2016/wordml/cid" xmlns:w16="http://schemas.microsoft.com/office/word/2018/wordml" xmlns:w16du="http://schemas.microsoft.com/office/word/2023/wordml/word16du" xmlns:w16sdtdh="http://schemas.microsoft.com/office/word/2020/wordml/sdtdatahash" xmlns:w16sdtfl="http://schemas.microsoft.com/office/word/2024/wordml/sdtformatlock" xmlns:w16se="http://schemas.microsoft.com/office/word/2015/wordml/symex" xmlns:wpg="http://schemas.microsoft.com/office/word/2010/wordprocessingGroup" xmlns:wpi="http://schemas.microsoft.com/office/word/2010/wordprocessingInk" xmlns:wne="http://schemas.microsoft.com/office/word/2006/wordml" xmlns:wps="http://schemas.microsoft.com/office/word/2010/wordprocessingShape" mc:Ignorable="w14 w15 w16se w16cid w16 w16cex w16sdtdh w16sdtfl w16du wp14">
   <w:abstractNum w:abstractNumId="0" w15:restartNumberingAfterBreak="0">
     <w:nsid w:val="11692CDC"/>
     <w:multiLevelType w:val="hybridMultilevel"/>
@@ -4453,7 +8047,7 @@
 </file>
 
 <file path=word/styles.xml><?xml version="1.0" encoding="utf-8"?>
-<w:styles xmlns:mc="http://schemas.openxmlformats.org/markup-compatibility/2006" xmlns:r="http://schemas.openxmlformats.org/officeDocument/2006/relationships" xmlns:w="http://schemas.openxmlformats.org/wordprocessingml/2006/main" xmlns:w14="http://schemas.microsoft.com/office/word/2010/wordml" xmlns:w15="http://schemas.microsoft.com/office/word/2012/wordml" xmlns:w16cex="http://schemas.microsoft.com/office/word/2018/wordml/cex" xmlns:w16cid="http://schemas.microsoft.com/office/word/2016/wordml/cid" xmlns:w16="http://schemas.microsoft.com/office/word/2018/wordml" xmlns:w16sdtdh="http://schemas.microsoft.com/office/word/2020/wordml/sdtdatahash" xmlns:w16se="http://schemas.microsoft.com/office/word/2015/wordml/symex" mc:Ignorable="w14 w15 w16se w16cid w16 w16cex w16sdtdh">
+<w:styles xmlns:mc="http://schemas.openxmlformats.org/markup-compatibility/2006" xmlns:r="http://schemas.openxmlformats.org/officeDocument/2006/relationships" xmlns:w="http://schemas.openxmlformats.org/wordprocessingml/2006/main" xmlns:w14="http://schemas.microsoft.com/office/word/2010/wordml" xmlns:w15="http://schemas.microsoft.com/office/word/2012/wordml" xmlns:w16cex="http://schemas.microsoft.com/office/word/2018/wordml/cex" xmlns:w16cid="http://schemas.microsoft.com/office/word/2016/wordml/cid" xmlns:w16="http://schemas.microsoft.com/office/word/2018/wordml" xmlns:w16du="http://schemas.microsoft.com/office/word/2023/wordml/word16du" xmlns:w16sdtdh="http://schemas.microsoft.com/office/word/2020/wordml/sdtdatahash" xmlns:w16sdtfl="http://schemas.microsoft.com/office/word/2024/wordml/sdtformatlock" xmlns:w16se="http://schemas.microsoft.com/office/word/2015/wordml/symex" mc:Ignorable="w14 w15 w16se w16cid w16 w16cex w16sdtdh w16sdtfl w16du">
   <w:docDefaults>
     <w:rPrDefault>
       <w:rPr>
@@ -4858,11 +8452,11 @@
       <w:rFonts w:ascii="Trebuchet MS" w:hAnsi="Trebuchet MS"/>
     </w:rPr>
   </w:style>
-  <w:style w:type="paragraph" w:styleId="Ttulo8">
+  <w:style w:type="paragraph" w:styleId="Heading8">
     <w:name w:val="heading 8"/>
     <w:basedOn w:val="Normal"/>
     <w:next w:val="Normal"/>
-    <w:link w:val="Ttulo8Car"/>
+    <w:link w:val="Heading8Char"/>
     <w:qFormat/>
     <w:rsid w:val="00003C36"/>
     <w:pPr>
@@ -4880,13 +8474,13 @@
       <w:lang w:eastAsia="es-ES"/>
     </w:rPr>
   </w:style>
-  <w:style w:type="character" w:default="1" w:styleId="Fuentedeprrafopredeter">
+  <w:style w:type="character" w:default="1" w:styleId="DefaultParagraphFont">
     <w:name w:val="Default Paragraph Font"/>
     <w:uiPriority w:val="1"/>
     <w:semiHidden/>
     <w:unhideWhenUsed/>
   </w:style>
-  <w:style w:type="table" w:default="1" w:styleId="Tablanormal">
+  <w:style w:type="table" w:default="1" w:styleId="TableNormal">
     <w:name w:val="Normal Table"/>
     <w:uiPriority w:val="99"/>
     <w:semiHidden/>
@@ -4901,7 +8495,7 @@
       </w:tblCellMar>
     </w:tblPr>
   </w:style>
-  <w:style w:type="numbering" w:default="1" w:styleId="Sinlista">
+  <w:style w:type="numbering" w:default="1" w:styleId="NoList">
     <w:name w:val="No List"/>
     <w:uiPriority w:val="99"/>
     <w:semiHidden/>
@@ -4923,10 +8517,10 @@
       <w:lang w:eastAsia="es-ES"/>
     </w:rPr>
   </w:style>
-  <w:style w:type="paragraph" w:styleId="Encabezado">
+  <w:style w:type="paragraph" w:styleId="Header">
     <w:name w:val="header"/>
     <w:basedOn w:val="Normal"/>
-    <w:link w:val="EncabezadoCar"/>
+    <w:link w:val="HeaderChar"/>
     <w:uiPriority w:val="99"/>
     <w:unhideWhenUsed/>
     <w:rsid w:val="0042546A"/>
@@ -4938,20 +8532,20 @@
       <w:spacing w:after="0" w:line="240" w:lineRule="auto"/>
     </w:pPr>
   </w:style>
-  <w:style w:type="character" w:customStyle="1" w:styleId="EncabezadoCar">
-    <w:name w:val="Encabezado Car"/>
-    <w:basedOn w:val="Fuentedeprrafopredeter"/>
-    <w:link w:val="Encabezado"/>
+  <w:style w:type="character" w:customStyle="1" w:styleId="HeaderChar">
+    <w:name w:val="Header Char"/>
+    <w:basedOn w:val="DefaultParagraphFont"/>
+    <w:link w:val="Header"/>
     <w:uiPriority w:val="99"/>
     <w:rsid w:val="0042546A"/>
     <w:rPr>
       <w:rFonts w:ascii="Trebuchet MS" w:hAnsi="Trebuchet MS"/>
     </w:rPr>
   </w:style>
-  <w:style w:type="paragraph" w:styleId="Piedepgina">
+  <w:style w:type="paragraph" w:styleId="Footer">
     <w:name w:val="footer"/>
     <w:basedOn w:val="Normal"/>
-    <w:link w:val="PiedepginaCar"/>
+    <w:link w:val="FooterChar"/>
     <w:uiPriority w:val="99"/>
     <w:unhideWhenUsed/>
     <w:rsid w:val="0042546A"/>
@@ -4963,17 +8557,17 @@
       <w:spacing w:after="0" w:line="240" w:lineRule="auto"/>
     </w:pPr>
   </w:style>
-  <w:style w:type="character" w:customStyle="1" w:styleId="PiedepginaCar">
-    <w:name w:val="Pie de página Car"/>
-    <w:basedOn w:val="Fuentedeprrafopredeter"/>
-    <w:link w:val="Piedepgina"/>
+  <w:style w:type="character" w:customStyle="1" w:styleId="FooterChar">
+    <w:name w:val="Footer Char"/>
+    <w:basedOn w:val="DefaultParagraphFont"/>
+    <w:link w:val="Footer"/>
     <w:uiPriority w:val="99"/>
     <w:rsid w:val="0042546A"/>
     <w:rPr>
       <w:rFonts w:ascii="Trebuchet MS" w:hAnsi="Trebuchet MS"/>
     </w:rPr>
   </w:style>
-  <w:style w:type="paragraph" w:styleId="Prrafodelista">
+  <w:style w:type="paragraph" w:styleId="ListParagraph">
     <w:name w:val="List Paragraph"/>
     <w:basedOn w:val="Normal"/>
     <w:uiPriority w:val="34"/>
@@ -4984,10 +8578,10 @@
       <w:contextualSpacing/>
     </w:pPr>
   </w:style>
-  <w:style w:type="character" w:customStyle="1" w:styleId="Ttulo8Car">
-    <w:name w:val="Título 8 Car"/>
-    <w:basedOn w:val="Fuentedeprrafopredeter"/>
-    <w:link w:val="Ttulo8"/>
+  <w:style w:type="character" w:customStyle="1" w:styleId="Heading8Char">
+    <w:name w:val="Heading 8 Char"/>
+    <w:basedOn w:val="DefaultParagraphFont"/>
+    <w:link w:val="Heading8"/>
     <w:rsid w:val="00003C36"/>
     <w:rPr>
       <w:rFonts w:ascii="Arial" w:eastAsia="Calibri" w:hAnsi="Arial" w:cs="Arial"/>
@@ -4999,9 +8593,9 @@
       <w:lang w:eastAsia="es-ES"/>
     </w:rPr>
   </w:style>
-  <w:style w:type="table" w:styleId="Tablaconcuadrcula">
+  <w:style w:type="table" w:styleId="TableGrid">
     <w:name w:val="Table Grid"/>
-    <w:basedOn w:val="Tablanormal"/>
+    <w:basedOn w:val="TableNormal"/>
     <w:uiPriority w:val="39"/>
     <w:rsid w:val="004702A0"/>
     <w:pPr>
@@ -5317,6 +8911,15 @@
 </file>
 
 <file path=customXml/item1.xml><?xml version="1.0" encoding="utf-8"?>
+<?mso-contentType ?>
+<FormTemplates xmlns="http://schemas.microsoft.com/sharepoint/v3/contenttype/forms">
+  <Display>DocumentLibraryForm</Display>
+  <Edit>DocumentLibraryForm</Edit>
+  <New>DocumentLibraryForm</New>
+</FormTemplates>
+</file>
+
+<file path=customXml/item2.xml><?xml version="1.0" encoding="utf-8"?>
 <ct:contentTypeSchema xmlns:ct="http://schemas.microsoft.com/office/2006/metadata/contentType" xmlns:ma="http://schemas.microsoft.com/office/2006/metadata/properties/metaAttributes" ct:_="" ma:_="" ma:contentTypeName="Document" ma:contentTypeID="0x010100AD27ECB5C9CD3F4F96FCDC522A5C9228" ma:contentTypeVersion="13" ma:contentTypeDescription="Create a new document." ma:contentTypeScope="" ma:versionID="d0f502c8a9f336feb9bc012076819206">
   <xsd:schema xmlns:xsd="http://www.w3.org/2001/XMLSchema" xmlns:xs="http://www.w3.org/2001/XMLSchema" xmlns:p="http://schemas.microsoft.com/office/2006/metadata/properties" xmlns:ns3="b35dada9-02c3-431e-89fd-c5615b6b9b0d" xmlns:ns4="87a47d00-f94a-4dd8-8cd3-330685f6b114" targetNamespace="http://schemas.microsoft.com/office/2006/metadata/properties" ma:root="true" ma:fieldsID="ac9476ce7186a841e3138ade6d8ba6e6" ns3:_="" ns4:_="">
     <xsd:import namespace="b35dada9-02c3-431e-89fd-c5615b6b9b0d"/>
@@ -5539,26 +9142,25 @@
 </ct:contentTypeSchema>
 </file>
 
-<file path=customXml/item2.xml><?xml version="1.0" encoding="utf-8"?>
+<file path=customXml/item3.xml><?xml version="1.0" encoding="utf-8"?>
 <p:properties xmlns:p="http://schemas.microsoft.com/office/2006/metadata/properties" xmlns:xsi="http://www.w3.org/2001/XMLSchema-instance" xmlns:pc="http://schemas.microsoft.com/office/infopath/2007/PartnerControls">
   <documentManagement/>
 </p:properties>
 </file>
 
-<file path=customXml/item3.xml><?xml version="1.0" encoding="utf-8"?>
+<file path=customXml/item4.xml><?xml version="1.0" encoding="utf-8"?>
 <b:Sources xmlns:b="http://schemas.openxmlformats.org/officeDocument/2006/bibliography" xmlns="http://schemas.openxmlformats.org/officeDocument/2006/bibliography" SelectedStyle="\APASixthEditionOfficeOnline.xsl" StyleName="APA" Version="6"/>
 </file>
 
-<file path=customXml/item4.xml><?xml version="1.0" encoding="utf-8"?>
-<?mso-contentType ?>
-<FormTemplates xmlns="http://schemas.microsoft.com/sharepoint/v3/contenttype/forms">
-  <Display>DocumentLibraryForm</Display>
-  <Edit>DocumentLibraryForm</Edit>
-  <New>DocumentLibraryForm</New>
-</FormTemplates>
+<file path=customXml/itemProps1.xml><?xml version="1.0" encoding="utf-8"?>
+<ds:datastoreItem xmlns:ds="http://schemas.openxmlformats.org/officeDocument/2006/customXml" ds:itemID="{814FF06A-2E55-45B7-8E25-99D9BEC0139C}">
+  <ds:schemaRefs>
+    <ds:schemaRef ds:uri="http://schemas.microsoft.com/sharepoint/v3/contenttype/forms"/>
+  </ds:schemaRefs>
+</ds:datastoreItem>
 </file>
 
-<file path=customXml/itemProps1.xml><?xml version="1.0" encoding="utf-8"?>
+<file path=customXml/itemProps2.xml><?xml version="1.0" encoding="utf-8"?>
 <ds:datastoreItem xmlns:ds="http://schemas.openxmlformats.org/officeDocument/2006/customXml" ds:itemID="{1700B8FC-FBA7-49A2-8603-3CCE3F26A978}">
   <ds:schemaRefs>
     <ds:schemaRef ds:uri="http://schemas.microsoft.com/office/2006/metadata/contentType"/>
@@ -5577,7 +9179,7 @@
 </ds:datastoreItem>
 </file>
 
-<file path=customXml/itemProps2.xml><?xml version="1.0" encoding="utf-8"?>
+<file path=customXml/itemProps3.xml><?xml version="1.0" encoding="utf-8"?>
 <ds:datastoreItem xmlns:ds="http://schemas.openxmlformats.org/officeDocument/2006/customXml" ds:itemID="{DF677FFD-D99A-4484-BD57-0A290F9CF081}">
   <ds:schemaRefs>
     <ds:schemaRef ds:uri="http://schemas.microsoft.com/office/2006/metadata/properties"/>
@@ -5586,18 +9188,10 @@
 </ds:datastoreItem>
 </file>
 
-<file path=customXml/itemProps3.xml><?xml version="1.0" encoding="utf-8"?>
+<file path=customXml/itemProps4.xml><?xml version="1.0" encoding="utf-8"?>
 <ds:datastoreItem xmlns:ds="http://schemas.openxmlformats.org/officeDocument/2006/customXml" ds:itemID="{C377614D-B03D-4400-97D9-99313065F9FC}">
   <ds:schemaRefs>
     <ds:schemaRef ds:uri="http://schemas.openxmlformats.org/officeDocument/2006/bibliography"/>
   </ds:schemaRefs>
 </ds:datastoreItem>
-</file>
-
-<file path=customXml/itemProps4.xml><?xml version="1.0" encoding="utf-8"?>
-<ds:datastoreItem xmlns:ds="http://schemas.openxmlformats.org/officeDocument/2006/customXml" ds:itemID="{814FF06A-2E55-45B7-8E25-99D9BEC0139C}">
-  <ds:schemaRefs>
-    <ds:schemaRef ds:uri="http://schemas.microsoft.com/sharepoint/v3/contenttype/forms"/>
-  </ds:schemaRefs>
-</ds:datastoreItem>
 </file>
</xml_diff>